<commit_message>
ajustando nuestra sección portafolio, proyecto platzi
</commit_message>
<xml_diff>
--- a/Platzi/Bases de datos (iniciaciación al backend)/Material de repaso/Introducción/Conceptos iniciales sobre las bases de datos relacionales.docx
+++ b/Platzi/Bases de datos (iniciaciación al backend)/Material de repaso/Introducción/Conceptos iniciales sobre las bases de datos relacionales.docx
@@ -100,7 +100,7 @@
         </w:rPr>
         <w:drawing>
           <wp:inline distT="0" distB="0" distL="0" distR="0">
-            <wp:extent cx="5734050" cy="6062980"/>
+            <wp:extent cx="5734685" cy="6063615"/>
             <wp:effectExtent l="0" t="0" r="0" b="0"/>
             <wp:docPr id="9" name="Imagen 1"/>
             <wp:cNvGraphicFramePr>
@@ -110,7 +110,7 @@
               <a:graphicData uri="http://schemas.openxmlformats.org/drawingml/2006/picture">
                 <pic:pic xmlns:pic="http://schemas.openxmlformats.org/drawingml/2006/picture">
                   <pic:nvPicPr>
-                    <pic:cNvPr id="1" name="Picture 1" descr="/Users/robertovelasquezdean/Library/Group Containers/L48J367XN4.com.infraware.PolarisOffice/EngineTemp/619/fImage162520106679.png"/>
+                    <pic:cNvPr id="1" name="Picture 1" descr="/Users/robertovelasquezdean/Library/Group Containers/L48J367XN4.com.infraware.PolarisOffice/EngineTemp/578/fImage162520106679.png"/>
                     <pic:cNvPicPr>
                       <a:picLocks noChangeAspect="1" noChangeArrowheads="1"/>
                     </pic:cNvPicPr>
@@ -130,7 +130,7 @@
                   <pic:spPr>
                     <a:xfrm>
                       <a:off x="0" y="0"/>
-                      <a:ext cx="5734685" cy="6063615"/>
+                      <a:ext cx="5735320" cy="6064250"/>
                     </a:xfrm>
                     <a:prstGeom prst="rect"/>
                     <a:ln cap="flat"/>
@@ -168,7 +168,7 @@
         </w:rPr>
         <w:drawing>
           <wp:inline distT="0" distB="0" distL="0" distR="0">
-            <wp:extent cx="5734050" cy="5247005"/>
+            <wp:extent cx="5734685" cy="5247640"/>
             <wp:effectExtent l="0" t="0" r="0" b="0"/>
             <wp:docPr id="10" name="Imagen 2"/>
             <wp:cNvGraphicFramePr>
@@ -178,7 +178,7 @@
               <a:graphicData uri="http://schemas.openxmlformats.org/drawingml/2006/picture">
                 <pic:pic xmlns:pic="http://schemas.openxmlformats.org/drawingml/2006/picture">
                   <pic:nvPicPr>
-                    <pic:cNvPr id="2" name="Picture 2" descr="/Users/robertovelasquezdean/Library/Group Containers/L48J367XN4.com.infraware.PolarisOffice/EngineTemp/619/fImage150516119568.png"/>
+                    <pic:cNvPr id="2" name="Picture 2" descr="/Users/robertovelasquezdean/Library/Group Containers/L48J367XN4.com.infraware.PolarisOffice/EngineTemp/578/fImage150516119568.png"/>
                     <pic:cNvPicPr>
                       <a:picLocks noChangeAspect="1" noChangeArrowheads="1"/>
                     </pic:cNvPicPr>
@@ -198,7 +198,7 @@
                   <pic:spPr>
                     <a:xfrm>
                       <a:off x="0" y="0"/>
-                      <a:ext cx="5734685" cy="5247640"/>
+                      <a:ext cx="5735320" cy="5248275"/>
                     </a:xfrm>
                     <a:prstGeom prst="rect"/>
                     <a:ln cap="flat"/>
@@ -257,7 +257,7 @@
         </w:rPr>
         <w:drawing>
           <wp:inline distT="0" distB="0" distL="0" distR="0">
-            <wp:extent cx="5734050" cy="4521835"/>
+            <wp:extent cx="5734685" cy="4522470"/>
             <wp:effectExtent l="0" t="0" r="0" b="0"/>
             <wp:docPr id="11" name="Imagen 3"/>
             <wp:cNvGraphicFramePr>
@@ -267,7 +267,7 @@
               <a:graphicData uri="http://schemas.openxmlformats.org/drawingml/2006/picture">
                 <pic:pic xmlns:pic="http://schemas.openxmlformats.org/drawingml/2006/picture">
                   <pic:nvPicPr>
-                    <pic:cNvPr id="3" name="Picture 3" descr="/Users/robertovelasquezdean/Library/Group Containers/L48J367XN4.com.infraware.PolarisOffice/EngineTemp/619/fImage13130613363.png"/>
+                    <pic:cNvPr id="3" name="Picture 3" descr="/Users/robertovelasquezdean/Library/Group Containers/L48J367XN4.com.infraware.PolarisOffice/EngineTemp/578/fImage13130613363.png"/>
                     <pic:cNvPicPr>
                       <a:picLocks noChangeAspect="1" noChangeArrowheads="1"/>
                     </pic:cNvPicPr>
@@ -287,7 +287,7 @@
                   <pic:spPr>
                     <a:xfrm>
                       <a:off x="0" y="0"/>
-                      <a:ext cx="5734685" cy="4522470"/>
+                      <a:ext cx="5735320" cy="4523105"/>
                     </a:xfrm>
                     <a:prstGeom prst="rect"/>
                     <a:ln cap="flat"/>
@@ -2201,7 +2201,7 @@
         <mc:AlternateContent>
           <mc:Choice Requires="wps">
             <w:drawing>
-              <wp:anchor distT="0" distB="0" distL="114300" distR="114300" simplePos="0" relativeHeight="251624983" behindDoc="0" locked="0" layoutInCell="1" allowOverlap="1">
+              <wp:anchor distT="0" distB="0" distL="114300" distR="114300" simplePos="0" relativeHeight="251624989" behindDoc="0" locked="0" layoutInCell="1" allowOverlap="1">
                 <wp:simplePos x="0" y="0"/>
                 <wp:positionH relativeFrom="column">
                   <wp:posOffset>15879</wp:posOffset>
@@ -2223,7 +2223,7 @@
                       <wps:spPr>
                         <a:xfrm>
                           <a:off x="0" y="0"/>
-                          <a:ext cx="1508125" cy="288925"/>
+                          <a:ext cx="1508760" cy="289560"/>
                         </a:xfrm>
                         <a:prstGeom prst="rect"/>
                         <a:ln cap="flat"/>
@@ -2289,7 +2289,7 @@
           </mc:Choice>
           <mc:Fallback>
             <w:pict>
-              <v:shape id="_x0000_s14" style="position:absolute;left:0;margin-left:1pt;mso-position-horizontal:absolute;mso-position-horizontal-relative:text;margin-top:20pt;mso-position-vertical:absolute;mso-position-vertical-relative:text;width:118.7pt;height:22.6pt;v-text-anchor:middle;z-index:251624983" coordsize="1507490,288290" path="m,l1507490,,1507490,288290,,288290xe" strokecolor="#41719c" o:allowoverlap="1" strokeweight="1pt" fillcolor="#5b9bd5" filled="t">
+              <v:shape id="_x0000_s14" style="position:absolute;left:0;margin-left:1pt;mso-position-horizontal:absolute;mso-position-horizontal-relative:text;margin-top:20pt;mso-position-vertical:absolute;mso-position-vertical-relative:text;width:118.7pt;height:22.7pt;v-text-anchor:middle;z-index:251624989" coordsize="1508125,288925" path="m,l1508125,,1508125,288925,,288925xe" strokecolor="#41719c" o:allowoverlap="1" strokeweight="1pt" fillcolor="#5b9bd5" filled="t">
                 <v:stroke joinstyle="miter"/>
                 <v:textbox style="" inset="7pt,2pt,7pt,2pt">
                   <w:txbxContent>
@@ -2337,7 +2337,7 @@
         <mc:AlternateContent>
           <mc:Choice Requires="wps">
             <w:drawing>
-              <wp:anchor distT="0" distB="0" distL="114300" distR="114300" simplePos="0" relativeHeight="251624984" behindDoc="0" locked="0" layoutInCell="1" allowOverlap="1">
+              <wp:anchor distT="0" distB="0" distL="114300" distR="114300" simplePos="0" relativeHeight="251624990" behindDoc="0" locked="0" layoutInCell="1" allowOverlap="1">
                 <wp:simplePos x="0" y="0"/>
                 <wp:positionH relativeFrom="column">
                   <wp:posOffset>1656085</wp:posOffset>
@@ -2359,7 +2359,7 @@
                       <wps:spPr>
                         <a:xfrm>
                           <a:off x="0" y="0"/>
-                          <a:ext cx="1508125" cy="288925"/>
+                          <a:ext cx="1508760" cy="289560"/>
                         </a:xfrm>
                         <a:prstGeom prst="rect"/>
                         <a:ln cap="flat"/>
@@ -2425,7 +2425,7 @@
           </mc:Choice>
           <mc:Fallback>
             <w:pict>
-              <v:shape id="_x0000_s15" style="position:absolute;left:0;margin-left:130pt;mso-position-horizontal:absolute;mso-position-horizontal-relative:text;margin-top:21pt;mso-position-vertical:absolute;mso-position-vertical-relative:text;width:118.7pt;height:22.6pt;v-text-anchor:middle;z-index:251624984" coordsize="1507490,288290" path="m,l1507490,,1507490,288290,,288290xe" strokecolor="#41719c" o:allowoverlap="1" strokeweight="1pt" fillcolor="#5b9bd5" filled="t">
+              <v:shape id="_x0000_s15" style="position:absolute;left:0;margin-left:130pt;mso-position-horizontal:absolute;mso-position-horizontal-relative:text;margin-top:21pt;mso-position-vertical:absolute;mso-position-vertical-relative:text;width:118.7pt;height:22.7pt;v-text-anchor:middle;z-index:251624990" coordsize="1508125,288925" path="m,l1508125,,1508125,288925,,288925xe" strokecolor="#41719c" o:allowoverlap="1" strokeweight="1pt" fillcolor="#5b9bd5" filled="t">
                 <v:stroke joinstyle="miter"/>
                 <v:textbox style="" inset="7pt,2pt,7pt,2pt">
                   <w:txbxContent>
@@ -2698,7 +2698,7 @@
         <mc:AlternateContent>
           <mc:Choice Requires="wps">
             <w:drawing>
-              <wp:anchor distT="0" distB="0" distL="114300" distR="114300" simplePos="0" relativeHeight="251624985" behindDoc="0" locked="0" layoutInCell="1" allowOverlap="1">
+              <wp:anchor distT="0" distB="0" distL="114300" distR="114300" simplePos="0" relativeHeight="251624991" behindDoc="0" locked="0" layoutInCell="1" allowOverlap="1">
                 <wp:simplePos x="0" y="0"/>
                 <wp:positionH relativeFrom="column">
                   <wp:posOffset>704854</wp:posOffset>
@@ -2720,7 +2720,7 @@
                       <wps:spPr>
                         <a:xfrm>
                           <a:off x="0" y="0"/>
-                          <a:ext cx="1508125" cy="288925"/>
+                          <a:ext cx="1508760" cy="289560"/>
                         </a:xfrm>
                         <a:prstGeom prst="rect"/>
                         <a:ln cap="flat"/>
@@ -2786,7 +2786,7 @@
           </mc:Choice>
           <mc:Fallback>
             <w:pict>
-              <v:shape id="_x0000_s16" style="position:absolute;left:0;margin-left:56pt;mso-position-horizontal:absolute;mso-position-horizontal-relative:text;margin-top:61pt;mso-position-vertical:absolute;mso-position-vertical-relative:text;width:118.7pt;height:22.6pt;v-text-anchor:middle;z-index:251624985" coordsize="1507490,288290" path="m,l1507490,,1507490,288290,,288290xe" strokecolor="#41719c" o:allowoverlap="1" strokeweight="1pt" fillcolor="#5b9bd5" filled="t">
+              <v:shape id="_x0000_s16" style="position:absolute;left:0;margin-left:56pt;mso-position-horizontal:absolute;mso-position-horizontal-relative:text;margin-top:61pt;mso-position-vertical:absolute;mso-position-vertical-relative:text;width:118.7pt;height:22.7pt;v-text-anchor:middle;z-index:251624991" coordsize="1508125,288925" path="m,l1508125,,1508125,288925,,288925xe" strokecolor="#41719c" o:allowoverlap="1" strokeweight="1pt" fillcolor="#5b9bd5" filled="t">
                 <v:stroke joinstyle="miter"/>
                 <v:textbox style="" inset="7pt,2pt,7pt,2pt">
                   <w:txbxContent>
@@ -3088,7 +3088,7 @@
         <mc:AlternateContent>
           <mc:Choice Requires="wps">
             <w:drawing>
-              <wp:anchor distT="0" distB="0" distL="114300" distR="114300" simplePos="0" relativeHeight="251624979" behindDoc="0" locked="0" layoutInCell="1" allowOverlap="1">
+              <wp:anchor distT="0" distB="0" distL="114300" distR="114300" simplePos="0" relativeHeight="251624985" behindDoc="0" locked="0" layoutInCell="1" allowOverlap="1">
                 <wp:simplePos x="0" y="0"/>
                 <wp:positionH relativeFrom="column">
                   <wp:posOffset>2209805</wp:posOffset>
@@ -3110,7 +3110,7 @@
                       <wps:spPr>
                         <a:xfrm>
                           <a:off x="0" y="0"/>
-                          <a:ext cx="3175" cy="355600"/>
+                          <a:ext cx="3810" cy="356235"/>
                         </a:xfrm>
                         <a:prstGeom prst="straightConnector1"/>
                         <a:ln cap="flat">
@@ -3143,7 +3143,7 @@
           </mc:Choice>
           <mc:Fallback>
             <w:pict>
-              <v:shape id="_x0000_s17" style="position:absolute;left:0;margin-left:174pt;mso-position-horizontal:absolute;mso-position-horizontal-relative:text;margin-top:13pt;mso-position-vertical:absolute;mso-position-vertical-relative:text;width:0.2pt;height:27.9pt;v-text-anchor:middle;z-index:251624979" coordsize="2540,354965" path="m,l2540,354965e" strokecolor="#5b9bd5" o:allowoverlap="1" strokeweight="0.50pt" filled="f">
+              <v:shape id="_x0000_s17" style="position:absolute;left:0;margin-left:174pt;mso-position-horizontal:absolute;mso-position-horizontal-relative:text;margin-top:13pt;mso-position-vertical:absolute;mso-position-vertical-relative:text;width:0.2pt;height:28.0pt;v-text-anchor:middle;z-index:251624985" coordsize="3175,355600" path="m,l3175,355600e" strokecolor="#5b9bd5" o:allowoverlap="1" strokeweight="0.50pt" filled="f">
                 <v:stroke joinstyle="miter"/>
               </v:shape>
             </w:pict>
@@ -3184,7 +3184,7 @@
         <mc:AlternateContent>
           <mc:Choice Requires="wps">
             <w:drawing>
-              <wp:anchor distT="0" distB="0" distL="114300" distR="114300" simplePos="0" relativeHeight="251624973" behindDoc="0" locked="0" layoutInCell="1" allowOverlap="1">
+              <wp:anchor distT="0" distB="0" distL="114300" distR="114300" simplePos="0" relativeHeight="251624979" behindDoc="0" locked="0" layoutInCell="1" allowOverlap="1">
                 <wp:simplePos x="0" y="0"/>
                 <wp:positionH relativeFrom="column">
                   <wp:posOffset>1996444</wp:posOffset>
@@ -3206,7 +3206,7 @@
                       <wps:spPr>
                         <a:xfrm>
                           <a:off x="0" y="0"/>
-                          <a:ext cx="1156335" cy="479425"/>
+                          <a:ext cx="1156970" cy="480060"/>
                         </a:xfrm>
                         <a:prstGeom prst="flowChartDecision"/>
                         <a:ln cap="flat"/>
@@ -3281,7 +3281,7 @@
           </mc:Choice>
           <mc:Fallback>
             <w:pict>
-              <v:shape id="_x0000_s18" style="position:absolute;left:0;margin-left:157pt;mso-position-horizontal:absolute;mso-position-horizontal-relative:text;margin-top:3pt;mso-position-vertical:absolute;mso-position-vertical-relative:text;width:91.0pt;height:37.7pt;v-text-anchor:middle;z-index:251624973" coordsize="1155700,478790" path="m,239395l577850,,1155700,239395,577850,478790xe" strokecolor="#41719c" o:allowoverlap="1" strokeweight="1pt" fillcolor="#5b9bd5" filled="t">
+              <v:shape id="_x0000_s18" style="position:absolute;left:0;margin-left:157pt;mso-position-horizontal:absolute;mso-position-horizontal-relative:text;margin-top:3pt;mso-position-vertical:absolute;mso-position-vertical-relative:text;width:91.0pt;height:37.7pt;v-text-anchor:middle;z-index:251624979" coordsize="1156335,479425" path="m,240030l577850,,1156335,240030,577850,479425xe" strokecolor="#41719c" o:allowoverlap="1" strokeweight="1pt" fillcolor="#5b9bd5" filled="t">
                 <v:stroke joinstyle="miter"/>
                 <v:textbox style="" inset="7pt,2pt,7pt,2pt">
                   <w:txbxContent>
@@ -3365,7 +3365,7 @@
         <mc:AlternateContent>
           <mc:Choice Requires="wps">
             <w:drawing>
-              <wp:anchor distT="0" distB="0" distL="114300" distR="114300" simplePos="0" relativeHeight="251624980" behindDoc="0" locked="0" layoutInCell="1" allowOverlap="1">
+              <wp:anchor distT="0" distB="0" distL="114300" distR="114300" simplePos="0" relativeHeight="251624986" behindDoc="0" locked="0" layoutInCell="1" allowOverlap="1">
                 <wp:simplePos x="0" y="0"/>
                 <wp:positionH relativeFrom="column">
                   <wp:posOffset>2971805</wp:posOffset>
@@ -3387,7 +3387,7 @@
                       <wps:spPr>
                         <a:xfrm>
                           <a:off x="0" y="0"/>
-                          <a:ext cx="3175" cy="355600"/>
+                          <a:ext cx="3810" cy="356235"/>
                         </a:xfrm>
                         <a:prstGeom prst="straightConnector1"/>
                         <a:ln cap="flat">
@@ -3420,7 +3420,7 @@
           </mc:Choice>
           <mc:Fallback>
             <w:pict>
-              <v:shape id="_x0000_s19" style="position:absolute;left:0;margin-left:234pt;mso-position-horizontal:absolute;mso-position-horizontal-relative:text;margin-top:3pt;mso-position-vertical:absolute;mso-position-vertical-relative:text;width:0.2pt;height:27.9pt;v-text-anchor:middle;z-index:251624980" coordsize="2540,354965" path="m,l2540,354965e" strokecolor="#5b9bd5" o:allowoverlap="1" strokeweight="0.50pt" filled="f">
+              <v:shape id="_x0000_s19" style="position:absolute;left:0;margin-left:234pt;mso-position-horizontal:absolute;mso-position-horizontal-relative:text;margin-top:3pt;mso-position-vertical:absolute;mso-position-vertical-relative:text;width:0.2pt;height:28.0pt;v-text-anchor:middle;z-index:251624986" coordsize="3175,355600" path="m,l3175,355600e" strokecolor="#5b9bd5" o:allowoverlap="1" strokeweight="0.50pt" filled="f">
                 <v:stroke joinstyle="miter"/>
               </v:shape>
             </w:pict>
@@ -3461,7 +3461,7 @@
         <mc:AlternateContent>
           <mc:Choice Requires="wps">
             <w:drawing>
-              <wp:anchor distT="0" distB="0" distL="114300" distR="114300" simplePos="0" relativeHeight="251624976" behindDoc="0" locked="0" layoutInCell="1" allowOverlap="1">
+              <wp:anchor distT="0" distB="0" distL="114300" distR="114300" simplePos="0" relativeHeight="251624982" behindDoc="0" locked="0" layoutInCell="1" allowOverlap="1">
                 <wp:simplePos x="0" y="0"/>
                 <wp:positionH relativeFrom="column">
                   <wp:posOffset>2961644</wp:posOffset>
@@ -3483,7 +3483,7 @@
                       <wps:spPr>
                         <a:xfrm>
                           <a:off x="0" y="0"/>
-                          <a:ext cx="1508125" cy="288925"/>
+                          <a:ext cx="1508760" cy="289560"/>
                         </a:xfrm>
                         <a:prstGeom prst="rect"/>
                         <a:ln cap="flat"/>
@@ -3549,7 +3549,7 @@
           </mc:Choice>
           <mc:Fallback>
             <w:pict>
-              <v:shape id="_x0000_s20" style="position:absolute;left:0;margin-left:233pt;mso-position-horizontal:absolute;mso-position-horizontal-relative:text;margin-top:9pt;mso-position-vertical:absolute;mso-position-vertical-relative:text;width:118.7pt;height:22.6pt;v-text-anchor:middle;z-index:251624976" coordsize="1507490,288290" path="m,l1507490,,1507490,288290,,288290xe" strokecolor="#41719c" o:allowoverlap="1" strokeweight="1pt" fillcolor="#5b9bd5" filled="t">
+              <v:shape id="_x0000_s20" style="position:absolute;left:0;margin-left:233pt;mso-position-horizontal:absolute;mso-position-horizontal-relative:text;margin-top:9pt;mso-position-vertical:absolute;mso-position-vertical-relative:text;width:118.7pt;height:22.7pt;v-text-anchor:middle;z-index:251624982" coordsize="1508125,288925" path="m,l1508125,,1508125,288925,,288925xe" strokecolor="#41719c" o:allowoverlap="1" strokeweight="1pt" fillcolor="#5b9bd5" filled="t">
                 <v:stroke joinstyle="miter"/>
                 <v:textbox style="" inset="7pt,2pt,7pt,2pt">
                   <w:txbxContent>
@@ -3837,7 +3837,7 @@
         <mc:AlternateContent>
           <mc:Choice Requires="wps">
             <w:drawing>
-              <wp:anchor distT="0" distB="0" distL="114300" distR="114300" simplePos="0" relativeHeight="251624986" behindDoc="0" locked="0" layoutInCell="1" allowOverlap="1">
+              <wp:anchor distT="0" distB="0" distL="114300" distR="114300" simplePos="0" relativeHeight="251624992" behindDoc="0" locked="0" layoutInCell="1" allowOverlap="1">
                 <wp:simplePos x="0" y="0"/>
                 <wp:positionH relativeFrom="column">
                   <wp:posOffset>666120</wp:posOffset>
@@ -3859,7 +3859,7 @@
                       <wps:spPr>
                         <a:xfrm>
                           <a:off x="0" y="0"/>
-                          <a:ext cx="1508125" cy="288925"/>
+                          <a:ext cx="1508760" cy="289560"/>
                         </a:xfrm>
                         <a:prstGeom prst="rect"/>
                         <a:ln cap="flat"/>
@@ -3925,7 +3925,7 @@
           </mc:Choice>
           <mc:Fallback>
             <w:pict>
-              <v:shape id="_x0000_s21" style="position:absolute;left:0;margin-left:52pt;mso-position-horizontal:absolute;mso-position-horizontal-relative:text;margin-top:13pt;mso-position-vertical:absolute;mso-position-vertical-relative:text;width:118.7pt;height:22.6pt;v-text-anchor:middle;z-index:251624986" coordsize="1507490,288290" path="m,l1507490,,1507490,288290,,288290xe" strokecolor="#41719c" o:allowoverlap="1" strokeweight="1pt" fillcolor="#5b9bd5" filled="t">
+              <v:shape id="_x0000_s21" style="position:absolute;left:0;margin-left:52pt;mso-position-horizontal:absolute;mso-position-horizontal-relative:text;margin-top:13pt;mso-position-vertical:absolute;mso-position-vertical-relative:text;width:118.7pt;height:22.7pt;v-text-anchor:middle;z-index:251624992" coordsize="1508125,288925" path="m,l1508125,,1508125,288925,,288925xe" strokecolor="#41719c" o:allowoverlap="1" strokeweight="1pt" fillcolor="#5b9bd5" filled="t">
                 <v:stroke joinstyle="miter"/>
                 <v:textbox style="" inset="7pt,2pt,7pt,2pt">
                   <w:txbxContent>
@@ -4000,7 +4000,7 @@
         <mc:AlternateContent>
           <mc:Choice Requires="wps">
             <w:drawing>
-              <wp:anchor distT="0" distB="0" distL="114300" distR="114300" simplePos="0" relativeHeight="251624987" behindDoc="0" locked="0" layoutInCell="1" allowOverlap="1">
+              <wp:anchor distT="0" distB="0" distL="114300" distR="114300" simplePos="0" relativeHeight="251624993" behindDoc="0" locked="0" layoutInCell="1" allowOverlap="1">
                 <wp:simplePos x="0" y="0"/>
                 <wp:positionH relativeFrom="column">
                   <wp:posOffset>2176149</wp:posOffset>
@@ -4022,7 +4022,7 @@
                       <wps:spPr>
                         <a:xfrm>
                           <a:off x="0" y="0"/>
-                          <a:ext cx="3175" cy="355600"/>
+                          <a:ext cx="3810" cy="356235"/>
                         </a:xfrm>
                         <a:prstGeom prst="straightConnector1"/>
                         <a:ln cap="flat">
@@ -4055,7 +4055,7 @@
           </mc:Choice>
           <mc:Fallback>
             <w:pict>
-              <v:shape id="_x0000_s22" style="position:absolute;left:0;margin-left:171pt;mso-position-horizontal:absolute;mso-position-horizontal-relative:text;margin-top:13pt;mso-position-vertical:absolute;mso-position-vertical-relative:text;width:0.2pt;height:27.9pt;v-text-anchor:middle;z-index:251624987" coordsize="2540,354965" path="m,l2540,354965e" strokecolor="#5b9bd5" o:allowoverlap="1" strokeweight="0.50pt" filled="f">
+              <v:shape id="_x0000_s22" style="position:absolute;left:0;margin-left:171pt;mso-position-horizontal:absolute;mso-position-horizontal-relative:text;margin-top:13pt;mso-position-vertical:absolute;mso-position-vertical-relative:text;width:0.2pt;height:28.0pt;v-text-anchor:middle;z-index:251624993" coordsize="3175,355600" path="m,l3175,355600e" strokecolor="#5b9bd5" o:allowoverlap="1" strokeweight="0.50pt" filled="f">
                 <v:stroke joinstyle="miter"/>
               </v:shape>
             </w:pict>
@@ -4096,7 +4096,7 @@
         <mc:AlternateContent>
           <mc:Choice Requires="wps">
             <w:drawing>
-              <wp:anchor distT="0" distB="0" distL="114300" distR="114300" simplePos="0" relativeHeight="251624974" behindDoc="0" locked="0" layoutInCell="1" allowOverlap="1">
+              <wp:anchor distT="0" distB="0" distL="114300" distR="114300" simplePos="0" relativeHeight="251624980" behindDoc="0" locked="0" layoutInCell="1" allowOverlap="1">
                 <wp:simplePos x="0" y="0"/>
                 <wp:positionH relativeFrom="column">
                   <wp:posOffset>1691645</wp:posOffset>
@@ -4118,7 +4118,7 @@
                       <wps:spPr>
                         <a:xfrm>
                           <a:off x="0" y="0"/>
-                          <a:ext cx="1632585" cy="479425"/>
+                          <a:ext cx="1633220" cy="480060"/>
                         </a:xfrm>
                         <a:prstGeom prst="flowChartDecision"/>
                         <a:ln cap="flat"/>
@@ -4184,7 +4184,7 @@
           </mc:Choice>
           <mc:Fallback>
             <w:pict>
-              <v:shape id="_x0000_s23" style="position:absolute;left:0;margin-left:133pt;mso-position-horizontal:absolute;mso-position-horizontal-relative:text;margin-top:3pt;mso-position-vertical:absolute;mso-position-vertical-relative:text;width:128.5pt;height:37.7pt;v-text-anchor:middle;z-index:251624974" coordsize="1631950,478790" path="m,239395l815975,,1631950,239395,815975,478790xe" strokecolor="#41719c" o:allowoverlap="1" strokeweight="1pt" fillcolor="#5b9bd5" filled="t">
+              <v:shape id="_x0000_s23" style="position:absolute;left:0;margin-left:133pt;mso-position-horizontal:absolute;mso-position-horizontal-relative:text;margin-top:3pt;mso-position-vertical:absolute;mso-position-vertical-relative:text;width:128.5pt;height:37.7pt;v-text-anchor:middle;z-index:251624980" coordsize="1632585,479425" path="m,240030l816610,,1632585,240030,816610,479425xe" strokecolor="#41719c" o:allowoverlap="1" strokeweight="1pt" fillcolor="#5b9bd5" filled="t">
                 <v:stroke joinstyle="miter"/>
                 <v:textbox style="" inset="7pt,2pt,7pt,2pt">
                   <w:txbxContent>
@@ -4259,7 +4259,7 @@
         <mc:AlternateContent>
           <mc:Choice Requires="wps">
             <w:drawing>
-              <wp:anchor distT="0" distB="0" distL="114300" distR="114300" simplePos="0" relativeHeight="251624981" behindDoc="0" locked="0" layoutInCell="1" allowOverlap="1">
+              <wp:anchor distT="0" distB="0" distL="114300" distR="114300" simplePos="0" relativeHeight="251624987" behindDoc="0" locked="0" layoutInCell="1" allowOverlap="1">
                 <wp:simplePos x="0" y="0"/>
                 <wp:positionH relativeFrom="column">
                   <wp:posOffset>2971805</wp:posOffset>
@@ -4281,7 +4281,7 @@
                       <wps:spPr>
                         <a:xfrm>
                           <a:off x="0" y="0"/>
-                          <a:ext cx="3175" cy="355600"/>
+                          <a:ext cx="3810" cy="356235"/>
                         </a:xfrm>
                         <a:prstGeom prst="straightConnector1"/>
                         <a:ln cap="flat">
@@ -4314,7 +4314,7 @@
           </mc:Choice>
           <mc:Fallback>
             <w:pict>
-              <v:shape id="_x0000_s24" style="position:absolute;left:0;margin-left:234pt;mso-position-horizontal:absolute;mso-position-horizontal-relative:text;margin-top:3pt;mso-position-vertical:absolute;mso-position-vertical-relative:text;width:0.2pt;height:27.9pt;v-text-anchor:middle;z-index:251624981" coordsize="2540,354965" path="m,l2540,354965e" strokecolor="#5b9bd5" o:allowoverlap="1" strokeweight="0.50pt" filled="f">
+              <v:shape id="_x0000_s24" style="position:absolute;left:0;margin-left:234pt;mso-position-horizontal:absolute;mso-position-horizontal-relative:text;margin-top:3pt;mso-position-vertical:absolute;mso-position-vertical-relative:text;width:0.2pt;height:28.0pt;v-text-anchor:middle;z-index:251624987" coordsize="3175,355600" path="m,l3175,355600e" strokecolor="#5b9bd5" o:allowoverlap="1" strokeweight="0.50pt" filled="f">
                 <v:stroke joinstyle="miter"/>
               </v:shape>
             </w:pict>
@@ -4355,7 +4355,7 @@
         <mc:AlternateContent>
           <mc:Choice Requires="wps">
             <w:drawing>
-              <wp:anchor distT="0" distB="0" distL="114300" distR="114300" simplePos="0" relativeHeight="251624977" behindDoc="0" locked="0" layoutInCell="1" allowOverlap="1">
+              <wp:anchor distT="0" distB="0" distL="114300" distR="114300" simplePos="0" relativeHeight="251624983" behindDoc="0" locked="0" layoutInCell="1" allowOverlap="1">
                 <wp:simplePos x="0" y="0"/>
                 <wp:positionH relativeFrom="column">
                   <wp:posOffset>2960374</wp:posOffset>
@@ -4377,7 +4377,7 @@
                       <wps:spPr>
                         <a:xfrm>
                           <a:off x="0" y="0"/>
-                          <a:ext cx="1508125" cy="288925"/>
+                          <a:ext cx="1508760" cy="289560"/>
                         </a:xfrm>
                         <a:prstGeom prst="rect"/>
                         <a:ln cap="flat"/>
@@ -4443,7 +4443,7 @@
           </mc:Choice>
           <mc:Fallback>
             <w:pict>
-              <v:shape id="_x0000_s25" style="position:absolute;left:0;margin-left:233pt;mso-position-horizontal:absolute;mso-position-horizontal-relative:text;margin-top:9pt;mso-position-vertical:absolute;mso-position-vertical-relative:text;width:118.7pt;height:22.6pt;v-text-anchor:middle;z-index:251624977" coordsize="1507490,288290" path="m,l1507490,,1507490,288290,,288290xe" strokecolor="#41719c" o:allowoverlap="1" strokeweight="1pt" fillcolor="#5b9bd5" filled="t">
+              <v:shape id="_x0000_s25" style="position:absolute;left:0;margin-left:233pt;mso-position-horizontal:absolute;mso-position-horizontal-relative:text;margin-top:9pt;mso-position-vertical:absolute;mso-position-vertical-relative:text;width:118.7pt;height:22.7pt;v-text-anchor:middle;z-index:251624983" coordsize="1508125,288925" path="m,l1508125,,1508125,288925,,288925xe" strokecolor="#41719c" o:allowoverlap="1" strokeweight="1pt" fillcolor="#5b9bd5" filled="t">
                 <v:stroke joinstyle="miter"/>
                 <v:textbox style="" inset="7pt,2pt,7pt,2pt">
                   <w:txbxContent>
@@ -4677,7 +4677,7 @@
         <mc:AlternateContent>
           <mc:Choice Requires="wps">
             <w:drawing>
-              <wp:anchor distT="0" distB="0" distL="114300" distR="114300" simplePos="0" relativeHeight="251624989" behindDoc="0" locked="0" layoutInCell="1" allowOverlap="1">
+              <wp:anchor distT="0" distB="0" distL="114300" distR="114300" simplePos="0" relativeHeight="251624995" behindDoc="0" locked="0" layoutInCell="1" allowOverlap="1">
                 <wp:simplePos x="0" y="0"/>
                 <wp:positionH relativeFrom="column">
                   <wp:posOffset>671835</wp:posOffset>
@@ -4699,7 +4699,7 @@
                       <wps:spPr>
                         <a:xfrm>
                           <a:off x="0" y="0"/>
-                          <a:ext cx="1508125" cy="288925"/>
+                          <a:ext cx="1508760" cy="289560"/>
                         </a:xfrm>
                         <a:prstGeom prst="rect"/>
                         <a:ln cap="flat"/>
@@ -4765,7 +4765,7 @@
           </mc:Choice>
           <mc:Fallback>
             <w:pict>
-              <v:shape id="_x0000_s26" style="position:absolute;left:0;margin-left:53pt;mso-position-horizontal:absolute;mso-position-horizontal-relative:text;margin-top:13pt;mso-position-vertical:absolute;mso-position-vertical-relative:text;width:118.7pt;height:22.6pt;v-text-anchor:middle;z-index:251624989" coordsize="1507490,288290" path="m,l1507490,,1507490,288290,,288290xe" strokecolor="#41719c" o:allowoverlap="1" strokeweight="1pt" fillcolor="#5b9bd5" filled="t">
+              <v:shape id="_x0000_s26" style="position:absolute;left:0;margin-left:53pt;mso-position-horizontal:absolute;mso-position-horizontal-relative:text;margin-top:13pt;mso-position-vertical:absolute;mso-position-vertical-relative:text;width:118.7pt;height:22.7pt;v-text-anchor:middle;z-index:251624995" coordsize="1508125,288925" path="m,l1508125,,1508125,288925,,288925xe" strokecolor="#41719c" o:allowoverlap="1" strokeweight="1pt" fillcolor="#5b9bd5" filled="t">
                 <v:stroke joinstyle="miter"/>
                 <v:textbox style="" inset="7pt,2pt,7pt,2pt">
                   <w:txbxContent>
@@ -4840,7 +4840,7 @@
         <mc:AlternateContent>
           <mc:Choice Requires="wps">
             <w:drawing>
-              <wp:anchor distT="0" distB="0" distL="114300" distR="114300" simplePos="0" relativeHeight="251624988" behindDoc="0" locked="0" layoutInCell="1" allowOverlap="1">
+              <wp:anchor distT="0" distB="0" distL="114300" distR="114300" simplePos="0" relativeHeight="251624994" behindDoc="0" locked="0" layoutInCell="1" allowOverlap="1">
                 <wp:simplePos x="0" y="0"/>
                 <wp:positionH relativeFrom="column">
                   <wp:posOffset>2176149</wp:posOffset>
@@ -4862,7 +4862,7 @@
                       <wps:spPr>
                         <a:xfrm>
                           <a:off x="0" y="0"/>
-                          <a:ext cx="3175" cy="355600"/>
+                          <a:ext cx="3810" cy="356235"/>
                         </a:xfrm>
                         <a:prstGeom prst="straightConnector1"/>
                         <a:ln cap="flat">
@@ -4895,7 +4895,7 @@
           </mc:Choice>
           <mc:Fallback>
             <w:pict>
-              <v:shape id="_x0000_s27" style="position:absolute;left:0;margin-left:171pt;mso-position-horizontal:absolute;mso-position-horizontal-relative:text;margin-top:13pt;mso-position-vertical:absolute;mso-position-vertical-relative:text;width:0.2pt;height:27.9pt;v-text-anchor:middle;z-index:251624988" coordsize="2540,354965" path="m,l2540,354965e" strokecolor="#5b9bd5" o:allowoverlap="1" strokeweight="0.50pt" filled="f">
+              <v:shape id="_x0000_s27" style="position:absolute;left:0;margin-left:171pt;mso-position-horizontal:absolute;mso-position-horizontal-relative:text;margin-top:13pt;mso-position-vertical:absolute;mso-position-vertical-relative:text;width:0.2pt;height:28.0pt;v-text-anchor:middle;z-index:251624994" coordsize="3175,355600" path="m,l3175,355600e" strokecolor="#5b9bd5" o:allowoverlap="1" strokeweight="0.50pt" filled="f">
                 <v:stroke joinstyle="miter"/>
               </v:shape>
             </w:pict>
@@ -4936,7 +4936,7 @@
         <mc:AlternateContent>
           <mc:Choice Requires="wps">
             <w:drawing>
-              <wp:anchor distT="0" distB="0" distL="114300" distR="114300" simplePos="0" relativeHeight="251624975" behindDoc="0" locked="0" layoutInCell="1" allowOverlap="1">
+              <wp:anchor distT="0" distB="0" distL="114300" distR="114300" simplePos="0" relativeHeight="251624981" behindDoc="0" locked="0" layoutInCell="1" allowOverlap="1">
                 <wp:simplePos x="0" y="0"/>
                 <wp:positionH relativeFrom="column">
                   <wp:posOffset>1691645</wp:posOffset>
@@ -4958,7 +4958,7 @@
                       <wps:spPr>
                         <a:xfrm>
                           <a:off x="0" y="0"/>
-                          <a:ext cx="1632585" cy="479425"/>
+                          <a:ext cx="1633220" cy="480060"/>
                         </a:xfrm>
                         <a:prstGeom prst="flowChartDecision"/>
                         <a:ln cap="flat"/>
@@ -5024,7 +5024,7 @@
           </mc:Choice>
           <mc:Fallback>
             <w:pict>
-              <v:shape id="_x0000_s28" style="position:absolute;left:0;margin-left:133pt;mso-position-horizontal:absolute;mso-position-horizontal-relative:text;margin-top:3pt;mso-position-vertical:absolute;mso-position-vertical-relative:text;width:128.5pt;height:37.7pt;v-text-anchor:middle;z-index:251624975" coordsize="1631950,478790" path="m,239395l815975,,1631950,239395,815975,478790xe" strokecolor="#41719c" o:allowoverlap="1" strokeweight="1pt" fillcolor="#5b9bd5" filled="t">
+              <v:shape id="_x0000_s28" style="position:absolute;left:0;margin-left:133pt;mso-position-horizontal:absolute;mso-position-horizontal-relative:text;margin-top:3pt;mso-position-vertical:absolute;mso-position-vertical-relative:text;width:128.5pt;height:37.7pt;v-text-anchor:middle;z-index:251624981" coordsize="1632585,479425" path="m,240030l816610,,1632585,240030,816610,479425xe" strokecolor="#41719c" o:allowoverlap="1" strokeweight="1pt" fillcolor="#5b9bd5" filled="t">
                 <v:stroke joinstyle="miter"/>
                 <v:textbox style="" inset="7pt,2pt,7pt,2pt">
                   <w:txbxContent>
@@ -5099,7 +5099,7 @@
         <mc:AlternateContent>
           <mc:Choice Requires="wps">
             <w:drawing>
-              <wp:anchor distT="0" distB="0" distL="114300" distR="114300" simplePos="0" relativeHeight="251624982" behindDoc="0" locked="0" layoutInCell="1" allowOverlap="1">
+              <wp:anchor distT="0" distB="0" distL="114300" distR="114300" simplePos="0" relativeHeight="251624988" behindDoc="0" locked="0" layoutInCell="1" allowOverlap="1">
                 <wp:simplePos x="0" y="0"/>
                 <wp:positionH relativeFrom="column">
                   <wp:posOffset>2971805</wp:posOffset>
@@ -5121,7 +5121,7 @@
                       <wps:spPr>
                         <a:xfrm>
                           <a:off x="0" y="0"/>
-                          <a:ext cx="3175" cy="355600"/>
+                          <a:ext cx="3810" cy="356235"/>
                         </a:xfrm>
                         <a:prstGeom prst="straightConnector1"/>
                         <a:ln cap="flat">
@@ -5154,7 +5154,7 @@
           </mc:Choice>
           <mc:Fallback>
             <w:pict>
-              <v:shape id="_x0000_s29" style="position:absolute;left:0;margin-left:234pt;mso-position-horizontal:absolute;mso-position-horizontal-relative:text;margin-top:3pt;mso-position-vertical:absolute;mso-position-vertical-relative:text;width:0.2pt;height:27.9pt;v-text-anchor:middle;z-index:251624982" coordsize="2540,354965" path="m,l2540,354965e" strokecolor="#5b9bd5" o:allowoverlap="1" strokeweight="0.50pt" filled="f">
+              <v:shape id="_x0000_s29" style="position:absolute;left:0;margin-left:234pt;mso-position-horizontal:absolute;mso-position-horizontal-relative:text;margin-top:3pt;mso-position-vertical:absolute;mso-position-vertical-relative:text;width:0.2pt;height:28.0pt;v-text-anchor:middle;z-index:251624988" coordsize="3175,355600" path="m,l3175,355600e" strokecolor="#5b9bd5" o:allowoverlap="1" strokeweight="0.50pt" filled="f">
                 <v:stroke joinstyle="miter"/>
               </v:shape>
             </w:pict>
@@ -5195,7 +5195,7 @@
         <mc:AlternateContent>
           <mc:Choice Requires="wps">
             <w:drawing>
-              <wp:anchor distT="0" distB="0" distL="114300" distR="114300" simplePos="0" relativeHeight="251624978" behindDoc="0" locked="0" layoutInCell="1" allowOverlap="1">
+              <wp:anchor distT="0" distB="0" distL="114300" distR="114300" simplePos="0" relativeHeight="251624984" behindDoc="0" locked="0" layoutInCell="1" allowOverlap="1">
                 <wp:simplePos x="0" y="0"/>
                 <wp:positionH relativeFrom="column">
                   <wp:posOffset>2960374</wp:posOffset>
@@ -5217,7 +5217,7 @@
                       <wps:spPr>
                         <a:xfrm>
                           <a:off x="0" y="0"/>
-                          <a:ext cx="1508125" cy="288925"/>
+                          <a:ext cx="1508760" cy="289560"/>
                         </a:xfrm>
                         <a:prstGeom prst="rect"/>
                         <a:ln cap="flat"/>
@@ -5283,7 +5283,7 @@
           </mc:Choice>
           <mc:Fallback>
             <w:pict>
-              <v:shape id="_x0000_s30" style="position:absolute;left:0;margin-left:233pt;mso-position-horizontal:absolute;mso-position-horizontal-relative:text;margin-top:9pt;mso-position-vertical:absolute;mso-position-vertical-relative:text;width:118.7pt;height:22.6pt;v-text-anchor:middle;z-index:251624978" coordsize="1507490,288290" path="m,l1507490,,1507490,288290,,288290xe" strokecolor="#41719c" o:allowoverlap="1" strokeweight="1pt" fillcolor="#5b9bd5" filled="t">
+              <v:shape id="_x0000_s30" style="position:absolute;left:0;margin-left:233pt;mso-position-horizontal:absolute;mso-position-horizontal-relative:text;margin-top:9pt;mso-position-vertical:absolute;mso-position-vertical-relative:text;width:118.7pt;height:22.7pt;v-text-anchor:middle;z-index:251624984" coordsize="1508125,288925" path="m,l1508125,,1508125,288925,,288925xe" strokecolor="#41719c" o:allowoverlap="1" strokeweight="1pt" fillcolor="#5b9bd5" filled="t">
                 <v:stroke joinstyle="miter"/>
                 <v:textbox style="" inset="7pt,2pt,7pt,2pt">
                   <w:txbxContent>
@@ -5954,7 +5954,7 @@
         </w:rPr>
         <w:drawing>
           <wp:inline distT="0" distB="0" distL="0" distR="0">
-            <wp:extent cx="3679190" cy="840740"/>
+            <wp:extent cx="3679825" cy="841375"/>
             <wp:effectExtent l="0" t="0" r="0" b="0"/>
             <wp:docPr id="31" name="Imagen 21"/>
             <wp:cNvGraphicFramePr>
@@ -5964,7 +5964,7 @@
               <a:graphicData uri="http://schemas.openxmlformats.org/drawingml/2006/picture">
                 <pic:pic xmlns:pic="http://schemas.openxmlformats.org/drawingml/2006/picture">
                   <pic:nvPicPr>
-                    <pic:cNvPr id="4" name="Picture 4" descr="/Users/robertovelasquezdean/Library/Group Containers/L48J367XN4.com.infraware.PolarisOffice/EngineTemp/619/fImage25807618900.png"/>
+                    <pic:cNvPr id="4" name="Picture 4" descr="/Users/robertovelasquezdean/Library/Group Containers/L48J367XN4.com.infraware.PolarisOffice/EngineTemp/578/fImage25807618900.png"/>
                     <pic:cNvPicPr>
                       <a:picLocks noChangeAspect="1" noChangeArrowheads="1"/>
                     </pic:cNvPicPr>
@@ -5984,7 +5984,7 @@
                   <pic:spPr>
                     <a:xfrm>
                       <a:off x="0" y="0"/>
-                      <a:ext cx="3679825" cy="841375"/>
+                      <a:ext cx="3680460" cy="842010"/>
                     </a:xfrm>
                     <a:prstGeom prst="rect"/>
                     <a:ln cap="flat"/>
@@ -6250,7 +6250,7 @@
         </w:rPr>
         <w:drawing>
           <wp:inline distT="0" distB="0" distL="0" distR="0">
-            <wp:extent cx="3304540" cy="656590"/>
+            <wp:extent cx="3305175" cy="657225"/>
             <wp:effectExtent l="0" t="0" r="0" b="0"/>
             <wp:docPr id="32" name="Imagen 22"/>
             <wp:cNvGraphicFramePr>
@@ -6260,7 +6260,7 @@
               <a:graphicData uri="http://schemas.openxmlformats.org/drawingml/2006/picture">
                 <pic:pic xmlns:pic="http://schemas.openxmlformats.org/drawingml/2006/picture">
                   <pic:nvPicPr>
-                    <pic:cNvPr id="5" name="Picture 5" descr="/Users/robertovelasquezdean/Library/Group Containers/L48J367XN4.com.infraware.PolarisOffice/EngineTemp/619/fImage44321637999.png"/>
+                    <pic:cNvPr id="5" name="Picture 5" descr="/Users/robertovelasquezdean/Library/Group Containers/L48J367XN4.com.infraware.PolarisOffice/EngineTemp/578/fImage44321637999.png"/>
                     <pic:cNvPicPr>
                       <a:picLocks noChangeAspect="1" noChangeArrowheads="1"/>
                     </pic:cNvPicPr>
@@ -6281,7 +6281,7 @@
                   <pic:spPr>
                     <a:xfrm>
                       <a:off x="0" y="0"/>
-                      <a:ext cx="3305175" cy="657225"/>
+                      <a:ext cx="3305810" cy="657860"/>
                     </a:xfrm>
                     <a:prstGeom prst="rect"/>
                     <a:ln cap="flat"/>
@@ -6628,7 +6628,7 @@
         </w:rPr>
         <w:drawing>
           <wp:inline distT="0" distB="0" distL="0" distR="0">
-            <wp:extent cx="3190240" cy="2189480"/>
+            <wp:extent cx="3190875" cy="2190115"/>
             <wp:effectExtent l="0" t="0" r="0" b="0"/>
             <wp:docPr id="33" name="Imagen 23"/>
             <wp:cNvGraphicFramePr>
@@ -6638,7 +6638,7 @@
               <a:graphicData uri="http://schemas.openxmlformats.org/drawingml/2006/picture">
                 <pic:pic xmlns:pic="http://schemas.openxmlformats.org/drawingml/2006/picture">
                   <pic:nvPicPr>
-                    <pic:cNvPr id="6" name="Picture 6" descr="/Users/robertovelasquezdean/Library/Group Containers/L48J367XN4.com.infraware.PolarisOffice/EngineTemp/619/fImage42778641447.png"/>
+                    <pic:cNvPr id="6" name="Picture 6" descr="/Users/robertovelasquezdean/Library/Group Containers/L48J367XN4.com.infraware.PolarisOffice/EngineTemp/578/fImage42778641447.png"/>
                     <pic:cNvPicPr>
                       <a:picLocks noChangeAspect="1" noChangeArrowheads="1"/>
                     </pic:cNvPicPr>
@@ -6658,7 +6658,7 @@
                   <pic:spPr>
                     <a:xfrm>
                       <a:off x="0" y="0"/>
-                      <a:ext cx="3190875" cy="2190115"/>
+                      <a:ext cx="3191510" cy="2190750"/>
                     </a:xfrm>
                     <a:prstGeom prst="rect"/>
                     <a:ln cap="flat"/>
@@ -7005,7 +7005,7 @@
         </w:rPr>
         <w:drawing>
           <wp:inline distT="0" distB="0" distL="0" distR="0">
-            <wp:extent cx="3726815" cy="2679065"/>
+            <wp:extent cx="3727450" cy="2679700"/>
             <wp:effectExtent l="0" t="0" r="0" b="0"/>
             <wp:docPr id="34" name="Imagen 24"/>
             <wp:cNvGraphicFramePr>
@@ -7015,7 +7015,7 @@
               <a:graphicData uri="http://schemas.openxmlformats.org/drawingml/2006/picture">
                 <pic:pic xmlns:pic="http://schemas.openxmlformats.org/drawingml/2006/picture">
                   <pic:nvPicPr>
-                    <pic:cNvPr id="7" name="Picture 7" descr="/Users/robertovelasquezdean/Library/Group Containers/L48J367XN4.com.infraware.PolarisOffice/EngineTemp/619/fImage51623691501.png"/>
+                    <pic:cNvPr id="7" name="Picture 7" descr="/Users/robertovelasquezdean/Library/Group Containers/L48J367XN4.com.infraware.PolarisOffice/EngineTemp/578/fImage51623691501.png"/>
                     <pic:cNvPicPr>
                       <a:picLocks noChangeAspect="1" noChangeArrowheads="1"/>
                     </pic:cNvPicPr>
@@ -7035,7 +7035,7 @@
                   <pic:spPr>
                     <a:xfrm>
                       <a:off x="0" y="0"/>
-                      <a:ext cx="3727450" cy="2679700"/>
+                      <a:ext cx="3728085" cy="2680335"/>
                     </a:xfrm>
                     <a:prstGeom prst="rect"/>
                     <a:ln cap="flat"/>
@@ -7247,7 +7247,7 @@
         </w:rPr>
         <w:drawing>
           <wp:inline distT="0" distB="0" distL="0" distR="0">
-            <wp:extent cx="3793490" cy="2412365"/>
+            <wp:extent cx="3794125" cy="2413000"/>
             <wp:effectExtent l="0" t="0" r="0" b="0"/>
             <wp:docPr id="35" name="Imagen 25"/>
             <wp:cNvGraphicFramePr>
@@ -7257,7 +7257,7 @@
               <a:graphicData uri="http://schemas.openxmlformats.org/drawingml/2006/picture">
                 <pic:pic xmlns:pic="http://schemas.openxmlformats.org/drawingml/2006/picture">
                   <pic:nvPicPr>
-                    <pic:cNvPr id="8" name="Picture 8" descr="/Users/robertovelasquezdean/Library/Group Containers/L48J367XN4.com.infraware.PolarisOffice/EngineTemp/619/fImage47413704488.png"/>
+                    <pic:cNvPr id="8" name="Picture 8" descr="/Users/robertovelasquezdean/Library/Group Containers/L48J367XN4.com.infraware.PolarisOffice/EngineTemp/578/fImage47413704488.png"/>
                     <pic:cNvPicPr>
                       <a:picLocks noChangeAspect="1" noChangeArrowheads="1"/>
                     </pic:cNvPicPr>
@@ -7277,7 +7277,7 @@
                   <pic:spPr>
                     <a:xfrm>
                       <a:off x="0" y="0"/>
-                      <a:ext cx="3794125" cy="2413000"/>
+                      <a:ext cx="3794760" cy="2413635"/>
                     </a:xfrm>
                     <a:prstGeom prst="rect"/>
                     <a:ln cap="flat"/>
@@ -7846,7 +7846,7 @@
         </w:rPr>
         <w:drawing>
           <wp:inline distT="0" distB="0" distL="0" distR="0">
-            <wp:extent cx="3545205" cy="2554605"/>
+            <wp:extent cx="3545840" cy="2555240"/>
             <wp:effectExtent l="0" t="0" r="0" b="0"/>
             <wp:docPr id="36" name="Imagen 26"/>
             <wp:cNvGraphicFramePr>
@@ -7856,7 +7856,7 @@
               <a:graphicData uri="http://schemas.openxmlformats.org/drawingml/2006/picture">
                 <pic:pic xmlns:pic="http://schemas.openxmlformats.org/drawingml/2006/picture">
                   <pic:nvPicPr>
-                    <pic:cNvPr id="9" name="Picture 9" descr="/Users/robertovelasquezdean/Library/Group Containers/L48J367XN4.com.infraware.PolarisOffice/EngineTemp/619/fImage47901417692.png"/>
+                    <pic:cNvPr id="9" name="Picture 9" descr="/Users/robertovelasquezdean/Library/Group Containers/L48J367XN4.com.infraware.PolarisOffice/EngineTemp/578/fImage47901417692.png"/>
                     <pic:cNvPicPr>
                       <a:picLocks noChangeAspect="1" noChangeArrowheads="1"/>
                     </pic:cNvPicPr>
@@ -7876,7 +7876,7 @@
                   <pic:spPr>
                     <a:xfrm>
                       <a:off x="0" y="0"/>
-                      <a:ext cx="3545840" cy="2555240"/>
+                      <a:ext cx="3546475" cy="2555875"/>
                     </a:xfrm>
                     <a:prstGeom prst="rect"/>
                     <a:ln cap="flat"/>
@@ -8672,7 +8672,7 @@
         </w:rPr>
         <w:drawing>
           <wp:inline distT="0" distB="0" distL="0" distR="0">
-            <wp:extent cx="3830320" cy="2601595"/>
+            <wp:extent cx="3830955" cy="2602230"/>
             <wp:effectExtent l="0" t="0" r="0" b="0"/>
             <wp:docPr id="37" name="Imagen 27"/>
             <wp:cNvGraphicFramePr>
@@ -8682,7 +8682,7 @@
               <a:graphicData uri="http://schemas.openxmlformats.org/drawingml/2006/picture">
                 <pic:pic xmlns:pic="http://schemas.openxmlformats.org/drawingml/2006/picture">
                   <pic:nvPicPr>
-                    <pic:cNvPr id="10" name="Picture 10" descr="/Users/robertovelasquezdean/Library/Group Containers/L48J367XN4.com.infraware.PolarisOffice/EngineTemp/619/fImage50916448671.png"/>
+                    <pic:cNvPr id="10" name="Picture 10" descr="/Users/robertovelasquezdean/Library/Group Containers/L48J367XN4.com.infraware.PolarisOffice/EngineTemp/578/fImage50916448671.png"/>
                     <pic:cNvPicPr>
                       <a:picLocks noChangeAspect="1" noChangeArrowheads="1"/>
                     </pic:cNvPicPr>
@@ -8702,7 +8702,7 @@
                   <pic:spPr>
                     <a:xfrm>
                       <a:off x="0" y="0"/>
-                      <a:ext cx="3830955" cy="2602230"/>
+                      <a:ext cx="3831590" cy="2602865"/>
                     </a:xfrm>
                     <a:prstGeom prst="rect"/>
                     <a:ln cap="flat"/>
@@ -8983,47 +8983,47 @@
           <w:smallCaps w:val="0"/>
           <w:rFonts w:ascii="Times New Roman" w:eastAsia="Times New Roman" w:hAnsi="Times New Roman" w:hint="default"/>
         </w:rPr>
-        <w:t xml:space="preserve">Posts. </w:t>
-      </w:r>
-      <w:r>
-        <w:rPr>
-          <w:spacing w:val="0"/>
-          <w:vertAlign w:val="baseline"/>
-          <w:i w:val="0"/>
-          <w:b w:val="0"/>
-          <w:imprint w:val="0"/>
-          <w:emboss w:val="0"/>
-          <w:outline w:val="0"/>
-          <w:shadow w:val="0"/>
-          <w:color w:val="auto"/>
-          <w:position w:val="0"/>
-          <w:sz w:val="20"/>
-          <w:szCs w:val="20"/>
-          <w:u w:val="none"/>
-          <w:smallCaps w:val="0"/>
-          <w:rFonts w:ascii="Times New Roman" w:eastAsia="Times New Roman" w:hAnsi="Times New Roman" w:hint="default"/>
-        </w:rPr>
-        <w:t xml:space="preserve">Entonces, éstas serían nuestras 5 entidades para nuestra base de datos relacional </w:t>
-      </w:r>
-      <w:r>
-        <w:rPr>
-          <w:spacing w:val="0"/>
-          <w:vertAlign w:val="baseline"/>
-          <w:i w:val="0"/>
-          <w:b w:val="0"/>
-          <w:imprint w:val="0"/>
-          <w:emboss w:val="0"/>
-          <w:outline w:val="0"/>
-          <w:shadow w:val="0"/>
-          <w:color w:val="auto"/>
-          <w:position w:val="0"/>
-          <w:sz w:val="20"/>
-          <w:szCs w:val="20"/>
-          <w:u w:val="none"/>
-          <w:smallCaps w:val="0"/>
-          <w:rFonts w:ascii="Times New Roman" w:eastAsia="Times New Roman" w:hAnsi="Times New Roman" w:hint="default"/>
-        </w:rPr>
-        <w:t xml:space="preserve">del proyecto “Platziblog”.</w:t>
+        <w:t xml:space="preserve">Posts (y pueden estar en varios Posts, y no sólo uno). </w:t>
+      </w:r>
+      <w:r>
+        <w:rPr>
+          <w:spacing w:val="0"/>
+          <w:vertAlign w:val="baseline"/>
+          <w:i w:val="0"/>
+          <w:b w:val="0"/>
+          <w:imprint w:val="0"/>
+          <w:emboss w:val="0"/>
+          <w:outline w:val="0"/>
+          <w:shadow w:val="0"/>
+          <w:color w:val="auto"/>
+          <w:position w:val="0"/>
+          <w:sz w:val="20"/>
+          <w:szCs w:val="20"/>
+          <w:u w:val="none"/>
+          <w:smallCaps w:val="0"/>
+          <w:rFonts w:ascii="Times New Roman" w:eastAsia="Times New Roman" w:hAnsi="Times New Roman" w:hint="default"/>
+        </w:rPr>
+        <w:t xml:space="preserve">Entonces, éstas serían nuestras 5 </w:t>
+      </w:r>
+      <w:r>
+        <w:rPr>
+          <w:spacing w:val="0"/>
+          <w:vertAlign w:val="baseline"/>
+          <w:i w:val="0"/>
+          <w:b w:val="0"/>
+          <w:imprint w:val="0"/>
+          <w:emboss w:val="0"/>
+          <w:outline w:val="0"/>
+          <w:shadow w:val="0"/>
+          <w:color w:val="auto"/>
+          <w:position w:val="0"/>
+          <w:sz w:val="20"/>
+          <w:szCs w:val="20"/>
+          <w:u w:val="none"/>
+          <w:smallCaps w:val="0"/>
+          <w:rFonts w:ascii="Times New Roman" w:eastAsia="Times New Roman" w:hAnsi="Times New Roman" w:hint="default"/>
+        </w:rPr>
+        <w:t xml:space="preserve">entidades para nuestra base de datos relacional del proyecto “Platziblog”.</w:t>
       </w:r>
     </w:p>
     <w:p>
@@ -9767,7 +9767,7 @@
         </w:rPr>
         <w:drawing>
           <wp:inline distT="0" distB="0" distL="0" distR="0">
-            <wp:extent cx="3877945" cy="2611120"/>
+            <wp:extent cx="3878579" cy="2611755"/>
             <wp:effectExtent l="0" t="0" r="0" b="0"/>
             <wp:docPr id="38" name="Imagen 28"/>
             <wp:cNvGraphicFramePr>
@@ -9777,7 +9777,7 @@
               <a:graphicData uri="http://schemas.openxmlformats.org/drawingml/2006/picture">
                 <pic:pic xmlns:pic="http://schemas.openxmlformats.org/drawingml/2006/picture">
                   <pic:nvPicPr>
-                    <pic:cNvPr id="11" name="Picture 11" descr="/Users/robertovelasquezdean/Library/Group Containers/L48J367XN4.com.infraware.PolarisOffice/EngineTemp/619/fImage78181451728.png"/>
+                    <pic:cNvPr id="11" name="Picture 11" descr="/Users/robertovelasquezdean/Library/Group Containers/L48J367XN4.com.infraware.PolarisOffice/EngineTemp/578/fImage78181451728.png"/>
                     <pic:cNvPicPr>
                       <a:picLocks noChangeAspect="1" noChangeArrowheads="1"/>
                     </pic:cNvPicPr>
@@ -9797,7 +9797,7 @@
                   <pic:spPr>
                     <a:xfrm>
                       <a:off x="0" y="0"/>
-                      <a:ext cx="3878579" cy="2611755"/>
+                      <a:ext cx="3879215" cy="2612390"/>
                     </a:xfrm>
                     <a:prstGeom prst="rect"/>
                     <a:ln cap="flat"/>
@@ -10027,7 +10027,7 @@
         </w:rPr>
         <w:drawing>
           <wp:inline distT="0" distB="0" distL="0" distR="0">
-            <wp:extent cx="3220085" cy="1886585"/>
+            <wp:extent cx="3220720" cy="1887220"/>
             <wp:effectExtent l="0" t="0" r="0" b="0"/>
             <wp:docPr id="39" name="Imagen 29"/>
             <wp:cNvGraphicFramePr>
@@ -10037,7 +10037,7 @@
               <a:graphicData uri="http://schemas.openxmlformats.org/drawingml/2006/picture">
                 <pic:pic xmlns:pic="http://schemas.openxmlformats.org/drawingml/2006/picture">
                   <pic:nvPicPr>
-                    <pic:cNvPr id="12" name="Picture 12" descr="/Users/robertovelasquezdean/Library/Group Containers/L48J367XN4.com.infraware.PolarisOffice/EngineTemp/619/fImage45399465157.png"/>
+                    <pic:cNvPr id="12" name="Picture 12" descr="/Users/robertovelasquezdean/Library/Group Containers/L48J367XN4.com.infraware.PolarisOffice/EngineTemp/578/fImage45399465157.png"/>
                     <pic:cNvPicPr>
                       <a:picLocks noChangeAspect="1" noChangeArrowheads="1"/>
                     </pic:cNvPicPr>
@@ -10057,7 +10057,7 @@
                   <pic:spPr>
                     <a:xfrm>
                       <a:off x="0" y="0"/>
-                      <a:ext cx="3220720" cy="1887220"/>
+                      <a:ext cx="3221355" cy="1887855"/>
                     </a:xfrm>
                     <a:prstGeom prst="rect"/>
                     <a:ln cap="flat"/>
@@ -11946,16 +11946,108 @@
         <w:rPr>
           <w:spacing w:val="0"/>
           <w:vertAlign w:val="baseline"/>
-          <w:i w:val="0"/>
-          <w:b w:val="0"/>
-          <w:imprint w:val="0"/>
-          <w:emboss w:val="0"/>
-          <w:outline w:val="0"/>
-          <w:shadow w:val="0"/>
-          <w:color w:val="auto"/>
-          <w:position w:val="0"/>
-          <w:sz w:val="20"/>
-          <w:szCs w:val="20"/>
+          <w:i w:val="1"/>
+          <w:b w:val="0"/>
+          <w:imprint w:val="0"/>
+          <w:emboss w:val="0"/>
+          <w:outline w:val="0"/>
+          <w:shadow w:val="0"/>
+          <w:color w:val="auto"/>
+          <w:position w:val="0"/>
+          <w:sz w:val="22"/>
+          <w:szCs w:val="22"/>
+          <w:u w:val="single"/>
+          <w:smallCaps w:val="0"/>
+          <w:rFonts w:ascii="Times New Roman" w:eastAsia="Times New Roman" w:hAnsi="Times New Roman" w:hint="default"/>
+        </w:rPr>
+        <w:wordWrap w:val="0"/>
+        <w:autoSpaceDE w:val="0"/>
+        <w:autoSpaceDN w:val="0"/>
+      </w:pPr>
+      <w:r>
+        <w:rPr>
+          <w:spacing w:val="0"/>
+          <w:vertAlign w:val="baseline"/>
+          <w:i w:val="1"/>
+          <w:b w:val="1"/>
+          <w:imprint w:val="0"/>
+          <w:emboss w:val="0"/>
+          <w:outline w:val="0"/>
+          <w:shadow w:val="0"/>
+          <w:color w:val="auto"/>
+          <w:position w:val="0"/>
+          <w:sz w:val="22"/>
+          <w:szCs w:val="22"/>
+          <w:u w:val="single"/>
+          <w:smallCaps w:val="0"/>
+          <w:rFonts w:ascii="Times New Roman" w:eastAsia="Times New Roman" w:hAnsi="Times New Roman" w:hint="default"/>
+        </w:rPr>
+        <w:t xml:space="preserve">Lo relevante:</w:t>
+      </w:r>
+      <w:r>
+        <w:rPr>
+          <w:spacing w:val="0"/>
+          <w:vertAlign w:val="baseline"/>
+          <w:i w:val="1"/>
+          <w:b w:val="0"/>
+          <w:imprint w:val="0"/>
+          <w:emboss w:val="0"/>
+          <w:outline w:val="0"/>
+          <w:shadow w:val="0"/>
+          <w:color w:val="auto"/>
+          <w:position w:val="0"/>
+          <w:sz w:val="22"/>
+          <w:szCs w:val="22"/>
+          <w:u w:val="single"/>
+          <w:smallCaps w:val="0"/>
+          <w:rFonts w:ascii="Times New Roman" w:eastAsia="Times New Roman" w:hAnsi="Times New Roman" w:hint="default"/>
+        </w:rPr>
+        <w:t xml:space="preserve"> Los tipos de datos son usados para definir el tipo de dato de los atributos de las </w:t>
+      </w:r>
+      <w:r>
+        <w:rPr>
+          <w:spacing w:val="0"/>
+          <w:vertAlign w:val="baseline"/>
+          <w:i w:val="1"/>
+          <w:b w:val="0"/>
+          <w:imprint w:val="0"/>
+          <w:emboss w:val="0"/>
+          <w:outline w:val="0"/>
+          <w:shadow w:val="0"/>
+          <w:color w:val="auto"/>
+          <w:position w:val="0"/>
+          <w:sz w:val="22"/>
+          <w:szCs w:val="22"/>
+          <w:u w:val="single"/>
+          <w:smallCaps w:val="0"/>
+          <w:rFonts w:ascii="Times New Roman" w:eastAsia="Times New Roman" w:hAnsi="Times New Roman" w:hint="default"/>
+        </w:rPr>
+        <w:t>entidades.</w:t>
+      </w:r>
+    </w:p>
+    <w:p>
+      <w:pPr>
+        <w:numPr>
+          <w:ilvl w:val="0"/>
+          <w:numId w:val="0"/>
+        </w:numPr>
+        <w:jc w:val="left"/>
+        <w:spacing w:lineRule="auto" w:line="259" w:before="0" w:after="160"/>
+        <w:widowControl w:val="1"/>
+        <w:ind w:right="0" w:left="0" w:firstLine="0"/>
+        <w:rPr>
+          <w:spacing w:val="0"/>
+          <w:vertAlign w:val="baseline"/>
+          <w:i w:val="1"/>
+          <w:b w:val="0"/>
+          <w:imprint w:val="0"/>
+          <w:emboss w:val="0"/>
+          <w:outline w:val="0"/>
+          <w:shadow w:val="0"/>
+          <w:color w:val="auto"/>
+          <w:position w:val="0"/>
+          <w:sz w:val="22"/>
+          <w:szCs w:val="22"/>
           <w:u w:val="none"/>
           <w:smallCaps w:val="0"/>
           <w:rFonts w:ascii="Times New Roman" w:eastAsia="Times New Roman" w:hAnsi="Times New Roman" w:hint="default"/>
@@ -12178,7 +12270,7 @@
         </w:rPr>
         <w:drawing>
           <wp:inline distT="0" distB="0" distL="0" distR="0">
-            <wp:extent cx="3248660" cy="2315210"/>
+            <wp:extent cx="3249295" cy="2315845"/>
             <wp:effectExtent l="0" t="0" r="0" b="0"/>
             <wp:docPr id="48" name="Imagen 30"/>
             <wp:cNvGraphicFramePr>
@@ -12188,7 +12280,7 @@
               <a:graphicData uri="http://schemas.openxmlformats.org/drawingml/2006/picture">
                 <pic:pic xmlns:pic="http://schemas.openxmlformats.org/drawingml/2006/picture">
                   <pic:nvPicPr>
-                    <pic:cNvPr id="13" name="Picture 13" descr="/Users/robertovelasquezdean/Library/Group Containers/L48J367XN4.com.infraware.PolarisOffice/EngineTemp/619/fImage72818485093.png"/>
+                    <pic:cNvPr id="13" name="Picture 13" descr="/Users/robertovelasquezdean/Library/Group Containers/L48J367XN4.com.infraware.PolarisOffice/EngineTemp/578/fImage72818485093.png"/>
                     <pic:cNvPicPr>
                       <a:picLocks noChangeAspect="1" noChangeArrowheads="1"/>
                     </pic:cNvPicPr>
@@ -12208,7 +12300,7 @@
                   <pic:spPr>
                     <a:xfrm>
                       <a:off x="0" y="0"/>
-                      <a:ext cx="3249295" cy="2315845"/>
+                      <a:ext cx="3249930" cy="2316480"/>
                     </a:xfrm>
                     <a:prstGeom prst="rect"/>
                     <a:ln cap="flat"/>
@@ -12256,20 +12348,40 @@
           <w:spacing w:val="0"/>
           <w:vertAlign w:val="baseline"/>
           <w:i w:val="0"/>
-          <w:b w:val="0"/>
-          <w:imprint w:val="0"/>
-          <w:emboss w:val="0"/>
-          <w:outline w:val="0"/>
-          <w:shadow w:val="0"/>
-          <w:color w:val="auto"/>
-          <w:position w:val="0"/>
-          <w:sz w:val="20"/>
-          <w:szCs w:val="20"/>
-          <w:u w:val="none"/>
-          <w:smallCaps w:val="0"/>
-          <w:rFonts w:ascii="Times New Roman" w:eastAsia="Times New Roman" w:hAnsi="Times New Roman" w:hint="default"/>
-        </w:rPr>
-        <w:t xml:space="preserve">NOT NULL: Cuando tú metes un registro o una serie de datos a una tabla de una base de datos, el valor por </w:t>
+          <w:b w:val="1"/>
+          <w:imprint w:val="0"/>
+          <w:emboss w:val="0"/>
+          <w:outline w:val="0"/>
+          <w:shadow w:val="0"/>
+          <w:color w:val="auto"/>
+          <w:position w:val="0"/>
+          <w:sz w:val="20"/>
+          <w:szCs w:val="20"/>
+          <w:u w:val="none"/>
+          <w:smallCaps w:val="0"/>
+          <w:rFonts w:ascii="Times New Roman" w:eastAsia="Times New Roman" w:hAnsi="Times New Roman" w:hint="default"/>
+        </w:rPr>
+        <w:t xml:space="preserve">NOT NULL:</w:t>
+      </w:r>
+      <w:r>
+        <w:rPr>
+          <w:spacing w:val="0"/>
+          <w:vertAlign w:val="baseline"/>
+          <w:i w:val="0"/>
+          <w:b w:val="0"/>
+          <w:imprint w:val="0"/>
+          <w:emboss w:val="0"/>
+          <w:outline w:val="0"/>
+          <w:shadow w:val="0"/>
+          <w:color w:val="auto"/>
+          <w:position w:val="0"/>
+          <w:sz w:val="20"/>
+          <w:szCs w:val="20"/>
+          <w:u w:val="none"/>
+          <w:smallCaps w:val="0"/>
+          <w:rFonts w:ascii="Times New Roman" w:eastAsia="Times New Roman" w:hAnsi="Times New Roman" w:hint="default"/>
+        </w:rPr>
+        <w:t xml:space="preserve"> Cuando tú metes un registro o una serie de datos a una tabla de una base de datos, el valor por </w:t>
       </w:r>
       <w:r>
         <w:rPr>
@@ -12648,20 +12760,40 @@
           <w:spacing w:val="0"/>
           <w:vertAlign w:val="baseline"/>
           <w:i w:val="0"/>
-          <w:b w:val="0"/>
-          <w:imprint w:val="0"/>
-          <w:emboss w:val="0"/>
-          <w:outline w:val="0"/>
-          <w:shadow w:val="0"/>
-          <w:color w:val="auto"/>
-          <w:position w:val="0"/>
-          <w:sz w:val="20"/>
-          <w:szCs w:val="20"/>
-          <w:u w:val="none"/>
-          <w:smallCaps w:val="0"/>
-          <w:rFonts w:ascii="Times New Roman" w:eastAsia="Times New Roman" w:hAnsi="Times New Roman" w:hint="default"/>
-        </w:rPr>
-        <w:t xml:space="preserve">UNIQUE: Básicamente es decir que un valor pasado a un campo, de una columna seleccionada, debe ser </w:t>
+          <w:b w:val="1"/>
+          <w:imprint w:val="0"/>
+          <w:emboss w:val="0"/>
+          <w:outline w:val="0"/>
+          <w:shadow w:val="0"/>
+          <w:color w:val="auto"/>
+          <w:position w:val="0"/>
+          <w:sz w:val="20"/>
+          <w:szCs w:val="20"/>
+          <w:u w:val="none"/>
+          <w:smallCaps w:val="0"/>
+          <w:rFonts w:ascii="Times New Roman" w:eastAsia="Times New Roman" w:hAnsi="Times New Roman" w:hint="default"/>
+        </w:rPr>
+        <w:t>UNIQUE:</w:t>
+      </w:r>
+      <w:r>
+        <w:rPr>
+          <w:spacing w:val="0"/>
+          <w:vertAlign w:val="baseline"/>
+          <w:i w:val="0"/>
+          <w:b w:val="0"/>
+          <w:imprint w:val="0"/>
+          <w:emboss w:val="0"/>
+          <w:outline w:val="0"/>
+          <w:shadow w:val="0"/>
+          <w:color w:val="auto"/>
+          <w:position w:val="0"/>
+          <w:sz w:val="20"/>
+          <w:szCs w:val="20"/>
+          <w:u w:val="none"/>
+          <w:smallCaps w:val="0"/>
+          <w:rFonts w:ascii="Times New Roman" w:eastAsia="Times New Roman" w:hAnsi="Times New Roman" w:hint="default"/>
+        </w:rPr>
+        <w:t xml:space="preserve"> Básicamente es decir que un valor pasado a un campo, de una columna seleccionada, debe ser </w:t>
       </w:r>
       <w:r>
         <w:rPr>
@@ -13120,40 +13252,100 @@
           <w:spacing w:val="0"/>
           <w:vertAlign w:val="baseline"/>
           <w:i w:val="0"/>
-          <w:b w:val="0"/>
-          <w:imprint w:val="0"/>
-          <w:emboss w:val="0"/>
-          <w:outline w:val="0"/>
-          <w:shadow w:val="0"/>
-          <w:color w:val="auto"/>
-          <w:position w:val="0"/>
-          <w:sz w:val="20"/>
-          <w:szCs w:val="20"/>
-          <w:u w:val="none"/>
-          <w:smallCaps w:val="0"/>
-          <w:rFonts w:ascii="Times New Roman" w:eastAsia="Times New Roman" w:hAnsi="Times New Roman" w:hint="default"/>
-        </w:rPr>
-        <w:t xml:space="preserve">PRIMARY KEY: Anteriormente en los diagramas hemos visto que tenemos la necesidad de identificar de </w:t>
-      </w:r>
-      <w:r>
-        <w:rPr>
-          <w:spacing w:val="0"/>
-          <w:vertAlign w:val="baseline"/>
-          <w:i w:val="0"/>
-          <w:b w:val="0"/>
-          <w:imprint w:val="0"/>
-          <w:emboss w:val="0"/>
-          <w:outline w:val="0"/>
-          <w:shadow w:val="0"/>
-          <w:color w:val="auto"/>
-          <w:position w:val="0"/>
-          <w:sz w:val="20"/>
-          <w:szCs w:val="20"/>
-          <w:u w:val="none"/>
-          <w:smallCaps w:val="0"/>
-          <w:rFonts w:ascii="Times New Roman" w:eastAsia="Times New Roman" w:hAnsi="Times New Roman" w:hint="default"/>
-        </w:rPr>
-        <w:t xml:space="preserve">manera única (y obligatoriamente) los registros que existen en una tabla, eso lo hacemos a través de un </w:t>
+          <w:b w:val="1"/>
+          <w:imprint w:val="0"/>
+          <w:emboss w:val="0"/>
+          <w:outline w:val="0"/>
+          <w:shadow w:val="0"/>
+          <w:color w:val="auto"/>
+          <w:position w:val="0"/>
+          <w:sz w:val="20"/>
+          <w:szCs w:val="20"/>
+          <w:u w:val="none"/>
+          <w:smallCaps w:val="0"/>
+          <w:rFonts w:ascii="Times New Roman" w:eastAsia="Times New Roman" w:hAnsi="Times New Roman" w:hint="default"/>
+        </w:rPr>
+        <w:t xml:space="preserve">PRIMARY KEY:</w:t>
+      </w:r>
+      <w:r>
+        <w:rPr>
+          <w:spacing w:val="0"/>
+          <w:vertAlign w:val="baseline"/>
+          <w:i w:val="0"/>
+          <w:b w:val="0"/>
+          <w:imprint w:val="0"/>
+          <w:emboss w:val="0"/>
+          <w:outline w:val="0"/>
+          <w:shadow w:val="0"/>
+          <w:color w:val="auto"/>
+          <w:position w:val="0"/>
+          <w:sz w:val="20"/>
+          <w:szCs w:val="20"/>
+          <w:u w:val="none"/>
+          <w:smallCaps w:val="0"/>
+          <w:rFonts w:ascii="Times New Roman" w:eastAsia="Times New Roman" w:hAnsi="Times New Roman" w:hint="default"/>
+        </w:rPr>
+        <w:t xml:space="preserve"> Anteriormente en los diagramas hemos visto que tenemos la necesidad de identificar de </w:t>
+      </w:r>
+      <w:r>
+        <w:rPr>
+          <w:spacing w:val="0"/>
+          <w:vertAlign w:val="baseline"/>
+          <w:i w:val="0"/>
+          <w:b w:val="0"/>
+          <w:imprint w:val="0"/>
+          <w:emboss w:val="0"/>
+          <w:outline w:val="0"/>
+          <w:shadow w:val="0"/>
+          <w:color w:val="auto"/>
+          <w:position w:val="0"/>
+          <w:sz w:val="20"/>
+          <w:szCs w:val="20"/>
+          <w:u w:val="none"/>
+          <w:smallCaps w:val="0"/>
+          <w:rFonts w:ascii="Times New Roman" w:eastAsia="Times New Roman" w:hAnsi="Times New Roman" w:hint="default"/>
+        </w:rPr>
+        <w:t xml:space="preserve">manera única (y obligatoriamente) los registros que existen en una tabla </w:t>
+      </w:r>
+      <w:r>
+        <w:rPr>
+          <w:spacing w:val="0"/>
+          <w:vertAlign w:val="baseline"/>
+          <w:i w:val="0"/>
+          <w:b w:val="1"/>
+          <w:imprint w:val="0"/>
+          <w:emboss w:val="0"/>
+          <w:outline w:val="0"/>
+          <w:shadow w:val="0"/>
+          <w:color w:val="auto"/>
+          <w:position w:val="0"/>
+          <w:sz w:val="20"/>
+          <w:szCs w:val="20"/>
+          <w:u w:val="none"/>
+          <w:smallCaps w:val="0"/>
+          <w:rFonts w:ascii="Times New Roman" w:eastAsia="Times New Roman" w:hAnsi="Times New Roman" w:hint="default"/>
+        </w:rPr>
+        <w:t>(id),</w:t>
+      </w:r>
+      <w:r>
+        <w:rPr>
+          <w:spacing w:val="0"/>
+          <w:vertAlign w:val="baseline"/>
+          <w:i w:val="0"/>
+          <w:b w:val="0"/>
+          <w:imprint w:val="0"/>
+          <w:emboss w:val="0"/>
+          <w:outline w:val="0"/>
+          <w:shadow w:val="0"/>
+          <w:color w:val="auto"/>
+          <w:position w:val="0"/>
+          <w:sz w:val="20"/>
+          <w:szCs w:val="20"/>
+          <w:u w:val="none"/>
+          <w:smallCaps w:val="0"/>
+          <w:rFonts w:ascii="Times New Roman" w:eastAsia="Times New Roman" w:hAnsi="Times New Roman" w:hint="default"/>
+        </w:rPr>
+        <w:t xml:space="preserve"> eso se hace a través de un </w:t>
       </w:r>
       <w:r>
         <w:rPr>
@@ -13213,27 +13405,87 @@
           <w:smallCaps w:val="0"/>
           <w:rFonts w:ascii="Times New Roman" w:eastAsia="Times New Roman" w:hAnsi="Times New Roman" w:hint="default"/>
         </w:rPr>
-        <w:t xml:space="preserve">; el campo clave, justamente, va a tener esta restriccón PRIMARY KEY; la cual, nos </w:t>
-      </w:r>
-      <w:r>
-        <w:rPr>
-          <w:spacing w:val="0"/>
-          <w:vertAlign w:val="baseline"/>
-          <w:i w:val="0"/>
-          <w:b w:val="0"/>
-          <w:imprint w:val="0"/>
-          <w:emboss w:val="0"/>
-          <w:outline w:val="0"/>
-          <w:shadow w:val="0"/>
-          <w:color w:val="auto"/>
-          <w:position w:val="0"/>
-          <w:sz w:val="20"/>
-          <w:szCs w:val="20"/>
-          <w:u w:val="none"/>
-          <w:smallCaps w:val="0"/>
-          <w:rFonts w:ascii="Times New Roman" w:eastAsia="Times New Roman" w:hAnsi="Times New Roman" w:hint="default"/>
-        </w:rPr>
-        <w:t xml:space="preserve">da una serie de ventajas. En primer lugar nos garantiza que es NOT NULL y que es UNIQUE (lo que </w:t>
+        <w:t xml:space="preserve">; el campo clave, justamente, va a tener esta restriccón PRIMARY KEY (y suele ser el </w:t>
+      </w:r>
+      <w:r>
+        <w:rPr>
+          <w:spacing w:val="0"/>
+          <w:vertAlign w:val="baseline"/>
+          <w:i w:val="0"/>
+          <w:b w:val="0"/>
+          <w:imprint w:val="0"/>
+          <w:emboss w:val="0"/>
+          <w:outline w:val="0"/>
+          <w:shadow w:val="0"/>
+          <w:color w:val="auto"/>
+          <w:position w:val="0"/>
+          <w:sz w:val="20"/>
+          <w:szCs w:val="20"/>
+          <w:u w:val="none"/>
+          <w:smallCaps w:val="0"/>
+          <w:rFonts w:ascii="Times New Roman" w:eastAsia="Times New Roman" w:hAnsi="Times New Roman" w:hint="default"/>
+        </w:rPr>
+        <w:t xml:space="preserve">único campo que la tiene, incluso aunque otros campos sean NN &amp; UNIQUE a la vez, como el </w:t>
+      </w:r>
+      <w:r>
+        <w:rPr>
+          <w:spacing w:val="0"/>
+          <w:vertAlign w:val="baseline"/>
+          <w:i w:val="1"/>
+          <w:b w:val="0"/>
+          <w:imprint w:val="0"/>
+          <w:emboss w:val="0"/>
+          <w:outline w:val="0"/>
+          <w:shadow w:val="0"/>
+          <w:color w:val="auto"/>
+          <w:position w:val="0"/>
+          <w:sz w:val="20"/>
+          <w:szCs w:val="20"/>
+          <w:u w:val="none"/>
+          <w:smallCaps w:val="0"/>
+          <w:rFonts w:ascii="Times New Roman" w:eastAsia="Times New Roman" w:hAnsi="Times New Roman" w:hint="default"/>
+        </w:rPr>
+        <w:t>email</w:t>
+      </w:r>
+      <w:r>
+        <w:rPr>
+          <w:spacing w:val="0"/>
+          <w:vertAlign w:val="baseline"/>
+          <w:i w:val="0"/>
+          <w:b w:val="0"/>
+          <w:imprint w:val="0"/>
+          <w:emboss w:val="0"/>
+          <w:outline w:val="0"/>
+          <w:shadow w:val="0"/>
+          <w:color w:val="auto"/>
+          <w:position w:val="0"/>
+          <w:sz w:val="20"/>
+          <w:szCs w:val="20"/>
+          <w:u w:val="none"/>
+          <w:smallCaps w:val="0"/>
+          <w:rFonts w:ascii="Times New Roman" w:eastAsia="Times New Roman" w:hAnsi="Times New Roman" w:hint="default"/>
+        </w:rPr>
+        <w:t xml:space="preserve">); la cual, </w:t>
+      </w:r>
+      <w:r>
+        <w:rPr>
+          <w:spacing w:val="0"/>
+          <w:vertAlign w:val="baseline"/>
+          <w:i w:val="0"/>
+          <w:b w:val="0"/>
+          <w:imprint w:val="0"/>
+          <w:emboss w:val="0"/>
+          <w:outline w:val="0"/>
+          <w:shadow w:val="0"/>
+          <w:color w:val="auto"/>
+          <w:position w:val="0"/>
+          <w:sz w:val="20"/>
+          <w:szCs w:val="20"/>
+          <w:u w:val="none"/>
+          <w:smallCaps w:val="0"/>
+          <w:rFonts w:ascii="Times New Roman" w:eastAsia="Times New Roman" w:hAnsi="Times New Roman" w:hint="default"/>
+        </w:rPr>
+        <w:t xml:space="preserve">nos da una serie de ventajas. En primer lugar nos garantiza que es NOT NULL y que es UNIQUE (lo que </w:t>
       </w:r>
       <w:r>
         <w:rPr>
@@ -13369,8 +13621,8 @@
         <w:rPr>
           <w:spacing w:val="0"/>
           <w:vertAlign w:val="baseline"/>
-          <w:i w:val="0"/>
-          <w:b w:val="0"/>
+          <w:i w:val="1"/>
+          <w:b w:val="1"/>
           <w:imprint w:val="0"/>
           <w:emboss w:val="0"/>
           <w:outline w:val="0"/>
@@ -13392,20 +13644,40 @@
           <w:spacing w:val="0"/>
           <w:vertAlign w:val="baseline"/>
           <w:i w:val="0"/>
-          <w:b w:val="0"/>
-          <w:imprint w:val="0"/>
-          <w:emboss w:val="0"/>
-          <w:outline w:val="0"/>
-          <w:shadow w:val="0"/>
-          <w:color w:val="auto"/>
-          <w:position w:val="0"/>
-          <w:sz w:val="20"/>
-          <w:szCs w:val="20"/>
-          <w:u w:val="none"/>
-          <w:smallCaps w:val="0"/>
-          <w:rFonts w:ascii="Times New Roman" w:eastAsia="Times New Roman" w:hAnsi="Times New Roman" w:hint="default"/>
-        </w:rPr>
-        <w:t xml:space="preserve">FOREIGN KEY: Se traduce como </w:t>
+          <w:b w:val="1"/>
+          <w:imprint w:val="0"/>
+          <w:emboss w:val="0"/>
+          <w:outline w:val="0"/>
+          <w:shadow w:val="0"/>
+          <w:color w:val="auto"/>
+          <w:position w:val="0"/>
+          <w:sz w:val="20"/>
+          <w:szCs w:val="20"/>
+          <w:u w:val="none"/>
+          <w:smallCaps w:val="0"/>
+          <w:rFonts w:ascii="Times New Roman" w:eastAsia="Times New Roman" w:hAnsi="Times New Roman" w:hint="default"/>
+        </w:rPr>
+        <w:t xml:space="preserve">FOREIGN KEY:</w:t>
+      </w:r>
+      <w:r>
+        <w:rPr>
+          <w:spacing w:val="0"/>
+          <w:vertAlign w:val="baseline"/>
+          <w:i w:val="0"/>
+          <w:b w:val="0"/>
+          <w:imprint w:val="0"/>
+          <w:emboss w:val="0"/>
+          <w:outline w:val="0"/>
+          <w:shadow w:val="0"/>
+          <w:color w:val="auto"/>
+          <w:position w:val="0"/>
+          <w:sz w:val="20"/>
+          <w:szCs w:val="20"/>
+          <w:u w:val="none"/>
+          <w:smallCaps w:val="0"/>
+          <w:rFonts w:ascii="Times New Roman" w:eastAsia="Times New Roman" w:hAnsi="Times New Roman" w:hint="default"/>
+        </w:rPr>
+        <w:t xml:space="preserve"> Se traduce como </w:t>
       </w:r>
       <w:r>
         <w:rPr>
@@ -13445,27 +13717,27 @@
           <w:smallCaps w:val="0"/>
           <w:rFonts w:ascii="Times New Roman" w:eastAsia="Times New Roman" w:hAnsi="Times New Roman" w:hint="default"/>
         </w:rPr>
-        <w:t xml:space="preserve">Por ejemplo, cuando queremos juntar dos tablas y decir que “</w:t>
-      </w:r>
-      <w:r>
-        <w:rPr>
-          <w:spacing w:val="0"/>
-          <w:vertAlign w:val="baseline"/>
-          <w:i w:val="0"/>
-          <w:b w:val="0"/>
-          <w:imprint w:val="0"/>
-          <w:emboss w:val="0"/>
-          <w:outline w:val="0"/>
-          <w:shadow w:val="0"/>
-          <w:color w:val="auto"/>
-          <w:position w:val="0"/>
-          <w:sz w:val="20"/>
-          <w:szCs w:val="20"/>
-          <w:u w:val="none"/>
-          <w:smallCaps w:val="0"/>
-          <w:rFonts w:ascii="Times New Roman" w:eastAsia="Times New Roman" w:hAnsi="Times New Roman" w:hint="default"/>
-        </w:rPr>
-        <w:t xml:space="preserve">esta tabla” esta relacionada con “esta otra”, lo que hacemos es que la </w:t>
+        <w:t xml:space="preserve">Por ejemplo, cuando queremos juntar dos tablas y decir que </w:t>
+      </w:r>
+      <w:r>
+        <w:rPr>
+          <w:spacing w:val="0"/>
+          <w:vertAlign w:val="baseline"/>
+          <w:i w:val="0"/>
+          <w:b w:val="0"/>
+          <w:imprint w:val="0"/>
+          <w:emboss w:val="0"/>
+          <w:outline w:val="0"/>
+          <w:shadow w:val="0"/>
+          <w:color w:val="auto"/>
+          <w:position w:val="0"/>
+          <w:sz w:val="20"/>
+          <w:szCs w:val="20"/>
+          <w:u w:val="none"/>
+          <w:smallCaps w:val="0"/>
+          <w:rFonts w:ascii="Times New Roman" w:eastAsia="Times New Roman" w:hAnsi="Times New Roman" w:hint="default"/>
+        </w:rPr>
+        <w:t xml:space="preserve">“esta tabla” está relacionada con “esta otra”, lo que hacemos es que la </w:t>
       </w:r>
       <w:r>
         <w:rPr>
@@ -13545,67 +13817,87 @@
           <w:smallCaps w:val="0"/>
           <w:rFonts w:ascii="Times New Roman" w:eastAsia="Times New Roman" w:hAnsi="Times New Roman" w:hint="default"/>
         </w:rPr>
-        <w:t xml:space="preserve"> en la otra. De la anterior manera es que se liga una tabla con otra. Esta es la función de una </w:t>
-      </w:r>
-      <w:r>
-        <w:rPr>
-          <w:spacing w:val="0"/>
-          <w:vertAlign w:val="baseline"/>
-          <w:i w:val="1"/>
-          <w:b w:val="0"/>
-          <w:imprint w:val="0"/>
-          <w:emboss w:val="0"/>
-          <w:outline w:val="0"/>
-          <w:shadow w:val="0"/>
-          <w:color w:val="auto"/>
-          <w:position w:val="0"/>
-          <w:sz w:val="20"/>
-          <w:szCs w:val="20"/>
-          <w:u w:val="none"/>
-          <w:smallCaps w:val="0"/>
-          <w:rFonts w:ascii="Times New Roman" w:eastAsia="Times New Roman" w:hAnsi="Times New Roman" w:hint="default"/>
-        </w:rPr>
-        <w:t xml:space="preserve">foreign </w:t>
-      </w:r>
-      <w:r>
-        <w:rPr>
-          <w:spacing w:val="0"/>
-          <w:vertAlign w:val="baseline"/>
-          <w:i w:val="1"/>
-          <w:b w:val="0"/>
-          <w:imprint w:val="0"/>
-          <w:emboss w:val="0"/>
-          <w:outline w:val="0"/>
-          <w:shadow w:val="0"/>
-          <w:color w:val="auto"/>
-          <w:position w:val="0"/>
-          <w:sz w:val="20"/>
-          <w:szCs w:val="20"/>
-          <w:u w:val="none"/>
-          <w:smallCaps w:val="0"/>
-          <w:rFonts w:ascii="Times New Roman" w:eastAsia="Times New Roman" w:hAnsi="Times New Roman" w:hint="default"/>
-        </w:rPr>
-        <w:t xml:space="preserve">key, </w:t>
-      </w:r>
-      <w:r>
-        <w:rPr>
-          <w:spacing w:val="0"/>
-          <w:vertAlign w:val="baseline"/>
-          <w:i w:val="0"/>
-          <w:b w:val="0"/>
-          <w:imprint w:val="0"/>
-          <w:emboss w:val="0"/>
-          <w:outline w:val="0"/>
-          <w:shadow w:val="0"/>
-          <w:color w:val="auto"/>
-          <w:position w:val="0"/>
-          <w:sz w:val="20"/>
-          <w:szCs w:val="20"/>
-          <w:u w:val="none"/>
-          <w:smallCaps w:val="0"/>
-          <w:rFonts w:ascii="Times New Roman" w:eastAsia="Times New Roman" w:hAnsi="Times New Roman" w:hint="default"/>
-        </w:rPr>
-        <w:t xml:space="preserve">es una llave foranea que viene de otra tabla, viene de afuera. La</w:t>
+        <w:t xml:space="preserve"> en la otra. De la anterior manera es que se liga una tabla con otra (para poder relacionarlas </w:t>
+      </w:r>
+      <w:r>
+        <w:rPr>
+          <w:spacing w:val="0"/>
+          <w:vertAlign w:val="baseline"/>
+          <w:i w:val="0"/>
+          <w:b w:val="0"/>
+          <w:imprint w:val="0"/>
+          <w:emboss w:val="0"/>
+          <w:outline w:val="0"/>
+          <w:shadow w:val="0"/>
+          <w:color w:val="auto"/>
+          <w:position w:val="0"/>
+          <w:sz w:val="20"/>
+          <w:szCs w:val="20"/>
+          <w:u w:val="none"/>
+          <w:smallCaps w:val="0"/>
+          <w:rFonts w:ascii="Times New Roman" w:eastAsia="Times New Roman" w:hAnsi="Times New Roman" w:hint="default"/>
+        </w:rPr>
+        <w:t xml:space="preserve">posteriormente). Esta es la función de una </w:t>
+      </w:r>
+      <w:r>
+        <w:rPr>
+          <w:spacing w:val="0"/>
+          <w:vertAlign w:val="baseline"/>
+          <w:i w:val="1"/>
+          <w:b w:val="0"/>
+          <w:imprint w:val="0"/>
+          <w:emboss w:val="0"/>
+          <w:outline w:val="0"/>
+          <w:shadow w:val="0"/>
+          <w:color w:val="auto"/>
+          <w:position w:val="0"/>
+          <w:sz w:val="20"/>
+          <w:szCs w:val="20"/>
+          <w:u w:val="none"/>
+          <w:smallCaps w:val="0"/>
+          <w:rFonts w:ascii="Times New Roman" w:eastAsia="Times New Roman" w:hAnsi="Times New Roman" w:hint="default"/>
+        </w:rPr>
+        <w:t xml:space="preserve">foreign key, </w:t>
+      </w:r>
+      <w:r>
+        <w:rPr>
+          <w:spacing w:val="0"/>
+          <w:vertAlign w:val="baseline"/>
+          <w:i w:val="0"/>
+          <w:b w:val="0"/>
+          <w:imprint w:val="0"/>
+          <w:emboss w:val="0"/>
+          <w:outline w:val="0"/>
+          <w:shadow w:val="0"/>
+          <w:color w:val="auto"/>
+          <w:position w:val="0"/>
+          <w:sz w:val="20"/>
+          <w:szCs w:val="20"/>
+          <w:u w:val="none"/>
+          <w:smallCaps w:val="0"/>
+          <w:rFonts w:ascii="Times New Roman" w:eastAsia="Times New Roman" w:hAnsi="Times New Roman" w:hint="default"/>
+        </w:rPr>
+        <w:t xml:space="preserve">es una llave foranea que viene de otra tabla, viene de </w:t>
+      </w:r>
+      <w:r>
+        <w:rPr>
+          <w:spacing w:val="0"/>
+          <w:vertAlign w:val="baseline"/>
+          <w:i w:val="0"/>
+          <w:b w:val="0"/>
+          <w:imprint w:val="0"/>
+          <w:emboss w:val="0"/>
+          <w:outline w:val="0"/>
+          <w:shadow w:val="0"/>
+          <w:color w:val="auto"/>
+          <w:position w:val="0"/>
+          <w:sz w:val="20"/>
+          <w:szCs w:val="20"/>
+          <w:u w:val="none"/>
+          <w:smallCaps w:val="0"/>
+          <w:rFonts w:ascii="Times New Roman" w:eastAsia="Times New Roman" w:hAnsi="Times New Roman" w:hint="default"/>
+        </w:rPr>
+        <w:t xml:space="preserve">afuera. La</w:t>
       </w:r>
       <w:r>
         <w:rPr>
@@ -13645,27 +13937,7 @@
           <w:smallCaps w:val="0"/>
           <w:rFonts w:ascii="Times New Roman" w:eastAsia="Times New Roman" w:hAnsi="Times New Roman" w:hint="default"/>
         </w:rPr>
-        <w:t xml:space="preserve"> debe tener las mismas </w:t>
-      </w:r>
-      <w:r>
-        <w:rPr>
-          <w:spacing w:val="0"/>
-          <w:vertAlign w:val="baseline"/>
-          <w:i w:val="0"/>
-          <w:b w:val="0"/>
-          <w:imprint w:val="0"/>
-          <w:emboss w:val="0"/>
-          <w:outline w:val="0"/>
-          <w:shadow w:val="0"/>
-          <w:color w:val="auto"/>
-          <w:position w:val="0"/>
-          <w:sz w:val="20"/>
-          <w:szCs w:val="20"/>
-          <w:u w:val="none"/>
-          <w:smallCaps w:val="0"/>
-          <w:rFonts w:ascii="Times New Roman" w:eastAsia="Times New Roman" w:hAnsi="Times New Roman" w:hint="default"/>
-        </w:rPr>
-        <w:t xml:space="preserve">caracteristicas que la </w:t>
+        <w:t xml:space="preserve"> debe tener las mismas caracteristicas que la </w:t>
       </w:r>
       <w:r>
         <w:rPr>
@@ -13705,7 +13977,27 @@
           <w:smallCaps w:val="0"/>
           <w:rFonts w:ascii="Times New Roman" w:eastAsia="Times New Roman" w:hAnsi="Times New Roman" w:hint="default"/>
         </w:rPr>
-        <w:t xml:space="preserve">; es decir, que sean del mismo tipo; pero, en este caso, no tienen que ser </w:t>
+        <w:t xml:space="preserve">; es decir, que sean del mismo </w:t>
+      </w:r>
+      <w:r>
+        <w:rPr>
+          <w:spacing w:val="0"/>
+          <w:vertAlign w:val="baseline"/>
+          <w:i w:val="0"/>
+          <w:b w:val="0"/>
+          <w:imprint w:val="0"/>
+          <w:emboss w:val="0"/>
+          <w:outline w:val="0"/>
+          <w:shadow w:val="0"/>
+          <w:color w:val="auto"/>
+          <w:position w:val="0"/>
+          <w:sz w:val="20"/>
+          <w:szCs w:val="20"/>
+          <w:u w:val="none"/>
+          <w:smallCaps w:val="0"/>
+          <w:rFonts w:ascii="Times New Roman" w:eastAsia="Times New Roman" w:hAnsi="Times New Roman" w:hint="default"/>
+        </w:rPr>
+        <w:t xml:space="preserve">tipo; pero, en este caso, no tienen que ser </w:t>
       </w:r>
       <w:r>
         <w:rPr>
@@ -13745,7 +14037,667 @@
           <w:smallCaps w:val="0"/>
           <w:rFonts w:ascii="Times New Roman" w:eastAsia="Times New Roman" w:hAnsi="Times New Roman" w:hint="default"/>
         </w:rPr>
-        <w:t xml:space="preserve">porque nuestra tabla foranea sí se puede repetir. </w:t>
+        <w:t xml:space="preserve">porque nuestra tabla foranea sí se puede repetir en otras tablas. </w:t>
+      </w:r>
+      <w:r>
+        <w:rPr>
+          <w:spacing w:val="0"/>
+          <w:vertAlign w:val="baseline"/>
+          <w:i w:val="0"/>
+          <w:b w:val="0"/>
+          <w:imprint w:val="0"/>
+          <w:emboss w:val="0"/>
+          <w:outline w:val="0"/>
+          <w:shadow w:val="0"/>
+          <w:color w:val="auto"/>
+          <w:position w:val="0"/>
+          <w:sz w:val="20"/>
+          <w:szCs w:val="20"/>
+          <w:u w:val="none"/>
+          <w:smallCaps w:val="0"/>
+          <w:rFonts w:ascii="Times New Roman" w:eastAsia="Times New Roman" w:hAnsi="Times New Roman" w:hint="default"/>
+        </w:rPr>
+        <w:t xml:space="preserve">Pongamos en contexto esto para que se entienda bien. Por ejemplo, tenemos tres entidades: </w:t>
+      </w:r>
+      <w:r>
+        <w:rPr>
+          <w:spacing w:val="0"/>
+          <w:vertAlign w:val="baseline"/>
+          <w:i w:val="1"/>
+          <w:b w:val="0"/>
+          <w:imprint w:val="0"/>
+          <w:emboss w:val="0"/>
+          <w:outline w:val="0"/>
+          <w:shadow w:val="0"/>
+          <w:color w:val="auto"/>
+          <w:position w:val="0"/>
+          <w:sz w:val="20"/>
+          <w:szCs w:val="20"/>
+          <w:u w:val="none"/>
+          <w:smallCaps w:val="0"/>
+          <w:rFonts w:ascii="Times New Roman" w:eastAsia="Times New Roman" w:hAnsi="Times New Roman" w:hint="default"/>
+        </w:rPr>
+        <w:t xml:space="preserve">usuarios, posts y </w:t>
+      </w:r>
+      <w:r>
+        <w:rPr>
+          <w:spacing w:val="0"/>
+          <w:vertAlign w:val="baseline"/>
+          <w:i w:val="1"/>
+          <w:b w:val="0"/>
+          <w:imprint w:val="0"/>
+          <w:emboss w:val="0"/>
+          <w:outline w:val="0"/>
+          <w:shadow w:val="0"/>
+          <w:color w:val="auto"/>
+          <w:position w:val="0"/>
+          <w:sz w:val="20"/>
+          <w:szCs w:val="20"/>
+          <w:u w:val="none"/>
+          <w:smallCaps w:val="0"/>
+          <w:rFonts w:ascii="Times New Roman" w:eastAsia="Times New Roman" w:hAnsi="Times New Roman" w:hint="default"/>
+        </w:rPr>
+        <w:t xml:space="preserve">comentarios; </w:t>
+      </w:r>
+      <w:r>
+        <w:rPr>
+          <w:spacing w:val="0"/>
+          <w:vertAlign w:val="baseline"/>
+          <w:i w:val="0"/>
+          <w:b w:val="0"/>
+          <w:imprint w:val="0"/>
+          <w:emboss w:val="0"/>
+          <w:outline w:val="0"/>
+          <w:shadow w:val="0"/>
+          <w:color w:val="auto"/>
+          <w:position w:val="0"/>
+          <w:sz w:val="20"/>
+          <w:szCs w:val="20"/>
+          <w:u w:val="none"/>
+          <w:smallCaps w:val="0"/>
+          <w:rFonts w:ascii="Times New Roman" w:eastAsia="Times New Roman" w:hAnsi="Times New Roman" w:hint="default"/>
+        </w:rPr>
+        <w:t xml:space="preserve">el </w:t>
+      </w:r>
+      <w:r>
+        <w:rPr>
+          <w:spacing w:val="0"/>
+          <w:vertAlign w:val="baseline"/>
+          <w:i w:val="1"/>
+          <w:b w:val="1"/>
+          <w:imprint w:val="0"/>
+          <w:emboss w:val="0"/>
+          <w:outline w:val="0"/>
+          <w:shadow w:val="0"/>
+          <w:color w:val="auto"/>
+          <w:position w:val="0"/>
+          <w:sz w:val="20"/>
+          <w:szCs w:val="20"/>
+          <w:u w:val="none"/>
+          <w:smallCaps w:val="0"/>
+          <w:rFonts w:ascii="Times New Roman" w:eastAsia="Times New Roman" w:hAnsi="Times New Roman" w:hint="default"/>
+        </w:rPr>
+        <w:t>usuario</w:t>
+      </w:r>
+      <w:r>
+        <w:rPr>
+          <w:spacing w:val="0"/>
+          <w:vertAlign w:val="baseline"/>
+          <w:i w:val="0"/>
+          <w:b w:val="0"/>
+          <w:imprint w:val="0"/>
+          <w:emboss w:val="0"/>
+          <w:outline w:val="0"/>
+          <w:shadow w:val="0"/>
+          <w:color w:val="auto"/>
+          <w:position w:val="0"/>
+          <w:sz w:val="20"/>
+          <w:szCs w:val="20"/>
+          <w:u w:val="none"/>
+          <w:smallCaps w:val="0"/>
+          <w:rFonts w:ascii="Times New Roman" w:eastAsia="Times New Roman" w:hAnsi="Times New Roman" w:hint="default"/>
+        </w:rPr>
+        <w:t xml:space="preserve"> tiene un atributo de clave única que es </w:t>
+      </w:r>
+      <w:r>
+        <w:rPr>
+          <w:spacing w:val="0"/>
+          <w:vertAlign w:val="baseline"/>
+          <w:i w:val="0"/>
+          <w:b w:val="1"/>
+          <w:imprint w:val="0"/>
+          <w:emboss w:val="0"/>
+          <w:outline w:val="0"/>
+          <w:shadow w:val="0"/>
+          <w:color w:val="auto"/>
+          <w:position w:val="0"/>
+          <w:sz w:val="20"/>
+          <w:szCs w:val="20"/>
+          <w:u w:val="none"/>
+          <w:smallCaps w:val="0"/>
+          <w:rFonts w:ascii="Times New Roman" w:eastAsia="Times New Roman" w:hAnsi="Times New Roman" w:hint="default"/>
+        </w:rPr>
+        <w:t>ID</w:t>
+      </w:r>
+      <w:r>
+        <w:rPr>
+          <w:spacing w:val="0"/>
+          <w:vertAlign w:val="baseline"/>
+          <w:i w:val="0"/>
+          <w:b w:val="0"/>
+          <w:imprint w:val="0"/>
+          <w:emboss w:val="0"/>
+          <w:outline w:val="0"/>
+          <w:shadow w:val="0"/>
+          <w:color w:val="auto"/>
+          <w:position w:val="0"/>
+          <w:sz w:val="20"/>
+          <w:szCs w:val="20"/>
+          <w:u w:val="none"/>
+          <w:smallCaps w:val="0"/>
+          <w:rFonts w:ascii="Times New Roman" w:eastAsia="Times New Roman" w:hAnsi="Times New Roman" w:hint="default"/>
+        </w:rPr>
+        <w:t xml:space="preserve">; es decir, su </w:t>
+      </w:r>
+      <w:r>
+        <w:rPr>
+          <w:spacing w:val="0"/>
+          <w:vertAlign w:val="baseline"/>
+          <w:i w:val="1"/>
+          <w:b w:val="0"/>
+          <w:imprint w:val="0"/>
+          <w:emboss w:val="0"/>
+          <w:outline w:val="0"/>
+          <w:shadow w:val="0"/>
+          <w:color w:val="auto"/>
+          <w:position w:val="0"/>
+          <w:sz w:val="20"/>
+          <w:szCs w:val="20"/>
+          <w:u w:val="none"/>
+          <w:smallCaps w:val="0"/>
+          <w:rFonts w:ascii="Times New Roman" w:eastAsia="Times New Roman" w:hAnsi="Times New Roman" w:hint="default"/>
+        </w:rPr>
+        <w:t xml:space="preserve">primary key; </w:t>
+      </w:r>
+      <w:r>
+        <w:rPr>
+          <w:spacing w:val="0"/>
+          <w:vertAlign w:val="baseline"/>
+          <w:i w:val="0"/>
+          <w:b w:val="0"/>
+          <w:imprint w:val="0"/>
+          <w:emboss w:val="0"/>
+          <w:outline w:val="0"/>
+          <w:shadow w:val="0"/>
+          <w:color w:val="auto"/>
+          <w:position w:val="0"/>
+          <w:sz w:val="20"/>
+          <w:szCs w:val="20"/>
+          <w:u w:val="none"/>
+          <w:smallCaps w:val="0"/>
+          <w:rFonts w:ascii="Times New Roman" w:eastAsia="Times New Roman" w:hAnsi="Times New Roman" w:hint="default"/>
+        </w:rPr>
+        <w:t xml:space="preserve">si uno le pasa esta </w:t>
+      </w:r>
+      <w:r>
+        <w:rPr>
+          <w:spacing w:val="0"/>
+          <w:vertAlign w:val="baseline"/>
+          <w:i w:val="1"/>
+          <w:b w:val="0"/>
+          <w:imprint w:val="0"/>
+          <w:emboss w:val="0"/>
+          <w:outline w:val="0"/>
+          <w:shadow w:val="0"/>
+          <w:color w:val="auto"/>
+          <w:position w:val="0"/>
+          <w:sz w:val="20"/>
+          <w:szCs w:val="20"/>
+          <w:u w:val="none"/>
+          <w:smallCaps w:val="0"/>
+          <w:rFonts w:ascii="Times New Roman" w:eastAsia="Times New Roman" w:hAnsi="Times New Roman" w:hint="default"/>
+        </w:rPr>
+        <w:t xml:space="preserve">primary key </w:t>
+      </w:r>
+      <w:r>
+        <w:rPr>
+          <w:spacing w:val="0"/>
+          <w:vertAlign w:val="baseline"/>
+          <w:i w:val="0"/>
+          <w:b w:val="0"/>
+          <w:imprint w:val="0"/>
+          <w:emboss w:val="0"/>
+          <w:outline w:val="0"/>
+          <w:shadow w:val="0"/>
+          <w:color w:val="auto"/>
+          <w:position w:val="0"/>
+          <w:sz w:val="20"/>
+          <w:szCs w:val="20"/>
+          <w:u w:val="none"/>
+          <w:smallCaps w:val="0"/>
+          <w:rFonts w:ascii="Times New Roman" w:eastAsia="Times New Roman" w:hAnsi="Times New Roman" w:hint="default"/>
+        </w:rPr>
+        <w:t xml:space="preserve">a las entidades </w:t>
+      </w:r>
+      <w:r>
+        <w:rPr>
+          <w:spacing w:val="0"/>
+          <w:vertAlign w:val="baseline"/>
+          <w:i w:val="1"/>
+          <w:b w:val="1"/>
+          <w:imprint w:val="0"/>
+          <w:emboss w:val="0"/>
+          <w:outline w:val="0"/>
+          <w:shadow w:val="0"/>
+          <w:color w:val="auto"/>
+          <w:position w:val="0"/>
+          <w:sz w:val="20"/>
+          <w:szCs w:val="20"/>
+          <w:u w:val="none"/>
+          <w:smallCaps w:val="0"/>
+          <w:rFonts w:ascii="Times New Roman" w:eastAsia="Times New Roman" w:hAnsi="Times New Roman" w:hint="default"/>
+        </w:rPr>
+        <w:t>comentarios</w:t>
+      </w:r>
+      <w:r>
+        <w:rPr>
+          <w:spacing w:val="0"/>
+          <w:vertAlign w:val="baseline"/>
+          <w:i w:val="1"/>
+          <w:b w:val="0"/>
+          <w:imprint w:val="0"/>
+          <w:emboss w:val="0"/>
+          <w:outline w:val="0"/>
+          <w:shadow w:val="0"/>
+          <w:color w:val="auto"/>
+          <w:position w:val="0"/>
+          <w:sz w:val="20"/>
+          <w:szCs w:val="20"/>
+          <w:u w:val="none"/>
+          <w:smallCaps w:val="0"/>
+          <w:rFonts w:ascii="Times New Roman" w:eastAsia="Times New Roman" w:hAnsi="Times New Roman" w:hint="default"/>
+        </w:rPr>
+        <w:t xml:space="preserve"> y </w:t>
+      </w:r>
+      <w:r>
+        <w:rPr>
+          <w:spacing w:val="0"/>
+          <w:vertAlign w:val="baseline"/>
+          <w:i w:val="1"/>
+          <w:b w:val="1"/>
+          <w:imprint w:val="0"/>
+          <w:emboss w:val="0"/>
+          <w:outline w:val="0"/>
+          <w:shadow w:val="0"/>
+          <w:color w:val="auto"/>
+          <w:position w:val="0"/>
+          <w:sz w:val="20"/>
+          <w:szCs w:val="20"/>
+          <w:u w:val="none"/>
+          <w:smallCaps w:val="0"/>
+          <w:rFonts w:ascii="Times New Roman" w:eastAsia="Times New Roman" w:hAnsi="Times New Roman" w:hint="default"/>
+        </w:rPr>
+        <w:t xml:space="preserve">posts </w:t>
+      </w:r>
+      <w:r>
+        <w:rPr>
+          <w:spacing w:val="0"/>
+          <w:vertAlign w:val="baseline"/>
+          <w:i w:val="0"/>
+          <w:b w:val="0"/>
+          <w:imprint w:val="0"/>
+          <w:emboss w:val="0"/>
+          <w:outline w:val="0"/>
+          <w:shadow w:val="0"/>
+          <w:color w:val="auto"/>
+          <w:position w:val="0"/>
+          <w:sz w:val="20"/>
+          <w:szCs w:val="20"/>
+          <w:u w:val="none"/>
+          <w:smallCaps w:val="0"/>
+          <w:rFonts w:ascii="Times New Roman" w:eastAsia="Times New Roman" w:hAnsi="Times New Roman" w:hint="default"/>
+        </w:rPr>
+        <w:t xml:space="preserve">pasaría a ser </w:t>
+      </w:r>
+      <w:r>
+        <w:rPr>
+          <w:spacing w:val="0"/>
+          <w:vertAlign w:val="baseline"/>
+          <w:i w:val="1"/>
+          <w:b w:val="1"/>
+          <w:imprint w:val="0"/>
+          <w:emboss w:val="0"/>
+          <w:outline w:val="0"/>
+          <w:shadow w:val="0"/>
+          <w:color w:val="auto"/>
+          <w:position w:val="0"/>
+          <w:sz w:val="20"/>
+          <w:szCs w:val="20"/>
+          <w:u w:val="none"/>
+          <w:smallCaps w:val="0"/>
+          <w:rFonts w:ascii="Times New Roman" w:eastAsia="Times New Roman" w:hAnsi="Times New Roman" w:hint="default"/>
+        </w:rPr>
+        <w:t xml:space="preserve">foreign keys</w:t>
+      </w:r>
+      <w:r>
+        <w:rPr>
+          <w:spacing w:val="0"/>
+          <w:vertAlign w:val="baseline"/>
+          <w:i w:val="0"/>
+          <w:b w:val="0"/>
+          <w:imprint w:val="0"/>
+          <w:emboss w:val="0"/>
+          <w:outline w:val="0"/>
+          <w:shadow w:val="0"/>
+          <w:color w:val="auto"/>
+          <w:position w:val="0"/>
+          <w:sz w:val="20"/>
+          <w:szCs w:val="20"/>
+          <w:u w:val="none"/>
+          <w:smallCaps w:val="0"/>
+          <w:rFonts w:ascii="Times New Roman" w:eastAsia="Times New Roman" w:hAnsi="Times New Roman" w:hint="default"/>
+        </w:rPr>
+        <w:t xml:space="preserve">; esto se hace de forma intencional </w:t>
+      </w:r>
+      <w:r>
+        <w:rPr>
+          <w:spacing w:val="0"/>
+          <w:vertAlign w:val="baseline"/>
+          <w:i w:val="0"/>
+          <w:b w:val="0"/>
+          <w:imprint w:val="0"/>
+          <w:emboss w:val="0"/>
+          <w:outline w:val="0"/>
+          <w:shadow w:val="0"/>
+          <w:color w:val="auto"/>
+          <w:position w:val="0"/>
+          <w:sz w:val="20"/>
+          <w:szCs w:val="20"/>
+          <w:u w:val="none"/>
+          <w:smallCaps w:val="0"/>
+          <w:rFonts w:ascii="Times New Roman" w:eastAsia="Times New Roman" w:hAnsi="Times New Roman" w:hint="default"/>
+        </w:rPr>
+        <w:t xml:space="preserve">para poder saber con precisión qué usuario fue quién escribió tanto el </w:t>
+      </w:r>
+      <w:r>
+        <w:rPr>
+          <w:spacing w:val="0"/>
+          <w:vertAlign w:val="baseline"/>
+          <w:i w:val="1"/>
+          <w:b w:val="0"/>
+          <w:imprint w:val="0"/>
+          <w:emboss w:val="0"/>
+          <w:outline w:val="0"/>
+          <w:shadow w:val="0"/>
+          <w:color w:val="auto"/>
+          <w:position w:val="0"/>
+          <w:sz w:val="20"/>
+          <w:szCs w:val="20"/>
+          <w:u w:val="none"/>
+          <w:smallCaps w:val="0"/>
+          <w:rFonts w:ascii="Times New Roman" w:eastAsia="Times New Roman" w:hAnsi="Times New Roman" w:hint="default"/>
+        </w:rPr>
+        <w:t xml:space="preserve">comentario(s) </w:t>
+      </w:r>
+      <w:r>
+        <w:rPr>
+          <w:spacing w:val="0"/>
+          <w:vertAlign w:val="baseline"/>
+          <w:i w:val="0"/>
+          <w:b w:val="0"/>
+          <w:imprint w:val="0"/>
+          <w:emboss w:val="0"/>
+          <w:outline w:val="0"/>
+          <w:shadow w:val="0"/>
+          <w:color w:val="auto"/>
+          <w:position w:val="0"/>
+          <w:sz w:val="20"/>
+          <w:szCs w:val="20"/>
+          <w:u w:val="none"/>
+          <w:smallCaps w:val="0"/>
+          <w:rFonts w:ascii="Times New Roman" w:eastAsia="Times New Roman" w:hAnsi="Times New Roman" w:hint="default"/>
+        </w:rPr>
+        <w:t xml:space="preserve">como el </w:t>
+      </w:r>
+      <w:r>
+        <w:rPr>
+          <w:spacing w:val="0"/>
+          <w:vertAlign w:val="baseline"/>
+          <w:i w:val="1"/>
+          <w:b w:val="0"/>
+          <w:imprint w:val="0"/>
+          <w:emboss w:val="0"/>
+          <w:outline w:val="0"/>
+          <w:shadow w:val="0"/>
+          <w:color w:val="auto"/>
+          <w:position w:val="0"/>
+          <w:sz w:val="20"/>
+          <w:szCs w:val="20"/>
+          <w:u w:val="none"/>
+          <w:smallCaps w:val="0"/>
+          <w:rFonts w:ascii="Times New Roman" w:eastAsia="Times New Roman" w:hAnsi="Times New Roman" w:hint="default"/>
+        </w:rPr>
+        <w:t xml:space="preserve">post(s). </w:t>
+      </w:r>
+      <w:r>
+        <w:rPr>
+          <w:spacing w:val="0"/>
+          <w:vertAlign w:val="baseline"/>
+          <w:i w:val="0"/>
+          <w:b w:val="0"/>
+          <w:imprint w:val="0"/>
+          <w:emboss w:val="0"/>
+          <w:outline w:val="0"/>
+          <w:shadow w:val="0"/>
+          <w:color w:val="auto"/>
+          <w:position w:val="0"/>
+          <w:sz w:val="20"/>
+          <w:szCs w:val="20"/>
+          <w:u w:val="none"/>
+          <w:smallCaps w:val="0"/>
+          <w:rFonts w:ascii="Times New Roman" w:eastAsia="Times New Roman" w:hAnsi="Times New Roman" w:hint="default"/>
+        </w:rPr>
+        <w:t xml:space="preserve">Más </w:t>
+      </w:r>
+      <w:r>
+        <w:rPr>
+          <w:spacing w:val="0"/>
+          <w:vertAlign w:val="baseline"/>
+          <w:i w:val="0"/>
+          <w:b w:val="0"/>
+          <w:imprint w:val="0"/>
+          <w:emboss w:val="0"/>
+          <w:outline w:val="0"/>
+          <w:shadow w:val="0"/>
+          <w:color w:val="auto"/>
+          <w:position w:val="0"/>
+          <w:sz w:val="20"/>
+          <w:szCs w:val="20"/>
+          <w:u w:val="none"/>
+          <w:smallCaps w:val="0"/>
+          <w:rFonts w:ascii="Times New Roman" w:eastAsia="Times New Roman" w:hAnsi="Times New Roman" w:hint="default"/>
+        </w:rPr>
+        <w:t xml:space="preserve">adelante revisaremos los atributos propios a las entidades </w:t>
+      </w:r>
+      <w:r>
+        <w:rPr>
+          <w:spacing w:val="0"/>
+          <w:vertAlign w:val="baseline"/>
+          <w:i w:val="1"/>
+          <w:b w:val="1"/>
+          <w:imprint w:val="0"/>
+          <w:emboss w:val="0"/>
+          <w:outline w:val="0"/>
+          <w:shadow w:val="0"/>
+          <w:color w:val="auto"/>
+          <w:position w:val="0"/>
+          <w:sz w:val="20"/>
+          <w:szCs w:val="20"/>
+          <w:u w:val="none"/>
+          <w:smallCaps w:val="0"/>
+          <w:rFonts w:ascii="Times New Roman" w:eastAsia="Times New Roman" w:hAnsi="Times New Roman" w:hint="default"/>
+        </w:rPr>
+        <w:t>comentarios</w:t>
+      </w:r>
+      <w:r>
+        <w:rPr>
+          <w:spacing w:val="0"/>
+          <w:vertAlign w:val="baseline"/>
+          <w:i w:val="1"/>
+          <w:b w:val="0"/>
+          <w:imprint w:val="0"/>
+          <w:emboss w:val="0"/>
+          <w:outline w:val="0"/>
+          <w:shadow w:val="0"/>
+          <w:color w:val="auto"/>
+          <w:position w:val="0"/>
+          <w:sz w:val="20"/>
+          <w:szCs w:val="20"/>
+          <w:u w:val="none"/>
+          <w:smallCaps w:val="0"/>
+          <w:rFonts w:ascii="Times New Roman" w:eastAsia="Times New Roman" w:hAnsi="Times New Roman" w:hint="default"/>
+        </w:rPr>
+        <w:t xml:space="preserve"> y </w:t>
+      </w:r>
+      <w:r>
+        <w:rPr>
+          <w:spacing w:val="0"/>
+          <w:vertAlign w:val="baseline"/>
+          <w:i w:val="1"/>
+          <w:b w:val="1"/>
+          <w:imprint w:val="0"/>
+          <w:emboss w:val="0"/>
+          <w:outline w:val="0"/>
+          <w:shadow w:val="0"/>
+          <w:color w:val="auto"/>
+          <w:position w:val="0"/>
+          <w:sz w:val="20"/>
+          <w:szCs w:val="20"/>
+          <w:u w:val="none"/>
+          <w:smallCaps w:val="0"/>
+          <w:rFonts w:ascii="Times New Roman" w:eastAsia="Times New Roman" w:hAnsi="Times New Roman" w:hint="default"/>
+        </w:rPr>
+        <w:t xml:space="preserve">posts </w:t>
+      </w:r>
+      <w:r>
+        <w:rPr>
+          <w:spacing w:val="0"/>
+          <w:vertAlign w:val="baseline"/>
+          <w:i w:val="0"/>
+          <w:b w:val="0"/>
+          <w:imprint w:val="0"/>
+          <w:emboss w:val="0"/>
+          <w:outline w:val="0"/>
+          <w:shadow w:val="0"/>
+          <w:color w:val="auto"/>
+          <w:position w:val="0"/>
+          <w:sz w:val="20"/>
+          <w:szCs w:val="20"/>
+          <w:u w:val="none"/>
+          <w:smallCaps w:val="0"/>
+          <w:rFonts w:ascii="Times New Roman" w:eastAsia="Times New Roman" w:hAnsi="Times New Roman" w:hint="default"/>
+        </w:rPr>
+        <w:t xml:space="preserve">y se dará cuenta que, realmente, </w:t>
+      </w:r>
+      <w:r>
+        <w:rPr>
+          <w:spacing w:val="0"/>
+          <w:vertAlign w:val="baseline"/>
+          <w:i w:val="0"/>
+          <w:b w:val="0"/>
+          <w:imprint w:val="0"/>
+          <w:emboss w:val="0"/>
+          <w:outline w:val="0"/>
+          <w:shadow w:val="0"/>
+          <w:color w:val="auto"/>
+          <w:position w:val="0"/>
+          <w:sz w:val="20"/>
+          <w:szCs w:val="20"/>
+          <w:u w:val="none"/>
+          <w:smallCaps w:val="0"/>
+          <w:rFonts w:ascii="Times New Roman" w:eastAsia="Times New Roman" w:hAnsi="Times New Roman" w:hint="default"/>
+        </w:rPr>
+        <w:t xml:space="preserve">no tienen ningún atributo que nos permita saber quién fue el </w:t>
+      </w:r>
+      <w:r>
+        <w:rPr>
+          <w:spacing w:val="0"/>
+          <w:vertAlign w:val="baseline"/>
+          <w:i w:val="1"/>
+          <w:b w:val="1"/>
+          <w:imprint w:val="0"/>
+          <w:emboss w:val="0"/>
+          <w:outline w:val="0"/>
+          <w:shadow w:val="0"/>
+          <w:color w:val="auto"/>
+          <w:position w:val="0"/>
+          <w:sz w:val="20"/>
+          <w:szCs w:val="20"/>
+          <w:u w:val="none"/>
+          <w:smallCaps w:val="0"/>
+          <w:rFonts w:ascii="Times New Roman" w:eastAsia="Times New Roman" w:hAnsi="Times New Roman" w:hint="default"/>
+        </w:rPr>
+        <w:t xml:space="preserve">usuario </w:t>
+      </w:r>
+      <w:r>
+        <w:rPr>
+          <w:spacing w:val="0"/>
+          <w:vertAlign w:val="baseline"/>
+          <w:i w:val="0"/>
+          <w:b w:val="0"/>
+          <w:imprint w:val="0"/>
+          <w:emboss w:val="0"/>
+          <w:outline w:val="0"/>
+          <w:shadow w:val="0"/>
+          <w:color w:val="auto"/>
+          <w:position w:val="0"/>
+          <w:sz w:val="20"/>
+          <w:szCs w:val="20"/>
+          <w:u w:val="none"/>
+          <w:smallCaps w:val="0"/>
+          <w:rFonts w:ascii="Times New Roman" w:eastAsia="Times New Roman" w:hAnsi="Times New Roman" w:hint="default"/>
+        </w:rPr>
+        <w:t xml:space="preserve">que las escribio; entonces, en ese caso, se </w:t>
+      </w:r>
+      <w:r>
+        <w:rPr>
+          <w:spacing w:val="0"/>
+          <w:vertAlign w:val="baseline"/>
+          <w:i w:val="0"/>
+          <w:b w:val="0"/>
+          <w:imprint w:val="0"/>
+          <w:emboss w:val="0"/>
+          <w:outline w:val="0"/>
+          <w:shadow w:val="0"/>
+          <w:color w:val="auto"/>
+          <w:position w:val="0"/>
+          <w:sz w:val="20"/>
+          <w:szCs w:val="20"/>
+          <w:u w:val="none"/>
+          <w:smallCaps w:val="0"/>
+          <w:rFonts w:ascii="Times New Roman" w:eastAsia="Times New Roman" w:hAnsi="Times New Roman" w:hint="default"/>
+        </w:rPr>
+        <w:t xml:space="preserve">hace necesario el uso de una </w:t>
+      </w:r>
+      <w:r>
+        <w:rPr>
+          <w:spacing w:val="0"/>
+          <w:vertAlign w:val="baseline"/>
+          <w:i w:val="1"/>
+          <w:b w:val="1"/>
+          <w:imprint w:val="0"/>
+          <w:emboss w:val="0"/>
+          <w:outline w:val="0"/>
+          <w:shadow w:val="0"/>
+          <w:color w:val="auto"/>
+          <w:position w:val="0"/>
+          <w:sz w:val="20"/>
+          <w:szCs w:val="20"/>
+          <w:u w:val="none"/>
+          <w:smallCaps w:val="0"/>
+          <w:rFonts w:ascii="Times New Roman" w:eastAsia="Times New Roman" w:hAnsi="Times New Roman" w:hint="default"/>
+        </w:rPr>
+        <w:t xml:space="preserve">Foreign key. </w:t>
       </w:r>
     </w:p>
     <w:p>
@@ -13784,60 +14736,480 @@
           <w:spacing w:val="0"/>
           <w:vertAlign w:val="baseline"/>
           <w:i w:val="0"/>
-          <w:b w:val="0"/>
-          <w:imprint w:val="0"/>
-          <w:emboss w:val="0"/>
-          <w:outline w:val="0"/>
-          <w:shadow w:val="0"/>
-          <w:color w:val="auto"/>
-          <w:position w:val="0"/>
-          <w:sz w:val="20"/>
-          <w:szCs w:val="20"/>
-          <w:u w:val="none"/>
-          <w:smallCaps w:val="0"/>
-          <w:rFonts w:ascii="Times New Roman" w:eastAsia="Times New Roman" w:hAnsi="Times New Roman" w:hint="default"/>
-        </w:rPr>
-        <w:t xml:space="preserve">CHECK: Nos permite definir una regla, la que sea que queramos, que hace un simil con el mundo real; y que </w:t>
-      </w:r>
-      <w:r>
-        <w:rPr>
-          <w:spacing w:val="0"/>
-          <w:vertAlign w:val="baseline"/>
-          <w:i w:val="0"/>
-          <w:b w:val="0"/>
-          <w:imprint w:val="0"/>
-          <w:emboss w:val="0"/>
-          <w:outline w:val="0"/>
-          <w:shadow w:val="0"/>
-          <w:color w:val="auto"/>
-          <w:position w:val="0"/>
-          <w:sz w:val="20"/>
-          <w:szCs w:val="20"/>
-          <w:u w:val="none"/>
-          <w:smallCaps w:val="0"/>
-          <w:rFonts w:ascii="Times New Roman" w:eastAsia="Times New Roman" w:hAnsi="Times New Roman" w:hint="default"/>
-        </w:rPr>
-        <w:t xml:space="preserve">nos permite, justamente, hacer reglas de negocio y reglas que obedezcan a lo que nuestro cliente o nuestro caso </w:t>
-      </w:r>
-      <w:r>
-        <w:rPr>
-          <w:spacing w:val="0"/>
-          <w:vertAlign w:val="baseline"/>
-          <w:i w:val="0"/>
-          <w:b w:val="0"/>
-          <w:imprint w:val="0"/>
-          <w:emboss w:val="0"/>
-          <w:outline w:val="0"/>
-          <w:shadow w:val="0"/>
-          <w:color w:val="auto"/>
-          <w:position w:val="0"/>
-          <w:sz w:val="20"/>
-          <w:szCs w:val="20"/>
-          <w:u w:val="none"/>
-          <w:smallCaps w:val="0"/>
-          <w:rFonts w:ascii="Times New Roman" w:eastAsia="Times New Roman" w:hAnsi="Times New Roman" w:hint="default"/>
-        </w:rPr>
-        <w:t xml:space="preserve">de uso (proceso) nos está pidiendo. Es como un condicional.</w:t>
+          <w:b w:val="1"/>
+          <w:imprint w:val="0"/>
+          <w:emboss w:val="0"/>
+          <w:outline w:val="0"/>
+          <w:shadow w:val="0"/>
+          <w:color w:val="auto"/>
+          <w:position w:val="0"/>
+          <w:sz w:val="20"/>
+          <w:szCs w:val="20"/>
+          <w:u w:val="none"/>
+          <w:smallCaps w:val="0"/>
+          <w:rFonts w:ascii="Times New Roman" w:eastAsia="Times New Roman" w:hAnsi="Times New Roman" w:hint="default"/>
+        </w:rPr>
+        <w:t xml:space="preserve">Importante: </w:t>
+      </w:r>
+      <w:r>
+        <w:rPr>
+          <w:spacing w:val="0"/>
+          <w:vertAlign w:val="baseline"/>
+          <w:i w:val="0"/>
+          <w:b w:val="0"/>
+          <w:imprint w:val="0"/>
+          <w:emboss w:val="0"/>
+          <w:outline w:val="0"/>
+          <w:shadow w:val="0"/>
+          <w:color w:val="auto"/>
+          <w:position w:val="0"/>
+          <w:sz w:val="20"/>
+          <w:szCs w:val="20"/>
+          <w:u w:val="none"/>
+          <w:smallCaps w:val="0"/>
+          <w:rFonts w:ascii="Times New Roman" w:eastAsia="Times New Roman" w:hAnsi="Times New Roman" w:hint="default"/>
+        </w:rPr>
+        <w:t xml:space="preserve">Es preciso mencionar que, por lo general, se ve que en la </w:t>
+      </w:r>
+      <w:r>
+        <w:rPr>
+          <w:spacing w:val="0"/>
+          <w:vertAlign w:val="baseline"/>
+          <w:i w:val="1"/>
+          <w:b w:val="0"/>
+          <w:imprint w:val="0"/>
+          <w:emboss w:val="0"/>
+          <w:outline w:val="0"/>
+          <w:shadow w:val="0"/>
+          <w:color w:val="auto"/>
+          <w:position w:val="0"/>
+          <w:sz w:val="20"/>
+          <w:szCs w:val="20"/>
+          <w:u w:val="none"/>
+          <w:smallCaps w:val="0"/>
+          <w:rFonts w:ascii="Times New Roman" w:eastAsia="Times New Roman" w:hAnsi="Times New Roman" w:hint="default"/>
+        </w:rPr>
+        <w:t xml:space="preserve">relación </w:t>
+      </w:r>
+      <w:r>
+        <w:rPr>
+          <w:spacing w:val="0"/>
+          <w:vertAlign w:val="baseline"/>
+          <w:i w:val="0"/>
+          <w:b w:val="0"/>
+          <w:imprint w:val="0"/>
+          <w:emboss w:val="0"/>
+          <w:outline w:val="0"/>
+          <w:shadow w:val="0"/>
+          <w:color w:val="auto"/>
+          <w:position w:val="0"/>
+          <w:sz w:val="20"/>
+          <w:szCs w:val="20"/>
+          <w:u w:val="none"/>
+          <w:smallCaps w:val="0"/>
+          <w:rFonts w:ascii="Times New Roman" w:eastAsia="Times New Roman" w:hAnsi="Times New Roman" w:hint="default"/>
+        </w:rPr>
+        <w:t>entre</w:t>
+      </w:r>
+      <w:r>
+        <w:rPr>
+          <w:spacing w:val="0"/>
+          <w:vertAlign w:val="baseline"/>
+          <w:i w:val="1"/>
+          <w:b w:val="0"/>
+          <w:imprint w:val="0"/>
+          <w:emboss w:val="0"/>
+          <w:outline w:val="0"/>
+          <w:shadow w:val="0"/>
+          <w:color w:val="auto"/>
+          <w:position w:val="0"/>
+          <w:sz w:val="20"/>
+          <w:szCs w:val="20"/>
+          <w:u w:val="none"/>
+          <w:smallCaps w:val="0"/>
+          <w:rFonts w:ascii="Times New Roman" w:eastAsia="Times New Roman" w:hAnsi="Times New Roman" w:hint="default"/>
+        </w:rPr>
+        <w:t xml:space="preserve"> </w:t>
+      </w:r>
+      <w:r>
+        <w:rPr>
+          <w:spacing w:val="0"/>
+          <w:vertAlign w:val="baseline"/>
+          <w:i w:val="0"/>
+          <w:b w:val="0"/>
+          <w:imprint w:val="0"/>
+          <w:emboss w:val="0"/>
+          <w:outline w:val="0"/>
+          <w:shadow w:val="0"/>
+          <w:color w:val="auto"/>
+          <w:position w:val="0"/>
+          <w:sz w:val="20"/>
+          <w:szCs w:val="20"/>
+          <w:u w:val="none"/>
+          <w:smallCaps w:val="0"/>
+          <w:rFonts w:ascii="Times New Roman" w:eastAsia="Times New Roman" w:hAnsi="Times New Roman" w:hint="default"/>
+        </w:rPr>
+        <w:t xml:space="preserve">dos entidades; la que </w:t>
+      </w:r>
+      <w:r>
+        <w:rPr>
+          <w:spacing w:val="0"/>
+          <w:vertAlign w:val="baseline"/>
+          <w:i w:val="0"/>
+          <w:b w:val="0"/>
+          <w:imprint w:val="0"/>
+          <w:emboss w:val="0"/>
+          <w:outline w:val="0"/>
+          <w:shadow w:val="0"/>
+          <w:color w:val="auto"/>
+          <w:position w:val="0"/>
+          <w:sz w:val="20"/>
+          <w:szCs w:val="20"/>
+          <w:u w:val="none"/>
+          <w:smallCaps w:val="0"/>
+          <w:rFonts w:ascii="Times New Roman" w:eastAsia="Times New Roman" w:hAnsi="Times New Roman" w:hint="default"/>
+        </w:rPr>
+        <w:t xml:space="preserve">termina exportando su </w:t>
+      </w:r>
+      <w:r>
+        <w:rPr>
+          <w:spacing w:val="0"/>
+          <w:vertAlign w:val="baseline"/>
+          <w:i w:val="0"/>
+          <w:b w:val="1"/>
+          <w:imprint w:val="0"/>
+          <w:emboss w:val="0"/>
+          <w:outline w:val="0"/>
+          <w:shadow w:val="0"/>
+          <w:color w:val="auto"/>
+          <w:position w:val="0"/>
+          <w:sz w:val="20"/>
+          <w:szCs w:val="20"/>
+          <w:u w:val="none"/>
+          <w:smallCaps w:val="0"/>
+          <w:rFonts w:ascii="Times New Roman" w:eastAsia="Times New Roman" w:hAnsi="Times New Roman" w:hint="default"/>
+        </w:rPr>
+        <w:t xml:space="preserve">primary key, </w:t>
+      </w:r>
+      <w:r>
+        <w:rPr>
+          <w:spacing w:val="0"/>
+          <w:vertAlign w:val="baseline"/>
+          <w:i w:val="0"/>
+          <w:b w:val="0"/>
+          <w:imprint w:val="0"/>
+          <w:emboss w:val="0"/>
+          <w:outline w:val="0"/>
+          <w:shadow w:val="0"/>
+          <w:color w:val="auto"/>
+          <w:position w:val="0"/>
+          <w:sz w:val="20"/>
+          <w:szCs w:val="20"/>
+          <w:u w:val="none"/>
+          <w:smallCaps w:val="0"/>
+          <w:rFonts w:ascii="Times New Roman" w:eastAsia="Times New Roman" w:hAnsi="Times New Roman" w:hint="default"/>
+        </w:rPr>
+        <w:t xml:space="preserve">a otra entidad que la recibe como </w:t>
+      </w:r>
+      <w:r>
+        <w:rPr>
+          <w:spacing w:val="0"/>
+          <w:vertAlign w:val="baseline"/>
+          <w:i w:val="0"/>
+          <w:b w:val="1"/>
+          <w:imprint w:val="0"/>
+          <w:emboss w:val="0"/>
+          <w:outline w:val="0"/>
+          <w:shadow w:val="0"/>
+          <w:color w:val="auto"/>
+          <w:position w:val="0"/>
+          <w:sz w:val="20"/>
+          <w:szCs w:val="20"/>
+          <w:u w:val="none"/>
+          <w:smallCaps w:val="0"/>
+          <w:rFonts w:ascii="Times New Roman" w:eastAsia="Times New Roman" w:hAnsi="Times New Roman" w:hint="default"/>
+        </w:rPr>
+        <w:t xml:space="preserve">foreign key</w:t>
+      </w:r>
+      <w:r>
+        <w:rPr>
+          <w:spacing w:val="0"/>
+          <w:vertAlign w:val="baseline"/>
+          <w:i w:val="0"/>
+          <w:b w:val="0"/>
+          <w:imprint w:val="0"/>
+          <w:emboss w:val="0"/>
+          <w:outline w:val="0"/>
+          <w:shadow w:val="0"/>
+          <w:color w:val="auto"/>
+          <w:position w:val="0"/>
+          <w:sz w:val="20"/>
+          <w:szCs w:val="20"/>
+          <w:u w:val="none"/>
+          <w:smallCaps w:val="0"/>
+          <w:rFonts w:ascii="Times New Roman" w:eastAsia="Times New Roman" w:hAnsi="Times New Roman" w:hint="default"/>
+        </w:rPr>
+        <w:t xml:space="preserve">, es la entidad </w:t>
+      </w:r>
+      <w:r>
+        <w:rPr>
+          <w:spacing w:val="0"/>
+          <w:vertAlign w:val="baseline"/>
+          <w:i w:val="1"/>
+          <w:b w:val="0"/>
+          <w:imprint w:val="0"/>
+          <w:emboss w:val="0"/>
+          <w:outline w:val="0"/>
+          <w:shadow w:val="0"/>
+          <w:color w:val="auto"/>
+          <w:position w:val="0"/>
+          <w:sz w:val="20"/>
+          <w:szCs w:val="20"/>
+          <w:u w:val="none"/>
+          <w:smallCaps w:val="0"/>
+          <w:rFonts w:ascii="Times New Roman" w:eastAsia="Times New Roman" w:hAnsi="Times New Roman" w:hint="default"/>
+        </w:rPr>
+        <w:t>univalor</w:t>
+      </w:r>
+      <w:r>
+        <w:rPr>
+          <w:spacing w:val="0"/>
+          <w:vertAlign w:val="baseline"/>
+          <w:i w:val="0"/>
+          <w:b w:val="0"/>
+          <w:imprint w:val="0"/>
+          <w:emboss w:val="0"/>
+          <w:outline w:val="0"/>
+          <w:shadow w:val="0"/>
+          <w:color w:val="auto"/>
+          <w:position w:val="0"/>
+          <w:sz w:val="20"/>
+          <w:szCs w:val="20"/>
+          <w:u w:val="none"/>
+          <w:smallCaps w:val="0"/>
+          <w:rFonts w:ascii="Times New Roman" w:eastAsia="Times New Roman" w:hAnsi="Times New Roman" w:hint="default"/>
+        </w:rPr>
+        <w:t xml:space="preserve"> </w:t>
+      </w:r>
+      <w:r>
+        <w:rPr>
+          <w:spacing w:val="0"/>
+          <w:vertAlign w:val="baseline"/>
+          <w:i w:val="1"/>
+          <w:b w:val="0"/>
+          <w:imprint w:val="0"/>
+          <w:emboss w:val="0"/>
+          <w:outline w:val="0"/>
+          <w:shadow w:val="0"/>
+          <w:color w:val="auto"/>
+          <w:position w:val="0"/>
+          <w:sz w:val="20"/>
+          <w:szCs w:val="20"/>
+          <w:u w:val="none"/>
+          <w:smallCaps w:val="0"/>
+          <w:rFonts w:ascii="Times New Roman" w:eastAsia="Times New Roman" w:hAnsi="Times New Roman" w:hint="default"/>
+        </w:rPr>
+        <w:t xml:space="preserve">(uno, </w:t>
+      </w:r>
+      <w:r>
+        <w:rPr>
+          <w:spacing w:val="0"/>
+          <w:vertAlign w:val="baseline"/>
+          <w:i w:val="1"/>
+          <w:b w:val="0"/>
+          <w:imprint w:val="0"/>
+          <w:emboss w:val="0"/>
+          <w:outline w:val="0"/>
+          <w:shadow w:val="0"/>
+          <w:color w:val="auto"/>
+          <w:position w:val="0"/>
+          <w:sz w:val="20"/>
+          <w:szCs w:val="20"/>
+          <w:u w:val="none"/>
+          <w:smallCaps w:val="0"/>
+          <w:rFonts w:ascii="Times New Roman" w:eastAsia="Times New Roman" w:hAnsi="Times New Roman" w:hint="default"/>
+        </w:rPr>
+        <w:t>1)</w:t>
+      </w:r>
+      <w:r>
+        <w:rPr>
+          <w:spacing w:val="0"/>
+          <w:vertAlign w:val="baseline"/>
+          <w:i w:val="0"/>
+          <w:b w:val="0"/>
+          <w:imprint w:val="0"/>
+          <w:emboss w:val="0"/>
+          <w:outline w:val="0"/>
+          <w:shadow w:val="0"/>
+          <w:color w:val="auto"/>
+          <w:position w:val="0"/>
+          <w:sz w:val="20"/>
+          <w:szCs w:val="20"/>
+          <w:u w:val="none"/>
+          <w:smallCaps w:val="0"/>
+          <w:rFonts w:ascii="Times New Roman" w:eastAsia="Times New Roman" w:hAnsi="Times New Roman" w:hint="default"/>
+        </w:rPr>
+        <w:t xml:space="preserve"> en términos de cardinalidad,... esto si la comparamos con otra entidad que sería </w:t>
+      </w:r>
+      <w:r>
+        <w:rPr>
+          <w:spacing w:val="0"/>
+          <w:vertAlign w:val="baseline"/>
+          <w:i w:val="1"/>
+          <w:b w:val="0"/>
+          <w:imprint w:val="0"/>
+          <w:emboss w:val="0"/>
+          <w:outline w:val="0"/>
+          <w:shadow w:val="0"/>
+          <w:color w:val="auto"/>
+          <w:position w:val="0"/>
+          <w:sz w:val="20"/>
+          <w:szCs w:val="20"/>
+          <w:u w:val="none"/>
+          <w:smallCaps w:val="0"/>
+          <w:rFonts w:ascii="Times New Roman" w:eastAsia="Times New Roman" w:hAnsi="Times New Roman" w:hint="default"/>
+        </w:rPr>
+        <w:t xml:space="preserve">multivalor (muchos, n); </w:t>
+      </w:r>
+      <w:r>
+        <w:rPr>
+          <w:spacing w:val="0"/>
+          <w:vertAlign w:val="baseline"/>
+          <w:i w:val="0"/>
+          <w:b w:val="0"/>
+          <w:imprint w:val="0"/>
+          <w:emboss w:val="0"/>
+          <w:outline w:val="0"/>
+          <w:shadow w:val="0"/>
+          <w:color w:val="auto"/>
+          <w:position w:val="0"/>
+          <w:sz w:val="20"/>
+          <w:szCs w:val="20"/>
+          <w:u w:val="none"/>
+          <w:smallCaps w:val="0"/>
+          <w:rFonts w:ascii="Times New Roman" w:eastAsia="Times New Roman" w:hAnsi="Times New Roman" w:hint="default"/>
+        </w:rPr>
+        <w:t xml:space="preserve">es </w:t>
+      </w:r>
+      <w:r>
+        <w:rPr>
+          <w:spacing w:val="0"/>
+          <w:vertAlign w:val="baseline"/>
+          <w:i w:val="0"/>
+          <w:b w:val="0"/>
+          <w:imprint w:val="0"/>
+          <w:emboss w:val="0"/>
+          <w:outline w:val="0"/>
+          <w:shadow w:val="0"/>
+          <w:color w:val="auto"/>
+          <w:position w:val="0"/>
+          <w:sz w:val="20"/>
+          <w:szCs w:val="20"/>
+          <w:u w:val="none"/>
+          <w:smallCaps w:val="0"/>
+          <w:rFonts w:ascii="Times New Roman" w:eastAsia="Times New Roman" w:hAnsi="Times New Roman" w:hint="default"/>
+        </w:rPr>
+        <w:t xml:space="preserve">esta última la que adapta una </w:t>
+      </w:r>
+      <w:r>
+        <w:rPr>
+          <w:spacing w:val="0"/>
+          <w:vertAlign w:val="baseline"/>
+          <w:i w:val="0"/>
+          <w:b w:val="1"/>
+          <w:imprint w:val="0"/>
+          <w:emboss w:val="0"/>
+          <w:outline w:val="0"/>
+          <w:shadow w:val="0"/>
+          <w:color w:val="auto"/>
+          <w:position w:val="0"/>
+          <w:sz w:val="20"/>
+          <w:szCs w:val="20"/>
+          <w:u w:val="none"/>
+          <w:smallCaps w:val="0"/>
+          <w:rFonts w:ascii="Times New Roman" w:eastAsia="Times New Roman" w:hAnsi="Times New Roman" w:hint="default"/>
+        </w:rPr>
+        <w:t xml:space="preserve">foreign key. </w:t>
+      </w:r>
+      <w:r>
+        <w:rPr>
+          <w:spacing w:val="0"/>
+          <w:vertAlign w:val="baseline"/>
+          <w:i w:val="0"/>
+          <w:b w:val="0"/>
+          <w:imprint w:val="0"/>
+          <w:emboss w:val="0"/>
+          <w:outline w:val="0"/>
+          <w:shadow w:val="0"/>
+          <w:color w:val="auto"/>
+          <w:position w:val="0"/>
+          <w:sz w:val="20"/>
+          <w:szCs w:val="20"/>
+          <w:u w:val="none"/>
+          <w:smallCaps w:val="0"/>
+          <w:rFonts w:ascii="Times New Roman" w:eastAsia="Times New Roman" w:hAnsi="Times New Roman" w:hint="default"/>
+        </w:rPr>
+        <w:t xml:space="preserve">Ahora, cuando tienes una cardinalidad </w:t>
+      </w:r>
+      <w:r>
+        <w:rPr>
+          <w:spacing w:val="0"/>
+          <w:vertAlign w:val="baseline"/>
+          <w:i w:val="0"/>
+          <w:b w:val="1"/>
+          <w:imprint w:val="0"/>
+          <w:emboss w:val="0"/>
+          <w:outline w:val="0"/>
+          <w:shadow w:val="0"/>
+          <w:color w:val="auto"/>
+          <w:position w:val="0"/>
+          <w:sz w:val="20"/>
+          <w:szCs w:val="20"/>
+          <w:u w:val="none"/>
+          <w:smallCaps w:val="0"/>
+          <w:rFonts w:ascii="Times New Roman" w:eastAsia="Times New Roman" w:hAnsi="Times New Roman" w:hint="default"/>
+        </w:rPr>
+        <w:t xml:space="preserve">1:1, </w:t>
+      </w:r>
+      <w:r>
+        <w:rPr>
+          <w:spacing w:val="0"/>
+          <w:vertAlign w:val="baseline"/>
+          <w:i w:val="0"/>
+          <w:b w:val="0"/>
+          <w:imprint w:val="0"/>
+          <w:emboss w:val="0"/>
+          <w:outline w:val="0"/>
+          <w:shadow w:val="0"/>
+          <w:color w:val="auto"/>
+          <w:position w:val="0"/>
+          <w:sz w:val="20"/>
+          <w:szCs w:val="20"/>
+          <w:u w:val="none"/>
+          <w:smallCaps w:val="0"/>
+          <w:rFonts w:ascii="Times New Roman" w:eastAsia="Times New Roman" w:hAnsi="Times New Roman" w:hint="default"/>
+        </w:rPr>
+        <w:t xml:space="preserve">no importa a qué entidad </w:t>
+      </w:r>
+      <w:r>
+        <w:rPr>
+          <w:spacing w:val="0"/>
+          <w:vertAlign w:val="baseline"/>
+          <w:i w:val="0"/>
+          <w:b w:val="0"/>
+          <w:imprint w:val="0"/>
+          <w:emboss w:val="0"/>
+          <w:outline w:val="0"/>
+          <w:shadow w:val="0"/>
+          <w:color w:val="auto"/>
+          <w:position w:val="0"/>
+          <w:sz w:val="20"/>
+          <w:szCs w:val="20"/>
+          <w:u w:val="none"/>
+          <w:smallCaps w:val="0"/>
+          <w:rFonts w:ascii="Times New Roman" w:eastAsia="Times New Roman" w:hAnsi="Times New Roman" w:hint="default"/>
+        </w:rPr>
+        <w:t xml:space="preserve">le pongas la referencia de la otra; es indistinto (eliges la que quieras).</w:t>
       </w:r>
     </w:p>
     <w:p>
@@ -13876,120 +15248,80 @@
           <w:spacing w:val="0"/>
           <w:vertAlign w:val="baseline"/>
           <w:i w:val="0"/>
-          <w:b w:val="0"/>
-          <w:imprint w:val="0"/>
-          <w:emboss w:val="0"/>
-          <w:outline w:val="0"/>
-          <w:shadow w:val="0"/>
-          <w:color w:val="auto"/>
-          <w:position w:val="0"/>
-          <w:sz w:val="20"/>
-          <w:szCs w:val="20"/>
-          <w:u w:val="none"/>
-          <w:smallCaps w:val="0"/>
-          <w:rFonts w:ascii="Times New Roman" w:eastAsia="Times New Roman" w:hAnsi="Times New Roman" w:hint="default"/>
-        </w:rPr>
-        <w:t xml:space="preserve">DEFAULT: Cuando tú no quieres que el tipo de dato por defecto sea NULL, al no meter un dato dentro de un </w:t>
-      </w:r>
-      <w:r>
-        <w:rPr>
-          <w:spacing w:val="0"/>
-          <w:vertAlign w:val="baseline"/>
-          <w:i w:val="0"/>
-          <w:b w:val="0"/>
-          <w:imprint w:val="0"/>
-          <w:emboss w:val="0"/>
-          <w:outline w:val="0"/>
-          <w:shadow w:val="0"/>
-          <w:color w:val="auto"/>
-          <w:position w:val="0"/>
-          <w:sz w:val="20"/>
-          <w:szCs w:val="20"/>
-          <w:u w:val="none"/>
-          <w:smallCaps w:val="0"/>
-          <w:rFonts w:ascii="Times New Roman" w:eastAsia="Times New Roman" w:hAnsi="Times New Roman" w:hint="default"/>
-        </w:rPr>
-        <w:t xml:space="preserve">campo o registro; puedes definir, por medio de DEFAULT, que sea de otro valor. Sirve especialmente en los </w:t>
-      </w:r>
-      <w:r>
-        <w:rPr>
-          <w:spacing w:val="0"/>
-          <w:vertAlign w:val="baseline"/>
-          <w:i w:val="0"/>
-          <w:b w:val="0"/>
-          <w:imprint w:val="0"/>
-          <w:emboss w:val="0"/>
-          <w:outline w:val="0"/>
-          <w:shadow w:val="0"/>
-          <w:color w:val="auto"/>
-          <w:position w:val="0"/>
-          <w:sz w:val="20"/>
-          <w:szCs w:val="20"/>
-          <w:u w:val="none"/>
-          <w:smallCaps w:val="0"/>
-          <w:rFonts w:ascii="Times New Roman" w:eastAsia="Times New Roman" w:hAnsi="Times New Roman" w:hint="default"/>
-        </w:rPr>
-        <w:t xml:space="preserve">casos en que, por ejemplo, digamos, hay registros de inventario que llenar y como bien sabe se llenan con </w:t>
-      </w:r>
-      <w:r>
-        <w:rPr>
-          <w:spacing w:val="0"/>
-          <w:vertAlign w:val="baseline"/>
-          <w:i w:val="0"/>
-          <w:b w:val="0"/>
-          <w:imprint w:val="0"/>
-          <w:emboss w:val="0"/>
-          <w:outline w:val="0"/>
-          <w:shadow w:val="0"/>
-          <w:color w:val="auto"/>
-          <w:position w:val="0"/>
-          <w:sz w:val="20"/>
-          <w:szCs w:val="20"/>
-          <w:u w:val="none"/>
-          <w:smallCaps w:val="0"/>
-          <w:rFonts w:ascii="Times New Roman" w:eastAsia="Times New Roman" w:hAnsi="Times New Roman" w:hint="default"/>
-        </w:rPr>
-        <w:t xml:space="preserve">valores numéricos; entonces, podemos hacer que nuestro sistema sobre-entienda que, ante un campo o registro </w:t>
-      </w:r>
-      <w:r>
-        <w:rPr>
-          <w:spacing w:val="0"/>
-          <w:vertAlign w:val="baseline"/>
-          <w:i w:val="0"/>
-          <w:b w:val="0"/>
-          <w:imprint w:val="0"/>
-          <w:emboss w:val="0"/>
-          <w:outline w:val="0"/>
-          <w:shadow w:val="0"/>
-          <w:color w:val="auto"/>
-          <w:position w:val="0"/>
-          <w:sz w:val="20"/>
-          <w:szCs w:val="20"/>
-          <w:u w:val="none"/>
-          <w:smallCaps w:val="0"/>
-          <w:rFonts w:ascii="Times New Roman" w:eastAsia="Times New Roman" w:hAnsi="Times New Roman" w:hint="default"/>
-        </w:rPr>
-        <w:t xml:space="preserve">vacio, esto se interprete como que no hay existencia para una determinada mercancia; entonces, en ese caso, es </w:t>
-      </w:r>
-      <w:r>
-        <w:rPr>
-          <w:spacing w:val="0"/>
-          <w:vertAlign w:val="baseline"/>
-          <w:i w:val="0"/>
-          <w:b w:val="0"/>
-          <w:imprint w:val="0"/>
-          <w:emboss w:val="0"/>
-          <w:outline w:val="0"/>
-          <w:shadow w:val="0"/>
-          <w:color w:val="auto"/>
-          <w:position w:val="0"/>
-          <w:sz w:val="20"/>
-          <w:szCs w:val="20"/>
-          <w:u w:val="none"/>
-          <w:smallCaps w:val="0"/>
-          <w:rFonts w:ascii="Times New Roman" w:eastAsia="Times New Roman" w:hAnsi="Times New Roman" w:hint="default"/>
-        </w:rPr>
-        <w:t xml:space="preserve">más conveniente que el valor por default sea 0 en vez de NULL.</w:t>
+          <w:b w:val="1"/>
+          <w:imprint w:val="0"/>
+          <w:emboss w:val="0"/>
+          <w:outline w:val="0"/>
+          <w:shadow w:val="0"/>
+          <w:color w:val="auto"/>
+          <w:position w:val="0"/>
+          <w:sz w:val="20"/>
+          <w:szCs w:val="20"/>
+          <w:u w:val="none"/>
+          <w:smallCaps w:val="0"/>
+          <w:rFonts w:ascii="Times New Roman" w:eastAsia="Times New Roman" w:hAnsi="Times New Roman" w:hint="default"/>
+        </w:rPr>
+        <w:t>CHECK:</w:t>
+      </w:r>
+      <w:r>
+        <w:rPr>
+          <w:spacing w:val="0"/>
+          <w:vertAlign w:val="baseline"/>
+          <w:i w:val="0"/>
+          <w:b w:val="0"/>
+          <w:imprint w:val="0"/>
+          <w:emboss w:val="0"/>
+          <w:outline w:val="0"/>
+          <w:shadow w:val="0"/>
+          <w:color w:val="auto"/>
+          <w:position w:val="0"/>
+          <w:sz w:val="20"/>
+          <w:szCs w:val="20"/>
+          <w:u w:val="none"/>
+          <w:smallCaps w:val="0"/>
+          <w:rFonts w:ascii="Times New Roman" w:eastAsia="Times New Roman" w:hAnsi="Times New Roman" w:hint="default"/>
+        </w:rPr>
+        <w:t xml:space="preserve"> Nos permite definir una regla, la que sea que queramos, que hace un simil con el mundo real; y que </w:t>
+      </w:r>
+      <w:r>
+        <w:rPr>
+          <w:spacing w:val="0"/>
+          <w:vertAlign w:val="baseline"/>
+          <w:i w:val="0"/>
+          <w:b w:val="0"/>
+          <w:imprint w:val="0"/>
+          <w:emboss w:val="0"/>
+          <w:outline w:val="0"/>
+          <w:shadow w:val="0"/>
+          <w:color w:val="auto"/>
+          <w:position w:val="0"/>
+          <w:sz w:val="20"/>
+          <w:szCs w:val="20"/>
+          <w:u w:val="none"/>
+          <w:smallCaps w:val="0"/>
+          <w:rFonts w:ascii="Times New Roman" w:eastAsia="Times New Roman" w:hAnsi="Times New Roman" w:hint="default"/>
+        </w:rPr>
+        <w:t xml:space="preserve">nos permite, justamente, hacer reglas de negocio y reglas que obedezcan a lo que nuestro cliente o nuestro caso </w:t>
+      </w:r>
+      <w:r>
+        <w:rPr>
+          <w:spacing w:val="0"/>
+          <w:vertAlign w:val="baseline"/>
+          <w:i w:val="0"/>
+          <w:b w:val="0"/>
+          <w:imprint w:val="0"/>
+          <w:emboss w:val="0"/>
+          <w:outline w:val="0"/>
+          <w:shadow w:val="0"/>
+          <w:color w:val="auto"/>
+          <w:position w:val="0"/>
+          <w:sz w:val="20"/>
+          <w:szCs w:val="20"/>
+          <w:u w:val="none"/>
+          <w:smallCaps w:val="0"/>
+          <w:rFonts w:ascii="Times New Roman" w:eastAsia="Times New Roman" w:hAnsi="Times New Roman" w:hint="default"/>
+        </w:rPr>
+        <w:t xml:space="preserve">de uso (proceso) nos está pidiendo. Es como un condicional.</w:t>
       </w:r>
     </w:p>
     <w:p>
@@ -14028,80 +15360,140 @@
           <w:spacing w:val="0"/>
           <w:vertAlign w:val="baseline"/>
           <w:i w:val="0"/>
-          <w:b w:val="0"/>
-          <w:imprint w:val="0"/>
-          <w:emboss w:val="0"/>
-          <w:outline w:val="0"/>
-          <w:shadow w:val="0"/>
-          <w:color w:val="auto"/>
-          <w:position w:val="0"/>
-          <w:sz w:val="20"/>
-          <w:szCs w:val="20"/>
-          <w:u w:val="none"/>
-          <w:smallCaps w:val="0"/>
-          <w:rFonts w:ascii="Times New Roman" w:eastAsia="Times New Roman" w:hAnsi="Times New Roman" w:hint="default"/>
-        </w:rPr>
-        <w:t xml:space="preserve">INDEX: Lo que nos va a permitir es hacer busquedas más rapidas en nuestra tabla de base de datos, esto es muy </w:t>
-      </w:r>
-      <w:r>
-        <w:rPr>
-          <w:spacing w:val="0"/>
-          <w:vertAlign w:val="baseline"/>
-          <w:i w:val="0"/>
-          <w:b w:val="0"/>
-          <w:imprint w:val="0"/>
-          <w:emboss w:val="0"/>
-          <w:outline w:val="0"/>
-          <w:shadow w:val="0"/>
-          <w:color w:val="auto"/>
-          <w:position w:val="0"/>
-          <w:sz w:val="20"/>
-          <w:szCs w:val="20"/>
-          <w:u w:val="none"/>
-          <w:smallCaps w:val="0"/>
-          <w:rFonts w:ascii="Times New Roman" w:eastAsia="Times New Roman" w:hAnsi="Times New Roman" w:hint="default"/>
-        </w:rPr>
-        <w:t xml:space="preserve">útil cuando tenemos muchos registros; ahora, el índice tiene una desventaja y es que cuando existe un índice en </w:t>
-      </w:r>
-      <w:r>
-        <w:rPr>
-          <w:spacing w:val="0"/>
-          <w:vertAlign w:val="baseline"/>
-          <w:i w:val="0"/>
-          <w:b w:val="0"/>
-          <w:imprint w:val="0"/>
-          <w:emboss w:val="0"/>
-          <w:outline w:val="0"/>
-          <w:shadow w:val="0"/>
-          <w:color w:val="auto"/>
-          <w:position w:val="0"/>
-          <w:sz w:val="20"/>
-          <w:szCs w:val="20"/>
-          <w:u w:val="none"/>
-          <w:smallCaps w:val="0"/>
-          <w:rFonts w:ascii="Times New Roman" w:eastAsia="Times New Roman" w:hAnsi="Times New Roman" w:hint="default"/>
-        </w:rPr>
-        <w:t xml:space="preserve">una columna, cada que añadimos registros, se vuelve más lento porque cada que añades un nuevo registro tienen </w:t>
-      </w:r>
-      <w:r>
-        <w:rPr>
-          <w:spacing w:val="0"/>
-          <w:vertAlign w:val="baseline"/>
-          <w:i w:val="0"/>
-          <w:b w:val="0"/>
-          <w:imprint w:val="0"/>
-          <w:emboss w:val="0"/>
-          <w:outline w:val="0"/>
-          <w:shadow w:val="0"/>
-          <w:color w:val="auto"/>
-          <w:position w:val="0"/>
-          <w:sz w:val="20"/>
-          <w:szCs w:val="20"/>
-          <w:u w:val="none"/>
-          <w:smallCaps w:val="0"/>
-          <w:rFonts w:ascii="Times New Roman" w:eastAsia="Times New Roman" w:hAnsi="Times New Roman" w:hint="default"/>
-        </w:rPr>
-        <w:t xml:space="preserve">que volver a indexar (o indizar) toda la info. de la base de datos.</w:t>
+          <w:b w:val="1"/>
+          <w:imprint w:val="0"/>
+          <w:emboss w:val="0"/>
+          <w:outline w:val="0"/>
+          <w:shadow w:val="0"/>
+          <w:color w:val="auto"/>
+          <w:position w:val="0"/>
+          <w:sz w:val="20"/>
+          <w:szCs w:val="20"/>
+          <w:u w:val="none"/>
+          <w:smallCaps w:val="0"/>
+          <w:rFonts w:ascii="Times New Roman" w:eastAsia="Times New Roman" w:hAnsi="Times New Roman" w:hint="default"/>
+        </w:rPr>
+        <w:t xml:space="preserve">DEFAULT: </w:t>
+      </w:r>
+      <w:r>
+        <w:rPr>
+          <w:spacing w:val="0"/>
+          <w:vertAlign w:val="baseline"/>
+          <w:i w:val="0"/>
+          <w:b w:val="0"/>
+          <w:imprint w:val="0"/>
+          <w:emboss w:val="0"/>
+          <w:outline w:val="0"/>
+          <w:shadow w:val="0"/>
+          <w:color w:val="auto"/>
+          <w:position w:val="0"/>
+          <w:sz w:val="20"/>
+          <w:szCs w:val="20"/>
+          <w:u w:val="none"/>
+          <w:smallCaps w:val="0"/>
+          <w:rFonts w:ascii="Times New Roman" w:eastAsia="Times New Roman" w:hAnsi="Times New Roman" w:hint="default"/>
+        </w:rPr>
+        <w:t xml:space="preserve">Cuando tú no quieres que el tipo de dato por defecto sea NULL, al no meter un dato dentro de un </w:t>
+      </w:r>
+      <w:r>
+        <w:rPr>
+          <w:spacing w:val="0"/>
+          <w:vertAlign w:val="baseline"/>
+          <w:i w:val="0"/>
+          <w:b w:val="0"/>
+          <w:imprint w:val="0"/>
+          <w:emboss w:val="0"/>
+          <w:outline w:val="0"/>
+          <w:shadow w:val="0"/>
+          <w:color w:val="auto"/>
+          <w:position w:val="0"/>
+          <w:sz w:val="20"/>
+          <w:szCs w:val="20"/>
+          <w:u w:val="none"/>
+          <w:smallCaps w:val="0"/>
+          <w:rFonts w:ascii="Times New Roman" w:eastAsia="Times New Roman" w:hAnsi="Times New Roman" w:hint="default"/>
+        </w:rPr>
+        <w:t xml:space="preserve">campo o registro; puedes definir, por medio de DEFAULT, que sea de otro valor. Sirve especialmente en los </w:t>
+      </w:r>
+      <w:r>
+        <w:rPr>
+          <w:spacing w:val="0"/>
+          <w:vertAlign w:val="baseline"/>
+          <w:i w:val="0"/>
+          <w:b w:val="0"/>
+          <w:imprint w:val="0"/>
+          <w:emboss w:val="0"/>
+          <w:outline w:val="0"/>
+          <w:shadow w:val="0"/>
+          <w:color w:val="auto"/>
+          <w:position w:val="0"/>
+          <w:sz w:val="20"/>
+          <w:szCs w:val="20"/>
+          <w:u w:val="none"/>
+          <w:smallCaps w:val="0"/>
+          <w:rFonts w:ascii="Times New Roman" w:eastAsia="Times New Roman" w:hAnsi="Times New Roman" w:hint="default"/>
+        </w:rPr>
+        <w:t xml:space="preserve">casos en que, por ejemplo, digamos, hay registros de inventario que llenar y como bien sabe se llenan con </w:t>
+      </w:r>
+      <w:r>
+        <w:rPr>
+          <w:spacing w:val="0"/>
+          <w:vertAlign w:val="baseline"/>
+          <w:i w:val="0"/>
+          <w:b w:val="0"/>
+          <w:imprint w:val="0"/>
+          <w:emboss w:val="0"/>
+          <w:outline w:val="0"/>
+          <w:shadow w:val="0"/>
+          <w:color w:val="auto"/>
+          <w:position w:val="0"/>
+          <w:sz w:val="20"/>
+          <w:szCs w:val="20"/>
+          <w:u w:val="none"/>
+          <w:smallCaps w:val="0"/>
+          <w:rFonts w:ascii="Times New Roman" w:eastAsia="Times New Roman" w:hAnsi="Times New Roman" w:hint="default"/>
+        </w:rPr>
+        <w:t xml:space="preserve">valores numéricos; entonces, podemos hacer que nuestro sistema sobre-entienda que, ante un campo o registro </w:t>
+      </w:r>
+      <w:r>
+        <w:rPr>
+          <w:spacing w:val="0"/>
+          <w:vertAlign w:val="baseline"/>
+          <w:i w:val="0"/>
+          <w:b w:val="0"/>
+          <w:imprint w:val="0"/>
+          <w:emboss w:val="0"/>
+          <w:outline w:val="0"/>
+          <w:shadow w:val="0"/>
+          <w:color w:val="auto"/>
+          <w:position w:val="0"/>
+          <w:sz w:val="20"/>
+          <w:szCs w:val="20"/>
+          <w:u w:val="none"/>
+          <w:smallCaps w:val="0"/>
+          <w:rFonts w:ascii="Times New Roman" w:eastAsia="Times New Roman" w:hAnsi="Times New Roman" w:hint="default"/>
+        </w:rPr>
+        <w:t xml:space="preserve">vacio, esto se interprete como que no hay existencia para una determinada mercancia; entonces, en ese caso, es </w:t>
+      </w:r>
+      <w:r>
+        <w:rPr>
+          <w:spacing w:val="0"/>
+          <w:vertAlign w:val="baseline"/>
+          <w:i w:val="0"/>
+          <w:b w:val="0"/>
+          <w:imprint w:val="0"/>
+          <w:emboss w:val="0"/>
+          <w:outline w:val="0"/>
+          <w:shadow w:val="0"/>
+          <w:color w:val="auto"/>
+          <w:position w:val="0"/>
+          <w:sz w:val="20"/>
+          <w:szCs w:val="20"/>
+          <w:u w:val="none"/>
+          <w:smallCaps w:val="0"/>
+          <w:rFonts w:ascii="Times New Roman" w:eastAsia="Times New Roman" w:hAnsi="Times New Roman" w:hint="default"/>
+        </w:rPr>
+        <w:t xml:space="preserve">más conveniente que el valor por default sea 0 en vez de NULL.</w:t>
       </w:r>
     </w:p>
     <w:p>
@@ -14117,16 +15509,16 @@
         <w:rPr>
           <w:spacing w:val="0"/>
           <w:vertAlign w:val="baseline"/>
-          <w:i w:val="1"/>
-          <w:b w:val="1"/>
-          <w:imprint w:val="0"/>
-          <w:emboss w:val="0"/>
-          <w:outline w:val="0"/>
-          <w:shadow w:val="0"/>
-          <w:color w:val="auto"/>
-          <w:position w:val="0"/>
-          <w:sz w:val="24"/>
-          <w:szCs w:val="24"/>
+          <w:i w:val="0"/>
+          <w:b w:val="0"/>
+          <w:imprint w:val="0"/>
+          <w:emboss w:val="0"/>
+          <w:outline w:val="0"/>
+          <w:shadow w:val="0"/>
+          <w:color w:val="auto"/>
+          <w:position w:val="0"/>
+          <w:sz w:val="20"/>
+          <w:szCs w:val="20"/>
           <w:u w:val="none"/>
           <w:smallCaps w:val="0"/>
           <w:rFonts w:ascii="Times New Roman" w:eastAsia="Times New Roman" w:hAnsi="Times New Roman" w:hint="default"/>
@@ -14139,21 +15531,101 @@
         <w:rPr>
           <w:spacing w:val="0"/>
           <w:vertAlign w:val="baseline"/>
-          <w:i w:val="1"/>
-          <w:b w:val="1"/>
-          <w:imprint w:val="0"/>
-          <w:emboss w:val="0"/>
-          <w:outline w:val="0"/>
-          <w:shadow w:val="0"/>
-          <w:color w:val="auto"/>
-          <w:position w:val="0"/>
-          <w:sz w:val="24"/>
-          <w:szCs w:val="24"/>
-          <w:u w:val="none"/>
-          <w:smallCaps w:val="0"/>
-          <w:rFonts w:ascii="Times New Roman" w:eastAsia="Times New Roman" w:hAnsi="Times New Roman" w:hint="default"/>
-        </w:rPr>
-        <w:t xml:space="preserve">Normalización (3er elemento del diagrama físico).</w:t>
+          <w:i w:val="0"/>
+          <w:b w:val="1"/>
+          <w:imprint w:val="0"/>
+          <w:emboss w:val="0"/>
+          <w:outline w:val="0"/>
+          <w:shadow w:val="0"/>
+          <w:color w:val="auto"/>
+          <w:position w:val="0"/>
+          <w:sz w:val="20"/>
+          <w:szCs w:val="20"/>
+          <w:u w:val="none"/>
+          <w:smallCaps w:val="0"/>
+          <w:rFonts w:ascii="Times New Roman" w:eastAsia="Times New Roman" w:hAnsi="Times New Roman" w:hint="default"/>
+        </w:rPr>
+        <w:t>INDEX:</w:t>
+      </w:r>
+      <w:r>
+        <w:rPr>
+          <w:spacing w:val="0"/>
+          <w:vertAlign w:val="baseline"/>
+          <w:i w:val="0"/>
+          <w:b w:val="0"/>
+          <w:imprint w:val="0"/>
+          <w:emboss w:val="0"/>
+          <w:outline w:val="0"/>
+          <w:shadow w:val="0"/>
+          <w:color w:val="auto"/>
+          <w:position w:val="0"/>
+          <w:sz w:val="20"/>
+          <w:szCs w:val="20"/>
+          <w:u w:val="none"/>
+          <w:smallCaps w:val="0"/>
+          <w:rFonts w:ascii="Times New Roman" w:eastAsia="Times New Roman" w:hAnsi="Times New Roman" w:hint="default"/>
+        </w:rPr>
+        <w:t xml:space="preserve"> Lo que nos va a permitir es hacer busquedas más rapidas en nuestra tabla de base de datos, esto es muy </w:t>
+      </w:r>
+      <w:r>
+        <w:rPr>
+          <w:spacing w:val="0"/>
+          <w:vertAlign w:val="baseline"/>
+          <w:i w:val="0"/>
+          <w:b w:val="0"/>
+          <w:imprint w:val="0"/>
+          <w:emboss w:val="0"/>
+          <w:outline w:val="0"/>
+          <w:shadow w:val="0"/>
+          <w:color w:val="auto"/>
+          <w:position w:val="0"/>
+          <w:sz w:val="20"/>
+          <w:szCs w:val="20"/>
+          <w:u w:val="none"/>
+          <w:smallCaps w:val="0"/>
+          <w:rFonts w:ascii="Times New Roman" w:eastAsia="Times New Roman" w:hAnsi="Times New Roman" w:hint="default"/>
+        </w:rPr>
+        <w:t xml:space="preserve">útil cuando tenemos muchos registros; ahora, el índice tiene una desventaja y es que cuando existe un índice en </w:t>
+      </w:r>
+      <w:r>
+        <w:rPr>
+          <w:spacing w:val="0"/>
+          <w:vertAlign w:val="baseline"/>
+          <w:i w:val="0"/>
+          <w:b w:val="0"/>
+          <w:imprint w:val="0"/>
+          <w:emboss w:val="0"/>
+          <w:outline w:val="0"/>
+          <w:shadow w:val="0"/>
+          <w:color w:val="auto"/>
+          <w:position w:val="0"/>
+          <w:sz w:val="20"/>
+          <w:szCs w:val="20"/>
+          <w:u w:val="none"/>
+          <w:smallCaps w:val="0"/>
+          <w:rFonts w:ascii="Times New Roman" w:eastAsia="Times New Roman" w:hAnsi="Times New Roman" w:hint="default"/>
+        </w:rPr>
+        <w:t xml:space="preserve">una columna, cada que añadimos registros, se vuelve más lento porque cada que añades un nuevo registro tienen </w:t>
+      </w:r>
+      <w:r>
+        <w:rPr>
+          <w:spacing w:val="0"/>
+          <w:vertAlign w:val="baseline"/>
+          <w:i w:val="0"/>
+          <w:b w:val="0"/>
+          <w:imprint w:val="0"/>
+          <w:emboss w:val="0"/>
+          <w:outline w:val="0"/>
+          <w:shadow w:val="0"/>
+          <w:color w:val="auto"/>
+          <w:position w:val="0"/>
+          <w:sz w:val="20"/>
+          <w:szCs w:val="20"/>
+          <w:u w:val="none"/>
+          <w:smallCaps w:val="0"/>
+          <w:rFonts w:ascii="Times New Roman" w:eastAsia="Times New Roman" w:hAnsi="Times New Roman" w:hint="default"/>
+        </w:rPr>
+        <w:t xml:space="preserve">que volver a indexar (o indizar) toda la info. de la base de datos.</w:t>
       </w:r>
     </w:p>
     <w:p>
@@ -14169,12 +15641,17 @@
         <w:rPr>
           <w:spacing w:val="0"/>
           <w:vertAlign w:val="baseline"/>
-          <w:i w:val="0"/>
-          <w:b w:val="1"/>
-          <w:color w:val="auto"/>
-          <w:position w:val="0"/>
-          <w:sz w:val="20"/>
-          <w:szCs w:val="20"/>
+          <w:i w:val="1"/>
+          <w:b w:val="1"/>
+          <w:imprint w:val="0"/>
+          <w:emboss w:val="0"/>
+          <w:outline w:val="0"/>
+          <w:shadow w:val="0"/>
+          <w:color w:val="auto"/>
+          <w:position w:val="0"/>
+          <w:sz w:val="24"/>
+          <w:szCs w:val="24"/>
+          <w:u w:val="none"/>
           <w:smallCaps w:val="0"/>
           <w:rFonts w:ascii="Times New Roman" w:eastAsia="Times New Roman" w:hAnsi="Times New Roman" w:hint="default"/>
         </w:rPr>
@@ -14186,166 +15663,21 @@
         <w:rPr>
           <w:spacing w:val="0"/>
           <w:vertAlign w:val="baseline"/>
-          <w:i w:val="0"/>
-          <w:b w:val="1"/>
-          <w:color w:val="auto"/>
-          <w:position w:val="0"/>
-          <w:sz w:val="20"/>
-          <w:szCs w:val="20"/>
-          <w:smallCaps w:val="0"/>
-          <w:rFonts w:ascii="Times New Roman" w:eastAsia="Times New Roman" w:hAnsi="Times New Roman" w:hint="default"/>
-        </w:rPr>
-        <w:t>La</w:t>
-      </w:r>
-      <w:r>
-        <w:rPr>
-          <w:spacing w:val="0"/>
-          <w:vertAlign w:val="baseline"/>
-          <w:i w:val="1"/>
-          <w:b w:val="1"/>
-          <w:color w:val="auto"/>
-          <w:position w:val="0"/>
-          <w:sz w:val="20"/>
-          <w:szCs w:val="20"/>
-          <w:smallCaps w:val="0"/>
-          <w:rFonts w:ascii="Times New Roman" w:eastAsia="Times New Roman" w:hAnsi="Times New Roman" w:hint="default"/>
-        </w:rPr>
-        <w:t xml:space="preserve"> </w:t>
-      </w:r>
-      <w:r>
-        <w:rPr>
-          <w:spacing w:val="0"/>
-          <w:vertAlign w:val="baseline"/>
-          <w:i w:val="0"/>
-          <w:b w:val="1"/>
-          <w:color w:val="auto"/>
-          <w:position w:val="0"/>
-          <w:sz w:val="20"/>
-          <w:szCs w:val="20"/>
-          <w:smallCaps w:val="0"/>
-          <w:rFonts w:ascii="Times New Roman" w:eastAsia="Times New Roman" w:hAnsi="Times New Roman" w:hint="default"/>
-        </w:rPr>
-        <w:t xml:space="preserve">normalización, como su nombre lo indica, nos ayuda a dejar todo de una forma </w:t>
-      </w:r>
-      <w:r>
-        <w:rPr>
-          <w:spacing w:val="0"/>
-          <w:vertAlign w:val="baseline"/>
-          <w:i w:val="1"/>
-          <w:b w:val="1"/>
-          <w:color w:val="auto"/>
-          <w:position w:val="0"/>
-          <w:sz w:val="20"/>
-          <w:szCs w:val="20"/>
-          <w:smallCaps w:val="0"/>
-          <w:rFonts w:ascii="Times New Roman" w:eastAsia="Times New Roman" w:hAnsi="Times New Roman" w:hint="default"/>
-        </w:rPr>
-        <w:t xml:space="preserve">normal; </w:t>
-      </w:r>
-      <w:r>
-        <w:rPr>
-          <w:spacing w:val="0"/>
-          <w:vertAlign w:val="baseline"/>
-          <w:i w:val="0"/>
-          <w:b w:val="1"/>
-          <w:color w:val="auto"/>
-          <w:position w:val="0"/>
-          <w:sz w:val="20"/>
-          <w:szCs w:val="20"/>
-          <w:smallCaps w:val="0"/>
-          <w:rFonts w:ascii="Times New Roman" w:eastAsia="Times New Roman" w:hAnsi="Times New Roman" w:hint="default"/>
-        </w:rPr>
-        <w:t xml:space="preserve">esto obedece a </w:t>
-      </w:r>
-      <w:r>
-        <w:rPr>
-          <w:spacing w:val="0"/>
-          <w:vertAlign w:val="baseline"/>
-          <w:i w:val="0"/>
-          <w:b w:val="1"/>
-          <w:color w:val="auto"/>
-          <w:position w:val="0"/>
-          <w:sz w:val="20"/>
-          <w:szCs w:val="20"/>
-          <w:smallCaps w:val="0"/>
-          <w:rFonts w:ascii="Times New Roman" w:eastAsia="Times New Roman" w:hAnsi="Times New Roman" w:hint="default"/>
-        </w:rPr>
-        <w:t xml:space="preserve">las 12 reglas de Codd: nos permiten separar cada componente de la base de datos, de tal forma que, se </w:t>
-      </w:r>
-      <w:r>
-        <w:rPr>
-          <w:spacing w:val="0"/>
-          <w:vertAlign w:val="baseline"/>
-          <w:i w:val="0"/>
-          <w:b w:val="1"/>
-          <w:color w:val="auto"/>
-          <w:position w:val="0"/>
-          <w:sz w:val="20"/>
-          <w:szCs w:val="20"/>
-          <w:smallCaps w:val="0"/>
-          <w:rFonts w:ascii="Times New Roman" w:eastAsia="Times New Roman" w:hAnsi="Times New Roman" w:hint="default"/>
-        </w:rPr>
-        <w:t xml:space="preserve">convierta en una base de datos relacional por excelencia, eso es </w:t>
-      </w:r>
-      <w:r>
-        <w:rPr>
-          <w:spacing w:val="0"/>
-          <w:vertAlign w:val="baseline"/>
-          <w:i w:val="1"/>
-          <w:b w:val="1"/>
-          <w:color w:val="auto"/>
-          <w:position w:val="0"/>
-          <w:sz w:val="20"/>
-          <w:szCs w:val="20"/>
-          <w:smallCaps w:val="0"/>
-          <w:rFonts w:ascii="Times New Roman" w:eastAsia="Times New Roman" w:hAnsi="Times New Roman" w:hint="default"/>
-        </w:rPr>
-        <w:t>normalizar</w:t>
-      </w:r>
-      <w:r>
-        <w:rPr>
-          <w:spacing w:val="0"/>
-          <w:vertAlign w:val="baseline"/>
-          <w:i w:val="0"/>
-          <w:b w:val="1"/>
-          <w:color w:val="auto"/>
-          <w:position w:val="0"/>
-          <w:sz w:val="20"/>
-          <w:szCs w:val="20"/>
-          <w:smallCaps w:val="0"/>
-          <w:rFonts w:ascii="Times New Roman" w:eastAsia="Times New Roman" w:hAnsi="Times New Roman" w:hint="default"/>
-        </w:rPr>
-        <w:t xml:space="preserve">. El tener una base </w:t>
-      </w:r>
-      <w:r>
-        <w:rPr>
-          <w:spacing w:val="0"/>
-          <w:vertAlign w:val="baseline"/>
-          <w:i w:val="1"/>
-          <w:b w:val="1"/>
-          <w:color w:val="auto"/>
-          <w:position w:val="0"/>
-          <w:sz w:val="20"/>
-          <w:szCs w:val="20"/>
-          <w:smallCaps w:val="0"/>
-          <w:rFonts w:ascii="Times New Roman" w:eastAsia="Times New Roman" w:hAnsi="Times New Roman" w:hint="default"/>
-        </w:rPr>
-        <w:t xml:space="preserve">normalizada </w:t>
-      </w:r>
-      <w:r>
-        <w:rPr>
-          <w:spacing w:val="0"/>
-          <w:vertAlign w:val="baseline"/>
-          <w:i w:val="0"/>
-          <w:b w:val="1"/>
-          <w:color w:val="auto"/>
-          <w:position w:val="0"/>
-          <w:sz w:val="20"/>
-          <w:szCs w:val="20"/>
-          <w:smallCaps w:val="0"/>
-          <w:rFonts w:ascii="Times New Roman" w:eastAsia="Times New Roman" w:hAnsi="Times New Roman" w:hint="default"/>
-        </w:rPr>
-        <w:t xml:space="preserve">es como alcanzar el Nirvana.</w:t>
+          <w:i w:val="1"/>
+          <w:b w:val="1"/>
+          <w:imprint w:val="0"/>
+          <w:emboss w:val="0"/>
+          <w:outline w:val="0"/>
+          <w:shadow w:val="0"/>
+          <w:color w:val="auto"/>
+          <w:position w:val="0"/>
+          <w:sz w:val="24"/>
+          <w:szCs w:val="24"/>
+          <w:u w:val="none"/>
+          <w:smallCaps w:val="0"/>
+          <w:rFonts w:ascii="Times New Roman" w:eastAsia="Times New Roman" w:hAnsi="Times New Roman" w:hint="default"/>
+        </w:rPr>
+        <w:t xml:space="preserve">Normalización (3er elemento del diagrama físico).</w:t>
       </w:r>
     </w:p>
     <w:p>
@@ -14361,17 +15693,12 @@
         <w:rPr>
           <w:spacing w:val="0"/>
           <w:vertAlign w:val="baseline"/>
-          <w:i w:val="1"/>
-          <w:b w:val="1"/>
-          <w:imprint w:val="0"/>
-          <w:emboss w:val="0"/>
-          <w:outline w:val="0"/>
-          <w:shadow w:val="0"/>
-          <w:color w:val="auto"/>
-          <w:position w:val="0"/>
-          <w:sz w:val="20"/>
-          <w:szCs w:val="20"/>
-          <w:u w:val="none"/>
+          <w:i w:val="0"/>
+          <w:b w:val="1"/>
+          <w:color w:val="auto"/>
+          <w:position w:val="0"/>
+          <w:sz w:val="20"/>
+          <w:szCs w:val="20"/>
           <w:smallCaps w:val="0"/>
           <w:rFonts w:ascii="Times New Roman" w:eastAsia="Times New Roman" w:hAnsi="Times New Roman" w:hint="default"/>
         </w:rPr>
@@ -14384,40 +15711,165 @@
           <w:spacing w:val="0"/>
           <w:vertAlign w:val="baseline"/>
           <w:i w:val="0"/>
-          <w:b w:val="0"/>
-          <w:imprint w:val="0"/>
-          <w:emboss w:val="0"/>
-          <w:outline w:val="0"/>
-          <w:shadow w:val="0"/>
-          <w:color w:val="auto"/>
-          <w:position w:val="0"/>
-          <w:sz w:val="20"/>
-          <w:szCs w:val="20"/>
-          <w:u w:val="none"/>
-          <w:smallCaps w:val="0"/>
-          <w:rFonts w:ascii="Times New Roman" w:eastAsia="Times New Roman" w:hAnsi="Times New Roman" w:hint="default"/>
-        </w:rPr>
-        <w:t xml:space="preserve">Gráficamente, cómo se vería una base de datos (o tabla) </w:t>
-      </w:r>
-      <w:r>
-        <w:rPr>
-          <w:spacing w:val="0"/>
-          <w:vertAlign w:val="baseline"/>
-          <w:i w:val="1"/>
-          <w:b w:val="1"/>
-          <w:imprint w:val="0"/>
-          <w:emboss w:val="0"/>
-          <w:outline w:val="0"/>
-          <w:shadow w:val="0"/>
-          <w:color w:val="auto"/>
-          <w:position w:val="0"/>
-          <w:sz w:val="20"/>
-          <w:szCs w:val="20"/>
-          <w:u w:val="none"/>
-          <w:smallCaps w:val="0"/>
-          <w:rFonts w:ascii="Times New Roman" w:eastAsia="Times New Roman" w:hAnsi="Times New Roman" w:hint="default"/>
-        </w:rPr>
-        <w:t xml:space="preserve">sin normalizar?</w:t>
+          <w:b w:val="1"/>
+          <w:color w:val="auto"/>
+          <w:position w:val="0"/>
+          <w:sz w:val="20"/>
+          <w:szCs w:val="20"/>
+          <w:smallCaps w:val="0"/>
+          <w:rFonts w:ascii="Times New Roman" w:eastAsia="Times New Roman" w:hAnsi="Times New Roman" w:hint="default"/>
+        </w:rPr>
+        <w:t>La</w:t>
+      </w:r>
+      <w:r>
+        <w:rPr>
+          <w:spacing w:val="0"/>
+          <w:vertAlign w:val="baseline"/>
+          <w:i w:val="1"/>
+          <w:b w:val="1"/>
+          <w:color w:val="auto"/>
+          <w:position w:val="0"/>
+          <w:sz w:val="20"/>
+          <w:szCs w:val="20"/>
+          <w:smallCaps w:val="0"/>
+          <w:rFonts w:ascii="Times New Roman" w:eastAsia="Times New Roman" w:hAnsi="Times New Roman" w:hint="default"/>
+        </w:rPr>
+        <w:t xml:space="preserve"> </w:t>
+      </w:r>
+      <w:r>
+        <w:rPr>
+          <w:spacing w:val="0"/>
+          <w:vertAlign w:val="baseline"/>
+          <w:i w:val="0"/>
+          <w:b w:val="1"/>
+          <w:color w:val="auto"/>
+          <w:position w:val="0"/>
+          <w:sz w:val="20"/>
+          <w:szCs w:val="20"/>
+          <w:smallCaps w:val="0"/>
+          <w:rFonts w:ascii="Times New Roman" w:eastAsia="Times New Roman" w:hAnsi="Times New Roman" w:hint="default"/>
+        </w:rPr>
+        <w:t xml:space="preserve">normalización, como su nombre lo indica, nos ayuda a dejar todo de una forma </w:t>
+      </w:r>
+      <w:r>
+        <w:rPr>
+          <w:spacing w:val="0"/>
+          <w:vertAlign w:val="baseline"/>
+          <w:i w:val="1"/>
+          <w:b w:val="1"/>
+          <w:color w:val="auto"/>
+          <w:position w:val="0"/>
+          <w:sz w:val="20"/>
+          <w:szCs w:val="20"/>
+          <w:smallCaps w:val="0"/>
+          <w:rFonts w:ascii="Times New Roman" w:eastAsia="Times New Roman" w:hAnsi="Times New Roman" w:hint="default"/>
+        </w:rPr>
+        <w:t xml:space="preserve">normal; </w:t>
+      </w:r>
+      <w:r>
+        <w:rPr>
+          <w:spacing w:val="0"/>
+          <w:vertAlign w:val="baseline"/>
+          <w:i w:val="0"/>
+          <w:b w:val="1"/>
+          <w:color w:val="auto"/>
+          <w:position w:val="0"/>
+          <w:sz w:val="20"/>
+          <w:szCs w:val="20"/>
+          <w:smallCaps w:val="0"/>
+          <w:rFonts w:ascii="Times New Roman" w:eastAsia="Times New Roman" w:hAnsi="Times New Roman" w:hint="default"/>
+        </w:rPr>
+        <w:t xml:space="preserve">esto obedece a </w:t>
+      </w:r>
+      <w:r>
+        <w:rPr>
+          <w:spacing w:val="0"/>
+          <w:vertAlign w:val="baseline"/>
+          <w:i w:val="0"/>
+          <w:b w:val="1"/>
+          <w:color w:val="auto"/>
+          <w:position w:val="0"/>
+          <w:sz w:val="20"/>
+          <w:szCs w:val="20"/>
+          <w:smallCaps w:val="0"/>
+          <w:rFonts w:ascii="Times New Roman" w:eastAsia="Times New Roman" w:hAnsi="Times New Roman" w:hint="default"/>
+        </w:rPr>
+        <w:t xml:space="preserve">las 12 reglas de Codd: nos permiten separar cada componente de la base de datos, de tal forma que, se </w:t>
+      </w:r>
+      <w:r>
+        <w:rPr>
+          <w:spacing w:val="0"/>
+          <w:vertAlign w:val="baseline"/>
+          <w:i w:val="0"/>
+          <w:b w:val="1"/>
+          <w:color w:val="auto"/>
+          <w:position w:val="0"/>
+          <w:sz w:val="20"/>
+          <w:szCs w:val="20"/>
+          <w:smallCaps w:val="0"/>
+          <w:rFonts w:ascii="Times New Roman" w:eastAsia="Times New Roman" w:hAnsi="Times New Roman" w:hint="default"/>
+        </w:rPr>
+        <w:t xml:space="preserve">convierta en una base de datos relacional por excelencia, eso es </w:t>
+      </w:r>
+      <w:r>
+        <w:rPr>
+          <w:spacing w:val="0"/>
+          <w:vertAlign w:val="baseline"/>
+          <w:i w:val="1"/>
+          <w:b w:val="1"/>
+          <w:color w:val="auto"/>
+          <w:position w:val="0"/>
+          <w:sz w:val="20"/>
+          <w:szCs w:val="20"/>
+          <w:smallCaps w:val="0"/>
+          <w:rFonts w:ascii="Times New Roman" w:eastAsia="Times New Roman" w:hAnsi="Times New Roman" w:hint="default"/>
+        </w:rPr>
+        <w:t>normalizar</w:t>
+      </w:r>
+      <w:r>
+        <w:rPr>
+          <w:spacing w:val="0"/>
+          <w:vertAlign w:val="baseline"/>
+          <w:i w:val="0"/>
+          <w:b w:val="1"/>
+          <w:color w:val="auto"/>
+          <w:position w:val="0"/>
+          <w:sz w:val="20"/>
+          <w:szCs w:val="20"/>
+          <w:smallCaps w:val="0"/>
+          <w:rFonts w:ascii="Times New Roman" w:eastAsia="Times New Roman" w:hAnsi="Times New Roman" w:hint="default"/>
+        </w:rPr>
+        <w:t xml:space="preserve">. El tener una base </w:t>
+      </w:r>
+      <w:r>
+        <w:rPr>
+          <w:spacing w:val="0"/>
+          <w:vertAlign w:val="baseline"/>
+          <w:i w:val="1"/>
+          <w:b w:val="1"/>
+          <w:color w:val="auto"/>
+          <w:position w:val="0"/>
+          <w:sz w:val="20"/>
+          <w:szCs w:val="20"/>
+          <w:smallCaps w:val="0"/>
+          <w:rFonts w:ascii="Times New Roman" w:eastAsia="Times New Roman" w:hAnsi="Times New Roman" w:hint="default"/>
+        </w:rPr>
+        <w:t xml:space="preserve">normalizada </w:t>
+      </w:r>
+      <w:r>
+        <w:rPr>
+          <w:spacing w:val="0"/>
+          <w:vertAlign w:val="baseline"/>
+          <w:i w:val="0"/>
+          <w:b w:val="1"/>
+          <w:color w:val="auto"/>
+          <w:position w:val="0"/>
+          <w:sz w:val="20"/>
+          <w:szCs w:val="20"/>
+          <w:smallCaps w:val="0"/>
+          <w:rFonts w:ascii="Times New Roman" w:eastAsia="Times New Roman" w:hAnsi="Times New Roman" w:hint="default"/>
+        </w:rPr>
+        <w:t xml:space="preserve">es como alcanzar el Nirvana.</w:t>
       </w:r>
     </w:p>
     <w:p>
@@ -14453,13 +15905,85 @@
       </w:pPr>
       <w:r>
         <w:rPr>
+          <w:spacing w:val="0"/>
+          <w:vertAlign w:val="baseline"/>
+          <w:i w:val="0"/>
+          <w:b w:val="0"/>
+          <w:imprint w:val="0"/>
+          <w:emboss w:val="0"/>
+          <w:outline w:val="0"/>
+          <w:shadow w:val="0"/>
+          <w:color w:val="auto"/>
+          <w:position w:val="0"/>
+          <w:sz w:val="20"/>
+          <w:szCs w:val="20"/>
+          <w:u w:val="none"/>
+          <w:smallCaps w:val="0"/>
+          <w:rFonts w:ascii="Times New Roman" w:eastAsia="Times New Roman" w:hAnsi="Times New Roman" w:hint="default"/>
+        </w:rPr>
+        <w:t xml:space="preserve">Gráficamente, cómo se vería una base de datos (o tabla) </w:t>
+      </w:r>
+      <w:r>
+        <w:rPr>
+          <w:spacing w:val="0"/>
+          <w:vertAlign w:val="baseline"/>
+          <w:i w:val="1"/>
+          <w:b w:val="1"/>
+          <w:imprint w:val="0"/>
+          <w:emboss w:val="0"/>
+          <w:outline w:val="0"/>
+          <w:shadow w:val="0"/>
+          <w:color w:val="auto"/>
+          <w:position w:val="0"/>
+          <w:sz w:val="20"/>
+          <w:szCs w:val="20"/>
+          <w:u w:val="none"/>
+          <w:smallCaps w:val="0"/>
+          <w:rFonts w:ascii="Times New Roman" w:eastAsia="Times New Roman" w:hAnsi="Times New Roman" w:hint="default"/>
+        </w:rPr>
+        <w:t xml:space="preserve">sin normalizar?</w:t>
+      </w:r>
+    </w:p>
+    <w:p>
+      <w:pPr>
+        <w:numPr>
+          <w:ilvl w:val="0"/>
+          <w:numId w:val="0"/>
+        </w:numPr>
+        <w:jc w:val="left"/>
+        <w:spacing w:lineRule="auto" w:line="259" w:before="0" w:after="160"/>
+        <w:widowControl w:val="1"/>
+        <w:ind w:right="0" w:left="0" w:firstLine="0"/>
+        <w:rPr>
+          <w:spacing w:val="0"/>
+          <w:vertAlign w:val="baseline"/>
+          <w:i w:val="1"/>
+          <w:b w:val="1"/>
+          <w:imprint w:val="0"/>
+          <w:emboss w:val="0"/>
+          <w:outline w:val="0"/>
+          <w:shadow w:val="0"/>
+          <w:color w:val="auto"/>
+          <w:position w:val="0"/>
+          <w:sz w:val="20"/>
+          <w:szCs w:val="20"/>
+          <w:u w:val="none"/>
+          <w:smallCaps w:val="0"/>
+          <w:rFonts w:ascii="Times New Roman" w:eastAsia="Times New Roman" w:hAnsi="Times New Roman" w:hint="default"/>
+        </w:rPr>
+        <w:wordWrap w:val="0"/>
+        <w:autoSpaceDE w:val="0"/>
+        <w:autoSpaceDN w:val="0"/>
+      </w:pPr>
+      <w:r>
+        <w:rPr>
           <w:sz w:val="20"/>
         </w:rPr>
         <w:drawing>
           <wp:inline distT="0" distB="0" distL="0" distR="0">
-            <wp:extent cx="2990850" cy="1543050"/>
+            <wp:extent cx="2991485" cy="1543685"/>
             <wp:effectExtent l="0" t="0" r="0" b="0"/>
-            <wp:docPr id="50" name="Imagen 31"/>
+            <wp:docPr id="49" name="Imagen 31"/>
             <wp:cNvGraphicFramePr>
               <a:graphicFrameLocks xmlns:a="http://schemas.openxmlformats.org/drawingml/2006/main" noChangeAspect="1"/>
             </wp:cNvGraphicFramePr>
@@ -14467,7 +15991,7 @@
               <a:graphicData uri="http://schemas.openxmlformats.org/drawingml/2006/picture">
                 <pic:pic xmlns:pic="http://schemas.openxmlformats.org/drawingml/2006/picture">
                   <pic:nvPicPr>
-                    <pic:cNvPr id="14" name="Picture 14" descr="/Users/robertovelasquezdean/Library/Group Containers/L48J367XN4.com.infraware.PolarisOffice/EngineTemp/619/fImage36359506842.png"/>
+                    <pic:cNvPr id="14" name="Picture 14" descr="/Users/robertovelasquezdean/Library/Group Containers/L48J367XN4.com.infraware.PolarisOffice/EngineTemp/578/fImage36359506842.png"/>
                     <pic:cNvPicPr>
                       <a:picLocks noChangeAspect="1" noChangeArrowheads="1"/>
                     </pic:cNvPicPr>
@@ -14487,7 +16011,7 @@
                   <pic:spPr>
                     <a:xfrm>
                       <a:off x="0" y="0"/>
-                      <a:ext cx="2991485" cy="1543685"/>
+                      <a:ext cx="2992120" cy="1544320"/>
                     </a:xfrm>
                     <a:prstGeom prst="rect"/>
                     <a:ln cap="flat"/>
@@ -14804,9 +16328,9 @@
         </w:rPr>
         <w:drawing>
           <wp:inline distT="0" distB="0" distL="0" distR="0">
-            <wp:extent cx="2940050" cy="282575"/>
+            <wp:extent cx="2940685" cy="283210"/>
             <wp:effectExtent l="0" t="0" r="0" b="0"/>
-            <wp:docPr id="273" name="Imagen 32"/>
+            <wp:docPr id="50" name="Imagen 32"/>
             <wp:cNvGraphicFramePr>
               <a:graphicFrameLocks xmlns:a="http://schemas.openxmlformats.org/drawingml/2006/main" noChangeAspect="1"/>
             </wp:cNvGraphicFramePr>
@@ -14814,7 +16338,7 @@
               <a:graphicData uri="http://schemas.openxmlformats.org/drawingml/2006/picture">
                 <pic:pic xmlns:pic="http://schemas.openxmlformats.org/drawingml/2006/picture">
                   <pic:nvPicPr>
-                    <pic:cNvPr id="15" name="Picture 15" descr="/Users/robertovelasquezdean/Library/Group Containers/L48J367XN4.com.infraware.PolarisOffice/EngineTemp/619/fImage363592737864.png"/>
+                    <pic:cNvPr id="15" name="Picture 15" descr="/Users/robertovelasquezdean/Library/Group Containers/L48J367XN4.com.infraware.PolarisOffice/EngineTemp/578/fImage363592737864.png"/>
                     <pic:cNvPicPr>
                       <a:picLocks noChangeAspect="1" noChangeArrowheads="1"/>
                     </pic:cNvPicPr>
@@ -14827,7 +16351,7 @@
                         </a:ext>
                       </a:extLst>
                     </a:blip>
-                    <a:srcRect t="45761" r="1698" b="35925"/>
+                    <a:srcRect t="45761" r="1697" b="35925"/>
                     <a:stretch>
                       <a:fillRect/>
                     </a:stretch>
@@ -14835,7 +16359,7 @@
                   <pic:spPr>
                     <a:xfrm>
                       <a:off x="0" y="0"/>
-                      <a:ext cx="2940685" cy="283210"/>
+                      <a:ext cx="2941320" cy="283845"/>
                     </a:xfrm>
                     <a:prstGeom prst="rect"/>
                     <a:ln cap="flat"/>
@@ -15196,9 +16720,9 @@
         </w:rPr>
         <w:drawing>
           <wp:inline distT="0" distB="0" distL="0" distR="0">
-            <wp:extent cx="2990850" cy="1104900"/>
+            <wp:extent cx="2991485" cy="1105535"/>
             <wp:effectExtent l="0" t="0" r="0" b="0"/>
-            <wp:docPr id="517" name="Imagen 33"/>
+            <wp:docPr id="51" name="Imagen 33"/>
             <wp:cNvGraphicFramePr>
               <a:graphicFrameLocks xmlns:a="http://schemas.openxmlformats.org/drawingml/2006/main" noChangeAspect="1"/>
             </wp:cNvGraphicFramePr>
@@ -15206,7 +16730,7 @@
               <a:graphicData uri="http://schemas.openxmlformats.org/drawingml/2006/picture">
                 <pic:pic xmlns:pic="http://schemas.openxmlformats.org/drawingml/2006/picture">
                   <pic:nvPicPr>
-                    <pic:cNvPr id="16" name="Picture 16" descr="/Users/robertovelasquezdean/Library/Group Containers/L48J367XN4.com.infraware.PolarisOffice/EngineTemp/619/fImage384585173653.png"/>
+                    <pic:cNvPr id="16" name="Picture 16" descr="/Users/robertovelasquezdean/Library/Group Containers/L48J367XN4.com.infraware.PolarisOffice/EngineTemp/578/fImage384585173653.png"/>
                     <pic:cNvPicPr>
                       <a:picLocks noChangeAspect="1" noChangeArrowheads="1"/>
                     </pic:cNvPicPr>
@@ -15226,7 +16750,7 @@
                   <pic:spPr>
                     <a:xfrm>
                       <a:off x="0" y="0"/>
-                      <a:ext cx="2991485" cy="1105535"/>
+                      <a:ext cx="2992120" cy="1106170"/>
                     </a:xfrm>
                     <a:prstGeom prst="rect"/>
                     <a:ln cap="flat"/>
@@ -15823,9 +17347,9 @@
         </w:rPr>
         <w:drawing>
           <wp:inline distT="0" distB="0" distL="0" distR="0">
-            <wp:extent cx="2333625" cy="1952624"/>
+            <wp:extent cx="2334260" cy="1953260"/>
             <wp:effectExtent l="0" t="0" r="0" b="0"/>
-            <wp:docPr id="815" name="Imagen 34"/>
+            <wp:docPr id="52" name="Imagen 34"/>
             <wp:cNvGraphicFramePr>
               <a:graphicFrameLocks xmlns:a="http://schemas.openxmlformats.org/drawingml/2006/main" noChangeAspect="1"/>
             </wp:cNvGraphicFramePr>
@@ -15833,7 +17357,7 @@
               <a:graphicData uri="http://schemas.openxmlformats.org/drawingml/2006/picture">
                 <pic:pic xmlns:pic="http://schemas.openxmlformats.org/drawingml/2006/picture">
                   <pic:nvPicPr>
-                    <pic:cNvPr id="17" name="Picture 17" descr="/Users/robertovelasquezdean/Library/Group Containers/L48J367XN4.com.infraware.PolarisOffice/EngineTemp/619/fImage387648157937.png"/>
+                    <pic:cNvPr id="17" name="Picture 17" descr="/Users/robertovelasquezdean/Library/Group Containers/L48J367XN4.com.infraware.PolarisOffice/EngineTemp/578/fImage387648157937.png"/>
                     <pic:cNvPicPr>
                       <a:picLocks noChangeAspect="1" noChangeArrowheads="1"/>
                     </pic:cNvPicPr>
@@ -15853,7 +17377,7 @@
                   <pic:spPr>
                     <a:xfrm>
                       <a:off x="0" y="0"/>
-                      <a:ext cx="2334260" cy="1953260"/>
+                      <a:ext cx="2334895" cy="1953895"/>
                     </a:xfrm>
                     <a:prstGeom prst="rect"/>
                     <a:ln cap="flat"/>
@@ -16362,9 +17886,9 @@
         </w:rPr>
         <w:drawing>
           <wp:inline distT="0" distB="0" distL="0" distR="0">
-            <wp:extent cx="3048000" cy="1790700"/>
+            <wp:extent cx="3048635" cy="1791335"/>
             <wp:effectExtent l="0" t="0" r="0" b="0"/>
-            <wp:docPr id="818" name="Imagen 35"/>
+            <wp:docPr id="53" name="Imagen 35"/>
             <wp:cNvGraphicFramePr>
               <a:graphicFrameLocks xmlns:a="http://schemas.openxmlformats.org/drawingml/2006/main" noChangeAspect="1"/>
             </wp:cNvGraphicFramePr>
@@ -16372,7 +17896,7 @@
               <a:graphicData uri="http://schemas.openxmlformats.org/drawingml/2006/picture">
                 <pic:pic xmlns:pic="http://schemas.openxmlformats.org/drawingml/2006/picture">
                   <pic:nvPicPr>
-                    <pic:cNvPr id="18" name="Picture 18" descr="/Users/robertovelasquezdean/Library/Group Containers/L48J367XN4.com.infraware.PolarisOffice/EngineTemp/619/fImage410148182456.png"/>
+                    <pic:cNvPr id="18" name="Picture 18" descr="/Users/robertovelasquezdean/Library/Group Containers/L48J367XN4.com.infraware.PolarisOffice/EngineTemp/578/fImage410148182456.png"/>
                     <pic:cNvPicPr>
                       <a:picLocks noChangeAspect="1" noChangeArrowheads="1"/>
                     </pic:cNvPicPr>
@@ -16392,7 +17916,7 @@
                   <pic:spPr>
                     <a:xfrm>
                       <a:off x="0" y="0"/>
-                      <a:ext cx="3048635" cy="1791335"/>
+                      <a:ext cx="3049270" cy="1791970"/>
                     </a:xfrm>
                     <a:prstGeom prst="rect"/>
                     <a:ln cap="flat"/>
@@ -16961,9 +18485,9 @@
         </w:rPr>
         <w:drawing>
           <wp:inline distT="0" distB="0" distL="0" distR="0">
-            <wp:extent cx="3105150" cy="1800225"/>
+            <wp:extent cx="3105785" cy="1800860"/>
             <wp:effectExtent l="0" t="0" r="0" b="0"/>
-            <wp:docPr id="819" name="Imagen 36"/>
+            <wp:docPr id="54" name="Imagen 36"/>
             <wp:cNvGraphicFramePr>
               <a:graphicFrameLocks xmlns:a="http://schemas.openxmlformats.org/drawingml/2006/main" noChangeAspect="1"/>
             </wp:cNvGraphicFramePr>
@@ -16971,7 +18495,7 @@
               <a:graphicData uri="http://schemas.openxmlformats.org/drawingml/2006/picture">
                 <pic:pic xmlns:pic="http://schemas.openxmlformats.org/drawingml/2006/picture">
                   <pic:nvPicPr>
-                    <pic:cNvPr id="19" name="Picture 19" descr="/Users/robertovelasquezdean/Library/Group Containers/L48J367XN4.com.infraware.PolarisOffice/EngineTemp/619/fImage493868198392.png"/>
+                    <pic:cNvPr id="19" name="Picture 19" descr="/Users/robertovelasquezdean/Library/Group Containers/L48J367XN4.com.infraware.PolarisOffice/EngineTemp/578/fImage493868198392.png"/>
                     <pic:cNvPicPr>
                       <a:picLocks noChangeAspect="1" noChangeArrowheads="1"/>
                     </pic:cNvPicPr>
@@ -16991,7 +18515,7 @@
                   <pic:spPr>
                     <a:xfrm>
                       <a:off x="0" y="0"/>
-                      <a:ext cx="3105785" cy="1800860"/>
+                      <a:ext cx="3106420" cy="1801495"/>
                     </a:xfrm>
                     <a:prstGeom prst="rect"/>
                     <a:ln cap="flat"/>
@@ -17649,6 +19173,679 @@
           <w:rFonts w:ascii="Times New Roman" w:eastAsia="Times New Roman" w:hAnsi="Times New Roman" w:hint="default"/>
         </w:rPr>
         <w:t>.</w:t>
+      </w:r>
+    </w:p>
+    <w:p>
+      <w:pPr>
+        <w:numPr>
+          <w:ilvl w:val="0"/>
+          <w:numId w:val="0"/>
+        </w:numPr>
+        <w:jc w:val="left"/>
+        <w:spacing w:lineRule="auto" w:line="259" w:before="0" w:after="160"/>
+        <w:widowControl w:val="1"/>
+        <w:ind w:right="0" w:left="0" w:firstLine="0"/>
+        <w:rPr>
+          <w:spacing w:val="0"/>
+          <w:vertAlign w:val="baseline"/>
+          <w:i w:val="1"/>
+          <w:b w:val="1"/>
+          <w:imprint w:val="0"/>
+          <w:emboss w:val="0"/>
+          <w:outline w:val="0"/>
+          <w:shadow w:val="0"/>
+          <w:color w:val="auto"/>
+          <w:position w:val="0"/>
+          <w:sz w:val="20"/>
+          <w:szCs w:val="20"/>
+          <w:u w:val="none"/>
+          <w:smallCaps w:val="0"/>
+          <w:rFonts w:ascii="Times New Roman" w:eastAsia="Times New Roman" w:hAnsi="Times New Roman" w:hint="default"/>
+        </w:rPr>
+        <w:wordWrap w:val="0"/>
+        <w:autoSpaceDE w:val="0"/>
+        <w:autoSpaceDN w:val="0"/>
+      </w:pPr>
+    </w:p>
+    <w:p>
+      <w:pPr>
+        <w:numPr>
+          <w:ilvl w:val="0"/>
+          <w:numId w:val="0"/>
+        </w:numPr>
+        <w:jc w:val="left"/>
+        <w:spacing w:lineRule="auto" w:line="259" w:before="0" w:after="160"/>
+        <w:widowControl w:val="1"/>
+        <w:ind w:right="0" w:left="0" w:firstLine="0"/>
+        <w:rPr>
+          <w:spacing w:val="0"/>
+          <w:vertAlign w:val="baseline"/>
+          <w:i w:val="1"/>
+          <w:b w:val="1"/>
+          <w:imprint w:val="0"/>
+          <w:emboss w:val="0"/>
+          <w:outline w:val="0"/>
+          <w:shadow w:val="0"/>
+          <w:color w:val="auto"/>
+          <w:position w:val="0"/>
+          <w:sz w:val="24"/>
+          <w:szCs w:val="24"/>
+          <w:u w:val="none"/>
+          <w:smallCaps w:val="0"/>
+          <w:rFonts w:ascii="Times New Roman" w:eastAsia="Times New Roman" w:hAnsi="Times New Roman" w:hint="default"/>
+        </w:rPr>
+        <w:wordWrap w:val="0"/>
+        <w:autoSpaceDE w:val="0"/>
+        <w:autoSpaceDN w:val="0"/>
+      </w:pPr>
+      <w:r>
+        <w:rPr>
+          <w:spacing w:val="0"/>
+          <w:vertAlign w:val="baseline"/>
+          <w:i w:val="1"/>
+          <w:b w:val="1"/>
+          <w:imprint w:val="0"/>
+          <w:emboss w:val="0"/>
+          <w:outline w:val="0"/>
+          <w:shadow w:val="0"/>
+          <w:color w:val="auto"/>
+          <w:position w:val="0"/>
+          <w:sz w:val="24"/>
+          <w:szCs w:val="24"/>
+          <w:u w:val="none"/>
+          <w:smallCaps w:val="0"/>
+          <w:rFonts w:ascii="Times New Roman" w:eastAsia="Times New Roman" w:hAnsi="Times New Roman" w:hint="default"/>
+        </w:rPr>
+        <w:t xml:space="preserve">Diagrama físico: normalizando Platziblog.</w:t>
+      </w:r>
+    </w:p>
+    <w:p>
+      <w:pPr>
+        <w:numPr>
+          <w:ilvl w:val="0"/>
+          <w:numId w:val="0"/>
+        </w:numPr>
+        <w:jc w:val="left"/>
+        <w:spacing w:lineRule="auto" w:line="259" w:before="0" w:after="160"/>
+        <w:widowControl w:val="1"/>
+        <w:ind w:right="0" w:left="0" w:firstLine="0"/>
+        <w:rPr>
+          <w:spacing w:val="0"/>
+          <w:vertAlign w:val="baseline"/>
+          <w:i w:val="1"/>
+          <w:b w:val="1"/>
+          <w:imprint w:val="0"/>
+          <w:emboss w:val="0"/>
+          <w:outline w:val="0"/>
+          <w:shadow w:val="0"/>
+          <w:color w:val="auto"/>
+          <w:position w:val="0"/>
+          <w:sz w:val="20"/>
+          <w:szCs w:val="20"/>
+          <w:u w:val="none"/>
+          <w:smallCaps w:val="0"/>
+          <w:rFonts w:ascii="Times New Roman" w:eastAsia="Times New Roman" w:hAnsi="Times New Roman" w:hint="default"/>
+        </w:rPr>
+        <w:wordWrap w:val="0"/>
+        <w:autoSpaceDE w:val="0"/>
+        <w:autoSpaceDN w:val="0"/>
+      </w:pPr>
+      <w:r>
+        <w:rPr>
+          <w:spacing w:val="0"/>
+          <w:vertAlign w:val="baseline"/>
+          <w:i w:val="1"/>
+          <w:b w:val="1"/>
+          <w:imprint w:val="0"/>
+          <w:emboss w:val="0"/>
+          <w:outline w:val="0"/>
+          <w:shadow w:val="0"/>
+          <w:color w:val="auto"/>
+          <w:position w:val="0"/>
+          <w:sz w:val="20"/>
+          <w:szCs w:val="20"/>
+          <w:u w:val="none"/>
+          <w:smallCaps w:val="0"/>
+          <w:rFonts w:ascii="Times New Roman" w:eastAsia="Times New Roman" w:hAnsi="Times New Roman" w:hint="default"/>
+        </w:rPr>
+        <w:t xml:space="preserve">Recordemos, antes que nada, el diagrama ER de Platziblog.</w:t>
+      </w:r>
+    </w:p>
+    <w:p>
+      <w:pPr>
+        <w:numPr>
+          <w:ilvl w:val="0"/>
+          <w:numId w:val="0"/>
+        </w:numPr>
+        <w:jc w:val="left"/>
+        <w:spacing w:lineRule="auto" w:line="259" w:before="0" w:after="160"/>
+        <w:widowControl w:val="1"/>
+        <w:ind w:right="0" w:left="0" w:firstLine="0"/>
+        <w:rPr>
+          <w:spacing w:val="0"/>
+          <w:vertAlign w:val="baseline"/>
+          <w:i w:val="1"/>
+          <w:b w:val="1"/>
+          <w:imprint w:val="0"/>
+          <w:emboss w:val="0"/>
+          <w:outline w:val="0"/>
+          <w:shadow w:val="0"/>
+          <w:color w:val="auto"/>
+          <w:position w:val="0"/>
+          <w:sz w:val="20"/>
+          <w:szCs w:val="20"/>
+          <w:u w:val="none"/>
+          <w:smallCaps w:val="0"/>
+          <w:rFonts w:ascii="Times New Roman" w:eastAsia="Times New Roman" w:hAnsi="Times New Roman" w:hint="default"/>
+        </w:rPr>
+        <w:wordWrap w:val="0"/>
+        <w:autoSpaceDE w:val="0"/>
+        <w:autoSpaceDN w:val="0"/>
+      </w:pPr>
+      <w:r>
+        <w:rPr>
+          <w:sz w:val="20"/>
+        </w:rPr>
+        <w:drawing>
+          <wp:inline distT="0" distB="0" distL="0" distR="0">
+            <wp:extent cx="2311400" cy="1594485"/>
+            <wp:effectExtent l="0" t="0" r="0" b="0"/>
+            <wp:docPr id="59" name="Imagen 37"/>
+            <wp:cNvGraphicFramePr>
+              <a:graphicFrameLocks xmlns:a="http://schemas.openxmlformats.org/drawingml/2006/main" noChangeAspect="1"/>
+            </wp:cNvGraphicFramePr>
+            <a:graphic xmlns:a="http://schemas.openxmlformats.org/drawingml/2006/main">
+              <a:graphicData uri="http://schemas.openxmlformats.org/drawingml/2006/picture">
+                <pic:pic xmlns:pic="http://schemas.openxmlformats.org/drawingml/2006/picture">
+                  <pic:nvPicPr>
+                    <pic:cNvPr id="20" name="Picture 20" descr="/Users/robertovelasquezdean/Library/Group Containers/L48J367XN4.com.infraware.PolarisOffice/EngineTemp/578/fImage6938159462.png"/>
+                    <pic:cNvPicPr>
+                      <a:picLocks noChangeAspect="1" noChangeArrowheads="1"/>
+                    </pic:cNvPicPr>
+                  </pic:nvPicPr>
+                  <pic:blipFill>
+                    <a:blip r:embed="rId24">
+                      <a:extLst>
+                        <a:ext uri="{28A0092B-C50C-407E-A947-70E740481C1C}">
+                          <a14:useLocalDpi xmlns:a14="http://schemas.microsoft.com/office/drawing/2010/main" val="0"/>
+                        </a:ext>
+                      </a:extLst>
+                    </a:blip>
+                    <a:stretch>
+                      <a:fillRect/>
+                    </a:stretch>
+                  </pic:blipFill>
+                  <pic:spPr>
+                    <a:xfrm>
+                      <a:off x="0" y="0"/>
+                      <a:ext cx="2312035" cy="1595120"/>
+                    </a:xfrm>
+                    <a:prstGeom prst="rect"/>
+                    <a:ln cap="flat"/>
+                  </pic:spPr>
+                </pic:pic>
+              </a:graphicData>
+            </a:graphic>
+          </wp:inline>
+        </w:drawing>
+      </w:r>
+    </w:p>
+    <w:p>
+      <w:pPr>
+        <w:numPr>
+          <w:ilvl w:val="0"/>
+          <w:numId w:val="0"/>
+        </w:numPr>
+        <w:jc w:val="left"/>
+        <w:spacing w:lineRule="auto" w:line="259" w:before="0" w:after="160"/>
+        <w:widowControl w:val="1"/>
+        <w:ind w:right="0" w:left="0" w:firstLine="0"/>
+        <w:rPr>
+          <w:spacing w:val="0"/>
+          <w:vertAlign w:val="baseline"/>
+          <w:i w:val="1"/>
+          <w:b w:val="1"/>
+          <w:imprint w:val="0"/>
+          <w:emboss w:val="0"/>
+          <w:outline w:val="0"/>
+          <w:shadow w:val="0"/>
+          <w:color w:val="auto"/>
+          <w:position w:val="0"/>
+          <w:sz w:val="20"/>
+          <w:szCs w:val="20"/>
+          <w:u w:val="none"/>
+          <w:smallCaps w:val="0"/>
+          <w:rFonts w:ascii="Times New Roman" w:eastAsia="Times New Roman" w:hAnsi="Times New Roman" w:hint="default"/>
+        </w:rPr>
+        <w:wordWrap w:val="0"/>
+        <w:autoSpaceDE w:val="0"/>
+        <w:autoSpaceDN w:val="0"/>
+      </w:pPr>
+      <w:r>
+        <w:rPr>
+          <w:spacing w:val="0"/>
+          <w:vertAlign w:val="baseline"/>
+          <w:i w:val="1"/>
+          <w:b w:val="1"/>
+          <w:imprint w:val="0"/>
+          <w:emboss w:val="0"/>
+          <w:outline w:val="0"/>
+          <w:shadow w:val="0"/>
+          <w:color w:val="auto"/>
+          <w:position w:val="0"/>
+          <w:sz w:val="20"/>
+          <w:szCs w:val="20"/>
+          <w:u w:val="none"/>
+          <w:smallCaps w:val="0"/>
+          <w:rFonts w:ascii="Times New Roman" w:eastAsia="Times New Roman" w:hAnsi="Times New Roman" w:hint="default"/>
+        </w:rPr>
+        <w:t xml:space="preserve">Ahora sí, Diagrama físico: donde se incluye el tipo de datos para cada variable y también su restricción, en </w:t>
+      </w:r>
+      <w:r>
+        <w:rPr>
+          <w:spacing w:val="0"/>
+          <w:vertAlign w:val="baseline"/>
+          <w:i w:val="1"/>
+          <w:b w:val="1"/>
+          <w:imprint w:val="0"/>
+          <w:emboss w:val="0"/>
+          <w:outline w:val="0"/>
+          <w:shadow w:val="0"/>
+          <w:color w:val="auto"/>
+          <w:position w:val="0"/>
+          <w:sz w:val="20"/>
+          <w:szCs w:val="20"/>
+          <w:u w:val="none"/>
+          <w:smallCaps w:val="0"/>
+          <w:rFonts w:ascii="Times New Roman" w:eastAsia="Times New Roman" w:hAnsi="Times New Roman" w:hint="default"/>
+        </w:rPr>
+        <w:t xml:space="preserve">caso la tenga. </w:t>
+      </w:r>
+    </w:p>
+    <w:p>
+      <w:pPr>
+        <w:numPr>
+          <w:ilvl w:val="0"/>
+          <w:numId w:val="0"/>
+        </w:numPr>
+        <w:jc w:val="left"/>
+        <w:spacing w:lineRule="auto" w:line="259" w:before="0" w:after="160"/>
+        <w:widowControl w:val="1"/>
+        <w:ind w:right="0" w:left="0" w:firstLine="0"/>
+        <w:rPr>
+          <w:spacing w:val="0"/>
+          <w:vertAlign w:val="baseline"/>
+          <w:i w:val="1"/>
+          <w:b w:val="1"/>
+          <w:imprint w:val="0"/>
+          <w:emboss w:val="0"/>
+          <w:outline w:val="0"/>
+          <w:shadow w:val="0"/>
+          <w:color w:val="auto"/>
+          <w:position w:val="0"/>
+          <w:sz w:val="20"/>
+          <w:szCs w:val="20"/>
+          <w:u w:val="none"/>
+          <w:smallCaps w:val="0"/>
+          <w:rFonts w:ascii="Times New Roman" w:eastAsia="Times New Roman" w:hAnsi="Times New Roman" w:hint="default"/>
+        </w:rPr>
+        <w:wordWrap w:val="0"/>
+        <w:autoSpaceDE w:val="0"/>
+        <w:autoSpaceDN w:val="0"/>
+      </w:pPr>
+      <w:r>
+        <w:rPr>
+          <w:sz w:val="20"/>
+        </w:rPr>
+        <w:drawing>
+          <wp:inline distT="0" distB="0" distL="0" distR="0">
+            <wp:extent cx="3771900" cy="2771775"/>
+            <wp:effectExtent l="0" t="0" r="0" b="0"/>
+            <wp:docPr id="63" name="Imagen 38"/>
+            <wp:cNvGraphicFramePr>
+              <a:graphicFrameLocks xmlns:a="http://schemas.openxmlformats.org/drawingml/2006/main" noChangeAspect="1"/>
+            </wp:cNvGraphicFramePr>
+            <a:graphic xmlns:a="http://schemas.openxmlformats.org/drawingml/2006/main">
+              <a:graphicData uri="http://schemas.openxmlformats.org/drawingml/2006/picture">
+                <pic:pic xmlns:pic="http://schemas.openxmlformats.org/drawingml/2006/picture">
+                  <pic:nvPicPr>
+                    <pic:cNvPr id="21" name="Picture 21" descr="/Users/robertovelasquezdean/Library/Group Containers/L48J367XN4.com.infraware.PolarisOffice/EngineTemp/578/fImage90704639010.png"/>
+                    <pic:cNvPicPr>
+                      <a:picLocks noChangeAspect="1" noChangeArrowheads="1"/>
+                    </pic:cNvPicPr>
+                  </pic:nvPicPr>
+                  <pic:blipFill>
+                    <a:blip r:embed="rId25">
+                      <a:extLst>
+                        <a:ext uri="{28A0092B-C50C-407E-A947-70E740481C1C}">
+                          <a14:useLocalDpi xmlns:a14="http://schemas.microsoft.com/office/drawing/2010/main" val="0"/>
+                        </a:ext>
+                      </a:extLst>
+                    </a:blip>
+                    <a:stretch>
+                      <a:fillRect/>
+                    </a:stretch>
+                  </pic:blipFill>
+                  <pic:spPr>
+                    <a:xfrm>
+                      <a:off x="0" y="0"/>
+                      <a:ext cx="3772534" cy="2772410"/>
+                    </a:xfrm>
+                    <a:prstGeom prst="rect"/>
+                    <a:ln cap="flat"/>
+                  </pic:spPr>
+                </pic:pic>
+              </a:graphicData>
+            </a:graphic>
+          </wp:inline>
+        </w:drawing>
+      </w:r>
+    </w:p>
+    <w:p>
+      <w:pPr>
+        <w:numPr>
+          <w:ilvl w:val="0"/>
+          <w:numId w:val="0"/>
+        </w:numPr>
+        <w:jc w:val="left"/>
+        <w:spacing w:lineRule="auto" w:line="259" w:before="0" w:after="160"/>
+        <w:widowControl w:val="1"/>
+        <w:ind w:right="0" w:left="0" w:firstLine="0"/>
+        <w:rPr>
+          <w:spacing w:val="0"/>
+          <w:vertAlign w:val="baseline"/>
+          <w:i w:val="1"/>
+          <w:b w:val="1"/>
+          <w:imprint w:val="0"/>
+          <w:emboss w:val="0"/>
+          <w:outline w:val="0"/>
+          <w:shadow w:val="0"/>
+          <w:color w:val="auto"/>
+          <w:position w:val="0"/>
+          <w:sz w:val="20"/>
+          <w:szCs w:val="20"/>
+          <w:u w:val="none"/>
+          <w:smallCaps w:val="0"/>
+          <w:rFonts w:ascii="Times New Roman" w:eastAsia="Times New Roman" w:hAnsi="Times New Roman" w:hint="default"/>
+        </w:rPr>
+        <w:wordWrap w:val="0"/>
+        <w:autoSpaceDE w:val="0"/>
+        <w:autoSpaceDN w:val="0"/>
+      </w:pPr>
+    </w:p>
+    <w:p>
+      <w:pPr>
+        <w:numPr>
+          <w:ilvl w:val="0"/>
+          <w:numId w:val="0"/>
+        </w:numPr>
+        <w:jc w:val="left"/>
+        <w:spacing w:lineRule="auto" w:line="259" w:before="0" w:after="160"/>
+        <w:widowControl w:val="1"/>
+        <w:ind w:right="0" w:left="0" w:firstLine="0"/>
+        <w:rPr>
+          <w:spacing w:val="0"/>
+          <w:vertAlign w:val="baseline"/>
+          <w:i w:val="1"/>
+          <w:b w:val="1"/>
+          <w:imprint w:val="0"/>
+          <w:emboss w:val="0"/>
+          <w:outline w:val="0"/>
+          <w:shadow w:val="0"/>
+          <w:color w:val="auto"/>
+          <w:position w:val="0"/>
+          <w:sz w:val="20"/>
+          <w:szCs w:val="20"/>
+          <w:u w:val="none"/>
+          <w:smallCaps w:val="0"/>
+          <w:rFonts w:ascii="Times New Roman" w:eastAsia="Times New Roman" w:hAnsi="Times New Roman" w:hint="default"/>
+        </w:rPr>
+        <w:wordWrap w:val="0"/>
+        <w:autoSpaceDE w:val="0"/>
+        <w:autoSpaceDN w:val="0"/>
+      </w:pPr>
+      <w:r>
+        <w:rPr>
+          <w:spacing w:val="0"/>
+          <w:vertAlign w:val="baseline"/>
+          <w:i w:val="1"/>
+          <w:b w:val="1"/>
+          <w:imprint w:val="0"/>
+          <w:emboss w:val="0"/>
+          <w:outline w:val="0"/>
+          <w:shadow w:val="0"/>
+          <w:color w:val="auto"/>
+          <w:position w:val="0"/>
+          <w:sz w:val="20"/>
+          <w:szCs w:val="20"/>
+          <w:u w:val="none"/>
+          <w:smallCaps w:val="0"/>
+          <w:rFonts w:ascii="Times New Roman" w:eastAsia="Times New Roman" w:hAnsi="Times New Roman" w:hint="default"/>
+        </w:rPr>
+        <w:t xml:space="preserve">Ahora las relaciones del Diagrama físico, pero con el uso de conectores y las respectivas foreign keys.</w:t>
+      </w:r>
+    </w:p>
+    <w:p>
+      <w:pPr>
+        <w:numPr>
+          <w:ilvl w:val="0"/>
+          <w:numId w:val="0"/>
+        </w:numPr>
+        <w:jc w:val="left"/>
+        <w:spacing w:lineRule="auto" w:line="259" w:before="0" w:after="160"/>
+        <w:widowControl w:val="1"/>
+        <w:ind w:right="0" w:left="0" w:firstLine="0"/>
+        <w:rPr>
+          <w:spacing w:val="0"/>
+          <w:vertAlign w:val="baseline"/>
+          <w:i w:val="1"/>
+          <w:b w:val="1"/>
+          <w:imprint w:val="0"/>
+          <w:emboss w:val="0"/>
+          <w:outline w:val="0"/>
+          <w:shadow w:val="0"/>
+          <w:color w:val="auto"/>
+          <w:position w:val="0"/>
+          <w:sz w:val="20"/>
+          <w:szCs w:val="20"/>
+          <w:u w:val="none"/>
+          <w:smallCaps w:val="0"/>
+          <w:rFonts w:ascii="Times New Roman" w:eastAsia="Times New Roman" w:hAnsi="Times New Roman" w:hint="default"/>
+        </w:rPr>
+        <w:wordWrap w:val="0"/>
+        <w:autoSpaceDE w:val="0"/>
+        <w:autoSpaceDN w:val="0"/>
+      </w:pPr>
+      <w:r>
+        <w:rPr>
+          <w:sz w:val="20"/>
+        </w:rPr>
+        <w:drawing>
+          <wp:inline distT="0" distB="0" distL="0" distR="0">
+            <wp:extent cx="3743325" cy="2752725"/>
+            <wp:effectExtent l="0" t="0" r="0" b="0"/>
+            <wp:docPr id="64" name="Imagen 39"/>
+            <wp:cNvGraphicFramePr>
+              <a:graphicFrameLocks xmlns:a="http://schemas.openxmlformats.org/drawingml/2006/main" noChangeAspect="1"/>
+            </wp:cNvGraphicFramePr>
+            <a:graphic xmlns:a="http://schemas.openxmlformats.org/drawingml/2006/main">
+              <a:graphicData uri="http://schemas.openxmlformats.org/drawingml/2006/picture">
+                <pic:pic xmlns:pic="http://schemas.openxmlformats.org/drawingml/2006/picture">
+                  <pic:nvPicPr>
+                    <pic:cNvPr id="22" name="Picture 22" descr="/Users/robertovelasquezdean/Library/Group Containers/L48J367XN4.com.infraware.PolarisOffice/EngineTemp/578/fImage111832643819.png"/>
+                    <pic:cNvPicPr>
+                      <a:picLocks noChangeAspect="1" noChangeArrowheads="1"/>
+                    </pic:cNvPicPr>
+                  </pic:nvPicPr>
+                  <pic:blipFill>
+                    <a:blip r:embed="rId26">
+                      <a:extLst>
+                        <a:ext uri="{28A0092B-C50C-407E-A947-70E740481C1C}">
+                          <a14:useLocalDpi xmlns:a14="http://schemas.microsoft.com/office/drawing/2010/main" val="0"/>
+                        </a:ext>
+                      </a:extLst>
+                    </a:blip>
+                    <a:stretch>
+                      <a:fillRect/>
+                    </a:stretch>
+                  </pic:blipFill>
+                  <pic:spPr>
+                    <a:xfrm>
+                      <a:off x="0" y="0"/>
+                      <a:ext cx="3743959" cy="2753360"/>
+                    </a:xfrm>
+                    <a:prstGeom prst="rect"/>
+                    <a:ln cap="flat"/>
+                  </pic:spPr>
+                </pic:pic>
+              </a:graphicData>
+            </a:graphic>
+          </wp:inline>
+        </w:drawing>
+      </w:r>
+    </w:p>
+    <w:p>
+      <w:pPr>
+        <w:numPr>
+          <w:ilvl w:val="0"/>
+          <w:numId w:val="0"/>
+        </w:numPr>
+        <w:jc w:val="left"/>
+        <w:spacing w:lineRule="auto" w:line="259" w:before="0" w:after="160"/>
+        <w:widowControl w:val="1"/>
+        <w:ind w:right="0" w:left="0" w:firstLine="0"/>
+        <w:rPr>
+          <w:spacing w:val="0"/>
+          <w:vertAlign w:val="baseline"/>
+          <w:i w:val="1"/>
+          <w:b w:val="1"/>
+          <w:imprint w:val="0"/>
+          <w:emboss w:val="0"/>
+          <w:outline w:val="0"/>
+          <w:shadow w:val="0"/>
+          <w:color w:val="auto"/>
+          <w:position w:val="0"/>
+          <w:sz w:val="20"/>
+          <w:szCs w:val="20"/>
+          <w:u w:val="none"/>
+          <w:smallCaps w:val="0"/>
+          <w:rFonts w:ascii="Times New Roman" w:eastAsia="Times New Roman" w:hAnsi="Times New Roman" w:hint="default"/>
+        </w:rPr>
+        <w:wordWrap w:val="0"/>
+        <w:autoSpaceDE w:val="0"/>
+        <w:autoSpaceDN w:val="0"/>
+      </w:pPr>
+    </w:p>
+    <w:p>
+      <w:pPr>
+        <w:numPr>
+          <w:ilvl w:val="0"/>
+          <w:numId w:val="0"/>
+        </w:numPr>
+        <w:jc w:val="left"/>
+        <w:spacing w:lineRule="auto" w:line="259" w:before="0" w:after="160"/>
+        <w:widowControl w:val="1"/>
+        <w:ind w:right="0" w:left="0" w:firstLine="0"/>
+        <w:rPr>
+          <w:spacing w:val="0"/>
+          <w:vertAlign w:val="baseline"/>
+          <w:i w:val="1"/>
+          <w:b w:val="0"/>
+          <w:imprint w:val="0"/>
+          <w:emboss w:val="0"/>
+          <w:outline w:val="0"/>
+          <w:shadow w:val="0"/>
+          <w:color w:val="auto"/>
+          <w:position w:val="0"/>
+          <w:sz w:val="20"/>
+          <w:szCs w:val="20"/>
+          <w:u w:val="none"/>
+          <w:smallCaps w:val="0"/>
+          <w:rFonts w:ascii="Times New Roman" w:eastAsia="Times New Roman" w:hAnsi="Times New Roman" w:hint="default"/>
+        </w:rPr>
+        <w:wordWrap w:val="0"/>
+        <w:autoSpaceDE w:val="0"/>
+        <w:autoSpaceDN w:val="0"/>
+      </w:pPr>
+      <w:r>
+        <w:rPr>
+          <w:spacing w:val="0"/>
+          <w:vertAlign w:val="baseline"/>
+          <w:i w:val="1"/>
+          <w:b w:val="1"/>
+          <w:imprint w:val="0"/>
+          <w:emboss w:val="0"/>
+          <w:outline w:val="0"/>
+          <w:shadow w:val="0"/>
+          <w:color w:val="auto"/>
+          <w:position w:val="0"/>
+          <w:sz w:val="20"/>
+          <w:szCs w:val="20"/>
+          <w:u w:val="none"/>
+          <w:smallCaps w:val="0"/>
+          <w:rFonts w:ascii="Times New Roman" w:eastAsia="Times New Roman" w:hAnsi="Times New Roman" w:hint="default"/>
+        </w:rPr>
+        <w:t xml:space="preserve">En el tema de los conectores, muchos a muchos (N:N) es un caso especial; vamos a profundizar este último </w:t>
+      </w:r>
+      <w:r>
+        <w:rPr>
+          <w:spacing w:val="0"/>
+          <w:vertAlign w:val="baseline"/>
+          <w:i w:val="1"/>
+          <w:b w:val="1"/>
+          <w:imprint w:val="0"/>
+          <w:emboss w:val="0"/>
+          <w:outline w:val="0"/>
+          <w:shadow w:val="0"/>
+          <w:color w:val="auto"/>
+          <w:position w:val="0"/>
+          <w:sz w:val="20"/>
+          <w:szCs w:val="20"/>
+          <w:u w:val="none"/>
+          <w:smallCaps w:val="0"/>
+          <w:rFonts w:ascii="Times New Roman" w:eastAsia="Times New Roman" w:hAnsi="Times New Roman" w:hint="default"/>
+        </w:rPr>
+        <w:t xml:space="preserve">caso en la relación de las entidades: Posts &amp; Etiquetas</w:t>
+      </w:r>
+      <w:r>
+        <w:rPr>
+          <w:spacing w:val="0"/>
+          <w:vertAlign w:val="baseline"/>
+          <w:i w:val="1"/>
+          <w:b w:val="0"/>
+          <w:imprint w:val="0"/>
+          <w:emboss w:val="0"/>
+          <w:outline w:val="0"/>
+          <w:shadow w:val="0"/>
+          <w:color w:val="auto"/>
+          <w:position w:val="0"/>
+          <w:sz w:val="20"/>
+          <w:szCs w:val="20"/>
+          <w:u w:val="none"/>
+          <w:smallCaps w:val="0"/>
+          <w:rFonts w:ascii="Times New Roman" w:eastAsia="Times New Roman" w:hAnsi="Times New Roman" w:hint="default"/>
+        </w:rPr>
+        <w:t xml:space="preserve">,... pues un post puede tener varias etiquetas pero una </w:t>
+      </w:r>
+      <w:r>
+        <w:rPr>
+          <w:spacing w:val="0"/>
+          <w:vertAlign w:val="baseline"/>
+          <w:i w:val="1"/>
+          <w:b w:val="0"/>
+          <w:imprint w:val="0"/>
+          <w:emboss w:val="0"/>
+          <w:outline w:val="0"/>
+          <w:shadow w:val="0"/>
+          <w:color w:val="auto"/>
+          <w:position w:val="0"/>
+          <w:sz w:val="20"/>
+          <w:szCs w:val="20"/>
+          <w:u w:val="none"/>
+          <w:smallCaps w:val="0"/>
+          <w:rFonts w:ascii="Times New Roman" w:eastAsia="Times New Roman" w:hAnsi="Times New Roman" w:hint="default"/>
+        </w:rPr>
+        <w:t xml:space="preserve">etiqueta también puede estar en varios post.</w:t>
       </w:r>
     </w:p>
     <w:sectPr>

</xml_diff>